<commit_message>
update cho đỡ vướng mắt
</commit_message>
<xml_diff>
--- a/PTTK HTTT/Project/N9_QlyCuaHangThucAnNhanhVaNuocUong.docx
+++ b/PTTK HTTT/Project/N9_QlyCuaHangThucAnNhanhVaNuocUong.docx
@@ -295,23 +295,13 @@
         </w:rPr>
         <w:t xml:space="preserve"> </w:t>
       </w:r>
-      <w:proofErr w:type="gramStart"/>
-      <w:r>
-        <w:rPr>
-          <w:rFonts w:ascii="Times New Roman" w:eastAsia="Times New Roman" w:hAnsi="Times New Roman" w:cs="Times New Roman"/>
-          <w:sz w:val="26"/>
-          <w:szCs w:val="26"/>
-        </w:rPr>
-        <w:t>Và</w:t>
-      </w:r>
-      <w:proofErr w:type="gramEnd"/>
-      <w:r>
-        <w:rPr>
-          <w:rFonts w:ascii="Times New Roman" w:eastAsia="Times New Roman" w:hAnsi="Times New Roman" w:cs="Times New Roman"/>
-          <w:sz w:val="26"/>
-          <w:szCs w:val="26"/>
-        </w:rPr>
-        <w:t xml:space="preserve"> </w:t>
+      <w:r>
+        <w:rPr>
+          <w:rFonts w:ascii="Times New Roman" w:eastAsia="Times New Roman" w:hAnsi="Times New Roman" w:cs="Times New Roman"/>
+          <w:sz w:val="26"/>
+          <w:szCs w:val="26"/>
+        </w:rPr>
+        <w:t xml:space="preserve">Và </w:t>
       </w:r>
       <w:r>
         <w:rPr>
@@ -498,27 +488,7 @@
           <w:sz w:val="26"/>
           <w:szCs w:val="26"/>
         </w:rPr>
-        <w:t xml:space="preserve">sản phẩm của cửa hàng SaiGon FastFood sẽ được bán trên hệ thống website, app di động. Người dùng sẽ truy cập vào ứng dụng và tìm kiếm sản phẩm, lập đơn hàng. Đơn hàng bao gồm các thông tin của khách hàng (tên, địa chỉ, số điện thoại liên lạc, phương thức thanh </w:t>
-      </w:r>
-      <w:proofErr w:type="gramStart"/>
-      <w:r>
-        <w:rPr>
-          <w:rFonts w:ascii="Times New Roman" w:eastAsia="Times New Roman" w:hAnsi="Times New Roman" w:cs="Times New Roman"/>
-          <w:color w:val="212121"/>
-          <w:sz w:val="26"/>
-          <w:szCs w:val="26"/>
-        </w:rPr>
-        <w:t>toán )</w:t>
-      </w:r>
-      <w:proofErr w:type="gramEnd"/>
-      <w:r>
-        <w:rPr>
-          <w:rFonts w:ascii="Times New Roman" w:eastAsia="Times New Roman" w:hAnsi="Times New Roman" w:cs="Times New Roman"/>
-          <w:color w:val="212121"/>
-          <w:sz w:val="26"/>
-          <w:szCs w:val="26"/>
-        </w:rPr>
-        <w:t xml:space="preserve"> cùng với sản phẩm mà khách hàng mua. Sau khi khách hàng chọn xong sản phẩm cần thiết, họ sẽ tiến hành bước kiểm tra đơn hàng trên ứng dụng và có thể thêm sửa xoá đơn hàng của họ, sau khi đã xác nhận đơn hành thì khách hàng sẽ tiến hành order đơn hàng. Đơn hàng sẽ được gửi về hệ thống cửa hàng, nhân viên sẽ xử lí đơn hàng của khách hàng đặt và gửi đơn hàng đó cho nhà bếp xử lí. Sau khi đơn hàng đã được xử lí xong, nhân viên sẽ xác nhận đơn hàng đó lên hệ thống một lần nữa để hệ thống gửi thông báo cho khách hàng, đồng thời gửi đơn hàng </w:t>
+        <w:t xml:space="preserve">sản phẩm của cửa hàng SaiGon FastFood sẽ được bán trên hệ thống website, app di động. Người dùng sẽ truy cập vào ứng dụng và tìm kiếm sản phẩm, lập đơn hàng. Đơn hàng bao gồm các thông tin của khách hàng (tên, địa chỉ, số điện thoại liên lạc, phương thức thanh toán ) cùng với sản phẩm mà khách hàng mua. Sau khi khách hàng chọn xong sản phẩm cần thiết, họ sẽ tiến hành bước kiểm tra đơn hàng trên ứng dụng và có thể thêm sửa xoá đơn hàng của họ, sau khi đã xác nhận đơn hành thì khách hàng sẽ tiến hành order đơn hàng. Đơn hàng sẽ được gửi về hệ thống cửa hàng, nhân viên sẽ xử lí đơn hàng của khách hàng đặt và gửi đơn hàng đó cho nhà bếp xử lí. Sau khi đơn hàng đã được xử lí xong, nhân viên sẽ xác nhận đơn hàng đó lên hệ thống một lần nữa để hệ thống gửi thông báo cho khách hàng, đồng thời gửi đơn hàng </w:t>
       </w:r>
       <w:r>
         <w:rPr>
@@ -934,6 +904,16 @@
     </w:p>
     <w:p>
       <w:pPr>
+        <w:spacing w:line="360" w:lineRule="auto"/>
+        <w:rPr>
+          <w:rFonts w:ascii="Times New Roman" w:eastAsia="Times New Roman" w:hAnsi="Times New Roman" w:cs="Times New Roman"/>
+          <w:sz w:val="26"/>
+          <w:szCs w:val="26"/>
+        </w:rPr>
+      </w:pPr>
+    </w:p>
+    <w:p>
+      <w:pPr>
         <w:pStyle w:val="Heading2"/>
         <w:spacing w:line="360" w:lineRule="auto"/>
         <w:rPr>
@@ -1070,16 +1050,6 @@
           <w:szCs w:val="26"/>
         </w:rPr>
       </w:pPr>
-    </w:p>
-    <w:p>
-      <w:pPr>
-        <w:spacing w:line="360" w:lineRule="auto"/>
-        <w:rPr>
-          <w:rFonts w:ascii="Times New Roman" w:eastAsia="Times New Roman" w:hAnsi="Times New Roman" w:cs="Times New Roman"/>
-          <w:sz w:val="26"/>
-          <w:szCs w:val="26"/>
-        </w:rPr>
-      </w:pPr>
       <w:r>
         <w:rPr>
           <w:rFonts w:ascii="Times New Roman" w:eastAsia="Times New Roman" w:hAnsi="Times New Roman" w:cs="Times New Roman"/>
@@ -1087,6 +1057,70 @@
           <w:szCs w:val="26"/>
         </w:rPr>
         <w:lastRenderedPageBreak/>
+        <w:t>- Quản lí khách hàng</w:t>
+      </w:r>
+    </w:p>
+    <w:p>
+      <w:pPr>
+        <w:spacing w:line="360" w:lineRule="auto"/>
+        <w:rPr>
+          <w:rFonts w:ascii="Times New Roman" w:eastAsia="Times New Roman" w:hAnsi="Times New Roman" w:cs="Times New Roman"/>
+          <w:sz w:val="26"/>
+          <w:szCs w:val="26"/>
+        </w:rPr>
+      </w:pPr>
+      <w:r>
+        <w:rPr>
+          <w:rFonts w:ascii="Times New Roman" w:eastAsia="Times New Roman" w:hAnsi="Times New Roman" w:cs="Times New Roman"/>
+          <w:sz w:val="26"/>
+          <w:szCs w:val="26"/>
+        </w:rPr>
+        <w:t>+ Hệ thống sẽ lưu lại thông tin của khách hàng nếu như khách hàng có nhu cầu đăng kí làm hội viên của cửa hàng, nếu không thì trong hoá đơn sẽ tính là khách hàng vãng lại</w:t>
+      </w:r>
+    </w:p>
+    <w:p>
+      <w:pPr>
+        <w:spacing w:line="360" w:lineRule="auto"/>
+        <w:rPr>
+          <w:rFonts w:ascii="Times New Roman" w:eastAsia="Times New Roman" w:hAnsi="Times New Roman" w:cs="Times New Roman"/>
+          <w:sz w:val="26"/>
+          <w:szCs w:val="26"/>
+        </w:rPr>
+      </w:pPr>
+      <w:r>
+        <w:rPr>
+          <w:rFonts w:ascii="Times New Roman" w:eastAsia="Times New Roman" w:hAnsi="Times New Roman" w:cs="Times New Roman"/>
+          <w:sz w:val="26"/>
+          <w:szCs w:val="26"/>
+        </w:rPr>
+        <w:t>+ Hệ thống sẽ lưu các thông tin cơ bản như Tên và Số điện thoại liên lạc với cửa hàng.</w:t>
+      </w:r>
+    </w:p>
+    <w:p>
+      <w:pPr>
+        <w:spacing w:line="360" w:lineRule="auto"/>
+        <w:rPr>
+          <w:rFonts w:ascii="Times New Roman" w:eastAsia="Times New Roman" w:hAnsi="Times New Roman" w:cs="Times New Roman"/>
+          <w:sz w:val="26"/>
+          <w:szCs w:val="26"/>
+        </w:rPr>
+      </w:pPr>
+    </w:p>
+    <w:p>
+      <w:pPr>
+        <w:spacing w:line="360" w:lineRule="auto"/>
+        <w:rPr>
+          <w:rFonts w:ascii="Times New Roman" w:eastAsia="Times New Roman" w:hAnsi="Times New Roman" w:cs="Times New Roman"/>
+          <w:sz w:val="26"/>
+          <w:szCs w:val="26"/>
+        </w:rPr>
+      </w:pPr>
+      <w:r>
+        <w:rPr>
+          <w:rFonts w:ascii="Times New Roman" w:eastAsia="Times New Roman" w:hAnsi="Times New Roman" w:cs="Times New Roman"/>
+          <w:sz w:val="26"/>
+          <w:szCs w:val="26"/>
+        </w:rPr>
         <w:t xml:space="preserve">- Quản lí bán hàng: </w:t>
       </w:r>
     </w:p>
@@ -1207,6 +1241,14 @@
         </w:rPr>
         <w:t>- Quản lí nhập Nguyên Liệu vào trong Khu Chế biến</w:t>
       </w:r>
+      <w:r>
+        <w:rPr>
+          <w:rFonts w:ascii="Times New Roman" w:eastAsia="Times New Roman" w:hAnsi="Times New Roman" w:cs="Times New Roman"/>
+          <w:sz w:val="26"/>
+          <w:szCs w:val="26"/>
+        </w:rPr>
+        <w:t xml:space="preserve"> thông qua Phiếu Nhập</w:t>
+      </w:r>
     </w:p>
     <w:p>
       <w:pPr>
@@ -1225,6 +1267,14 @@
         </w:rPr>
         <w:t>+ Nguyên Liệu sẽ được nhập thẳng vào Khu Chế Biến từ Nhà Cung Cấp</w:t>
       </w:r>
+      <w:r>
+        <w:rPr>
+          <w:rFonts w:ascii="Times New Roman" w:eastAsia="Times New Roman" w:hAnsi="Times New Roman" w:cs="Times New Roman"/>
+          <w:sz w:val="26"/>
+          <w:szCs w:val="26"/>
+        </w:rPr>
+        <w:t xml:space="preserve"> thông qua Phiếu Nhập hàng</w:t>
+      </w:r>
     </w:p>
     <w:p>
       <w:pPr>
@@ -1243,6 +1293,22 @@
         </w:rPr>
         <w:t>+ Sẽ có phiếu hiển thị chi tiết từng Nguyên Liệu với số lượng được nhập vào</w:t>
       </w:r>
+      <w:r>
+        <w:rPr>
+          <w:rFonts w:ascii="Times New Roman" w:eastAsia="Times New Roman" w:hAnsi="Times New Roman" w:cs="Times New Roman"/>
+          <w:sz w:val="26"/>
+          <w:szCs w:val="26"/>
+        </w:rPr>
+        <w:t xml:space="preserve"> trên phiếu nhập</w:t>
+      </w:r>
+      <w:r>
+        <w:rPr>
+          <w:rFonts w:ascii="Times New Roman" w:eastAsia="Times New Roman" w:hAnsi="Times New Roman" w:cs="Times New Roman"/>
+          <w:sz w:val="26"/>
+          <w:szCs w:val="26"/>
+        </w:rPr>
+        <w:t xml:space="preserve"> và trên chi tiết phiếu nhập sẽ hiển thị từng món hàng và số lượng tương ứng </w:t>
+      </w:r>
     </w:p>
     <w:p>
       <w:pPr>
@@ -1372,1099 +1438,7 @@
     </w:p>
     <w:p>
       <w:pPr>
-        <w:pStyle w:val="Heading1"/>
-        <w:spacing w:line="360" w:lineRule="auto"/>
-        <w:rPr>
-          <w:rFonts w:ascii="Times New Roman" w:eastAsia="Times New Roman" w:hAnsi="Times New Roman" w:cs="Times New Roman"/>
-          <w:b/>
-          <w:bCs/>
-          <w:color w:val="auto"/>
-          <w:sz w:val="26"/>
-          <w:szCs w:val="26"/>
-        </w:rPr>
-      </w:pPr>
-      <w:r>
-        <w:rPr>
-          <w:rFonts w:ascii="Times New Roman" w:eastAsia="Times New Roman" w:hAnsi="Times New Roman" w:cs="Times New Roman"/>
-          <w:b/>
-          <w:bCs/>
-          <w:color w:val="auto"/>
-          <w:sz w:val="26"/>
-          <w:szCs w:val="26"/>
-        </w:rPr>
-        <w:lastRenderedPageBreak/>
-        <w:t>2.</w:t>
-      </w:r>
-      <w:r>
-        <w:rPr>
-          <w:rFonts w:ascii="Times New Roman" w:eastAsia="Times New Roman" w:hAnsi="Times New Roman" w:cs="Times New Roman"/>
-          <w:b/>
-          <w:bCs/>
-          <w:color w:val="auto"/>
-          <w:sz w:val="26"/>
-          <w:szCs w:val="26"/>
-        </w:rPr>
-        <w:t xml:space="preserve"> </w:t>
-      </w:r>
-      <w:r>
-        <w:rPr>
-          <w:rFonts w:ascii="Times New Roman" w:eastAsia="Times New Roman" w:hAnsi="Times New Roman" w:cs="Times New Roman"/>
-          <w:b/>
-          <w:bCs/>
-          <w:color w:val="auto"/>
-          <w:sz w:val="26"/>
-          <w:szCs w:val="26"/>
-        </w:rPr>
-        <w:t xml:space="preserve">Phân tích </w:t>
-      </w:r>
-    </w:p>
-    <w:p>
-      <w:pPr>
-        <w:pStyle w:val="Heading2"/>
-        <w:rPr>
-          <w:rFonts w:ascii="Times New Roman" w:eastAsia="Times New Roman" w:hAnsi="Times New Roman" w:cs="Times New Roman"/>
-          <w:sz w:val="26"/>
-          <w:szCs w:val="26"/>
-        </w:rPr>
-      </w:pPr>
-      <w:r>
-        <w:rPr>
-          <w:rFonts w:ascii="Times New Roman" w:eastAsia="Times New Roman" w:hAnsi="Times New Roman" w:cs="Times New Roman"/>
-          <w:sz w:val="26"/>
-          <w:szCs w:val="26"/>
-        </w:rPr>
-        <w:t xml:space="preserve">2.1 Phát hiện thực thể </w:t>
-      </w:r>
-    </w:p>
-    <w:p>
-      <w:pPr>
-        <w:spacing w:line="360" w:lineRule="auto"/>
-        <w:rPr>
-          <w:rFonts w:ascii="Times New Roman" w:eastAsia="Times New Roman" w:hAnsi="Times New Roman" w:cs="Times New Roman"/>
-          <w:sz w:val="26"/>
-          <w:szCs w:val="26"/>
-        </w:rPr>
-      </w:pPr>
-      <w:r>
-        <w:rPr>
-          <w:rFonts w:ascii="Times New Roman" w:eastAsia="Times New Roman" w:hAnsi="Times New Roman" w:cs="Times New Roman"/>
-          <w:sz w:val="26"/>
-          <w:szCs w:val="26"/>
-        </w:rPr>
-        <w:t>a) Thực thể: NhanVien</w:t>
-      </w:r>
-    </w:p>
-    <w:p>
-      <w:pPr>
-        <w:spacing w:line="360" w:lineRule="auto"/>
-        <w:rPr>
-          <w:rFonts w:ascii="Times New Roman" w:eastAsia="Times New Roman" w:hAnsi="Times New Roman" w:cs="Times New Roman"/>
-          <w:sz w:val="26"/>
-          <w:szCs w:val="26"/>
-        </w:rPr>
-      </w:pPr>
-      <w:r>
-        <w:rPr>
-          <w:rFonts w:ascii="Times New Roman" w:eastAsia="Times New Roman" w:hAnsi="Times New Roman" w:cs="Times New Roman"/>
-          <w:sz w:val="26"/>
-          <w:szCs w:val="26"/>
-        </w:rPr>
-        <w:t>- Chi tiết các nhân viên trong cơ sở dữ liệu.</w:t>
-      </w:r>
-    </w:p>
-    <w:p>
-      <w:pPr>
-        <w:spacing w:line="360" w:lineRule="auto"/>
-        <w:rPr>
-          <w:rFonts w:ascii="Times New Roman" w:eastAsia="Times New Roman" w:hAnsi="Times New Roman" w:cs="Times New Roman"/>
-          <w:sz w:val="26"/>
-          <w:szCs w:val="26"/>
-        </w:rPr>
-      </w:pPr>
-      <w:r>
-        <w:rPr>
-          <w:rFonts w:ascii="Times New Roman" w:eastAsia="Times New Roman" w:hAnsi="Times New Roman" w:cs="Times New Roman"/>
-          <w:sz w:val="26"/>
-          <w:szCs w:val="26"/>
-        </w:rPr>
-        <w:t xml:space="preserve">- Thuộc tính: </w:t>
-      </w:r>
-      <w:r>
-        <w:rPr>
-          <w:rFonts w:ascii="Times New Roman" w:eastAsia="Times New Roman" w:hAnsi="Times New Roman" w:cs="Times New Roman"/>
-          <w:sz w:val="26"/>
-          <w:szCs w:val="26"/>
-          <w:u w:val="single"/>
-        </w:rPr>
-        <w:t>MaNV</w:t>
-      </w:r>
-      <w:r>
-        <w:rPr>
-          <w:rFonts w:ascii="Times New Roman" w:eastAsia="Times New Roman" w:hAnsi="Times New Roman" w:cs="Times New Roman"/>
-          <w:sz w:val="26"/>
-          <w:szCs w:val="26"/>
-        </w:rPr>
-        <w:t>, TenNV, SDT, DiaChi.</w:t>
-      </w:r>
-    </w:p>
-    <w:p>
-      <w:pPr>
-        <w:spacing w:line="360" w:lineRule="auto"/>
-        <w:rPr>
-          <w:rFonts w:ascii="Times New Roman" w:eastAsia="Times New Roman" w:hAnsi="Times New Roman" w:cs="Times New Roman"/>
-          <w:sz w:val="26"/>
-          <w:szCs w:val="26"/>
-        </w:rPr>
-      </w:pPr>
-    </w:p>
-    <w:p>
-      <w:pPr>
-        <w:spacing w:line="360" w:lineRule="auto"/>
-        <w:rPr>
-          <w:rFonts w:ascii="Times New Roman" w:eastAsia="Times New Roman" w:hAnsi="Times New Roman" w:cs="Times New Roman"/>
-          <w:sz w:val="26"/>
-          <w:szCs w:val="26"/>
-        </w:rPr>
-      </w:pPr>
-      <w:r>
-        <w:rPr>
-          <w:rFonts w:ascii="Times New Roman" w:eastAsia="Times New Roman" w:hAnsi="Times New Roman" w:cs="Times New Roman"/>
-          <w:sz w:val="26"/>
-          <w:szCs w:val="26"/>
-        </w:rPr>
-        <w:t xml:space="preserve">b) Thực thể: HoaDon     </w:t>
-      </w:r>
-    </w:p>
-    <w:p>
-      <w:pPr>
-        <w:spacing w:line="360" w:lineRule="auto"/>
-        <w:rPr>
-          <w:rFonts w:ascii="Times New Roman" w:eastAsia="Times New Roman" w:hAnsi="Times New Roman" w:cs="Times New Roman"/>
-          <w:sz w:val="26"/>
-          <w:szCs w:val="26"/>
-        </w:rPr>
-      </w:pPr>
-      <w:r>
-        <w:rPr>
-          <w:rFonts w:ascii="Times New Roman" w:eastAsia="Times New Roman" w:hAnsi="Times New Roman" w:cs="Times New Roman"/>
-          <w:sz w:val="26"/>
-          <w:szCs w:val="26"/>
-        </w:rPr>
-        <w:t>- Chi tiết hóa đơn sau khi giao dịch hàng hóa.</w:t>
-      </w:r>
-    </w:p>
-    <w:p>
-      <w:pPr>
-        <w:spacing w:line="360" w:lineRule="auto"/>
-        <w:rPr>
-          <w:rFonts w:ascii="Times New Roman" w:eastAsia="Times New Roman" w:hAnsi="Times New Roman" w:cs="Times New Roman"/>
-          <w:sz w:val="26"/>
-          <w:szCs w:val="26"/>
-        </w:rPr>
-      </w:pPr>
-      <w:r>
-        <w:rPr>
-          <w:rFonts w:ascii="Times New Roman" w:eastAsia="Times New Roman" w:hAnsi="Times New Roman" w:cs="Times New Roman"/>
-          <w:sz w:val="26"/>
-          <w:szCs w:val="26"/>
-        </w:rPr>
-        <w:t xml:space="preserve">- Thuộc tính: </w:t>
-      </w:r>
-      <w:r>
-        <w:rPr>
-          <w:rFonts w:ascii="Times New Roman" w:eastAsia="Times New Roman" w:hAnsi="Times New Roman" w:cs="Times New Roman"/>
-          <w:sz w:val="26"/>
-          <w:szCs w:val="26"/>
-          <w:u w:val="single"/>
-        </w:rPr>
-        <w:t>MaHD</w:t>
-      </w:r>
-      <w:r>
-        <w:rPr>
-          <w:rFonts w:ascii="Times New Roman" w:eastAsia="Times New Roman" w:hAnsi="Times New Roman" w:cs="Times New Roman"/>
-          <w:sz w:val="26"/>
-          <w:szCs w:val="26"/>
-        </w:rPr>
-        <w:t>,</w:t>
-      </w:r>
-      <w:r>
-        <w:rPr>
-          <w:rFonts w:ascii="Times New Roman" w:eastAsia="Times New Roman" w:hAnsi="Times New Roman" w:cs="Times New Roman"/>
-          <w:sz w:val="26"/>
-          <w:szCs w:val="26"/>
-        </w:rPr>
-        <w:t xml:space="preserve"> </w:t>
-      </w:r>
-      <w:r>
-        <w:rPr>
-          <w:rFonts w:ascii="Times New Roman" w:eastAsia="Times New Roman" w:hAnsi="Times New Roman" w:cs="Times New Roman"/>
-          <w:sz w:val="26"/>
-          <w:szCs w:val="26"/>
-        </w:rPr>
-        <w:t>TongSoTien, TrangThai, NgayGD.</w:t>
-      </w:r>
-    </w:p>
-    <w:p>
-      <w:pPr>
-        <w:spacing w:line="360" w:lineRule="auto"/>
-        <w:rPr>
-          <w:rFonts w:ascii="Times New Roman" w:eastAsia="Times New Roman" w:hAnsi="Times New Roman" w:cs="Times New Roman"/>
-          <w:sz w:val="26"/>
-          <w:szCs w:val="26"/>
-        </w:rPr>
-      </w:pPr>
-    </w:p>
-    <w:p>
-      <w:pPr>
-        <w:spacing w:line="360" w:lineRule="auto"/>
-        <w:rPr>
-          <w:rFonts w:ascii="Times New Roman" w:eastAsia="Times New Roman" w:hAnsi="Times New Roman" w:cs="Times New Roman"/>
-          <w:sz w:val="26"/>
-          <w:szCs w:val="26"/>
-        </w:rPr>
-      </w:pPr>
-      <w:r>
-        <w:rPr>
-          <w:rFonts w:ascii="Times New Roman" w:eastAsia="Times New Roman" w:hAnsi="Times New Roman" w:cs="Times New Roman"/>
-          <w:sz w:val="26"/>
-          <w:szCs w:val="26"/>
-        </w:rPr>
-        <w:t>c) Thực thể: MonAn</w:t>
-      </w:r>
-    </w:p>
-    <w:p>
-      <w:pPr>
-        <w:spacing w:line="360" w:lineRule="auto"/>
-        <w:rPr>
-          <w:rFonts w:ascii="Times New Roman" w:eastAsia="Times New Roman" w:hAnsi="Times New Roman" w:cs="Times New Roman"/>
-          <w:sz w:val="26"/>
-          <w:szCs w:val="26"/>
-        </w:rPr>
-      </w:pPr>
-      <w:r>
-        <w:rPr>
-          <w:rFonts w:ascii="Times New Roman" w:eastAsia="Times New Roman" w:hAnsi="Times New Roman" w:cs="Times New Roman"/>
-          <w:sz w:val="26"/>
-          <w:szCs w:val="26"/>
-        </w:rPr>
-        <w:t>- Chi tiết các món ăn của cửa hàng.</w:t>
-      </w:r>
-    </w:p>
-    <w:p>
-      <w:pPr>
-        <w:spacing w:line="360" w:lineRule="auto"/>
-        <w:rPr>
-          <w:rFonts w:ascii="Times New Roman" w:eastAsia="Times New Roman" w:hAnsi="Times New Roman" w:cs="Times New Roman"/>
-          <w:sz w:val="26"/>
-          <w:szCs w:val="26"/>
-        </w:rPr>
-      </w:pPr>
-      <w:r>
-        <w:rPr>
-          <w:rFonts w:ascii="Times New Roman" w:eastAsia="Times New Roman" w:hAnsi="Times New Roman" w:cs="Times New Roman"/>
-          <w:sz w:val="26"/>
-          <w:szCs w:val="26"/>
-        </w:rPr>
-        <w:t xml:space="preserve">- Thuộc tính: </w:t>
-      </w:r>
-      <w:r>
-        <w:rPr>
-          <w:rFonts w:ascii="Times New Roman" w:eastAsia="Times New Roman" w:hAnsi="Times New Roman" w:cs="Times New Roman"/>
-          <w:sz w:val="26"/>
-          <w:szCs w:val="26"/>
-          <w:u w:val="single"/>
-        </w:rPr>
-        <w:t>MaMA</w:t>
-      </w:r>
-      <w:r>
-        <w:rPr>
-          <w:rFonts w:ascii="Times New Roman" w:eastAsia="Times New Roman" w:hAnsi="Times New Roman" w:cs="Times New Roman"/>
-          <w:sz w:val="26"/>
-          <w:szCs w:val="26"/>
-        </w:rPr>
-        <w:t>, DonGia, TenMA.</w:t>
-      </w:r>
-    </w:p>
-    <w:p>
-      <w:pPr>
-        <w:spacing w:line="360" w:lineRule="auto"/>
-        <w:rPr>
-          <w:rFonts w:ascii="Times New Roman" w:eastAsia="Times New Roman" w:hAnsi="Times New Roman" w:cs="Times New Roman"/>
-          <w:sz w:val="26"/>
-          <w:szCs w:val="26"/>
-        </w:rPr>
-      </w:pPr>
-    </w:p>
-    <w:p>
-      <w:pPr>
-        <w:spacing w:line="360" w:lineRule="auto"/>
-        <w:rPr>
-          <w:rFonts w:ascii="Times New Roman" w:eastAsia="Times New Roman" w:hAnsi="Times New Roman" w:cs="Times New Roman"/>
-          <w:sz w:val="26"/>
-          <w:szCs w:val="26"/>
-        </w:rPr>
-      </w:pPr>
-      <w:r>
-        <w:rPr>
-          <w:rFonts w:ascii="Times New Roman" w:eastAsia="Times New Roman" w:hAnsi="Times New Roman" w:cs="Times New Roman"/>
-          <w:sz w:val="26"/>
-          <w:szCs w:val="26"/>
-        </w:rPr>
-        <w:t>d)</w:t>
-      </w:r>
-      <w:r>
-        <w:rPr>
-          <w:rFonts w:ascii="Times New Roman" w:eastAsia="Times New Roman" w:hAnsi="Times New Roman" w:cs="Times New Roman"/>
-          <w:sz w:val="26"/>
-          <w:szCs w:val="26"/>
-        </w:rPr>
-        <w:t xml:space="preserve"> </w:t>
-      </w:r>
-      <w:r>
-        <w:rPr>
-          <w:rFonts w:ascii="Times New Roman" w:eastAsia="Times New Roman" w:hAnsi="Times New Roman" w:cs="Times New Roman"/>
-          <w:sz w:val="26"/>
-          <w:szCs w:val="26"/>
-        </w:rPr>
-        <w:t>Thực thể: PhieuGiamGia</w:t>
-      </w:r>
-    </w:p>
-    <w:p>
-      <w:pPr>
-        <w:spacing w:line="360" w:lineRule="auto"/>
-        <w:rPr>
-          <w:rFonts w:ascii="Times New Roman" w:eastAsia="Times New Roman" w:hAnsi="Times New Roman" w:cs="Times New Roman"/>
-          <w:sz w:val="26"/>
-          <w:szCs w:val="26"/>
-        </w:rPr>
-      </w:pPr>
-      <w:r>
-        <w:rPr>
-          <w:rFonts w:ascii="Times New Roman" w:eastAsia="Times New Roman" w:hAnsi="Times New Roman" w:cs="Times New Roman"/>
-          <w:sz w:val="26"/>
-          <w:szCs w:val="26"/>
-        </w:rPr>
-        <w:t>- Thông tin mã giảm giá của cửa hàng.</w:t>
-      </w:r>
-    </w:p>
-    <w:p>
-      <w:pPr>
-        <w:spacing w:line="360" w:lineRule="auto"/>
-        <w:rPr>
-          <w:rFonts w:ascii="Times New Roman" w:eastAsia="Times New Roman" w:hAnsi="Times New Roman" w:cs="Times New Roman"/>
-          <w:sz w:val="26"/>
-          <w:szCs w:val="26"/>
-        </w:rPr>
-      </w:pPr>
-      <w:r>
-        <w:rPr>
-          <w:rFonts w:ascii="Times New Roman" w:eastAsia="Times New Roman" w:hAnsi="Times New Roman" w:cs="Times New Roman"/>
-          <w:sz w:val="26"/>
-          <w:szCs w:val="26"/>
-        </w:rPr>
-        <w:t xml:space="preserve">- Thuộc tính: </w:t>
-      </w:r>
-      <w:r>
-        <w:rPr>
-          <w:rFonts w:ascii="Times New Roman" w:eastAsia="Times New Roman" w:hAnsi="Times New Roman" w:cs="Times New Roman"/>
-          <w:sz w:val="26"/>
-          <w:szCs w:val="26"/>
-          <w:u w:val="single"/>
-        </w:rPr>
-        <w:t>MaGiamGia</w:t>
-      </w:r>
-      <w:r>
-        <w:rPr>
-          <w:rFonts w:ascii="Times New Roman" w:eastAsia="Times New Roman" w:hAnsi="Times New Roman" w:cs="Times New Roman"/>
-          <w:sz w:val="26"/>
-          <w:szCs w:val="26"/>
-        </w:rPr>
-        <w:t>, NoiDung, Tilegiam.</w:t>
-      </w:r>
-    </w:p>
-    <w:p>
-      <w:pPr>
-        <w:spacing w:line="360" w:lineRule="auto"/>
-        <w:rPr>
-          <w:rFonts w:ascii="Times New Roman" w:eastAsia="Times New Roman" w:hAnsi="Times New Roman" w:cs="Times New Roman"/>
-          <w:sz w:val="26"/>
-          <w:szCs w:val="26"/>
-        </w:rPr>
-      </w:pPr>
-    </w:p>
-    <w:p>
-      <w:pPr>
-        <w:spacing w:line="360" w:lineRule="auto"/>
-        <w:rPr>
-          <w:rFonts w:ascii="Times New Roman" w:eastAsia="Times New Roman" w:hAnsi="Times New Roman" w:cs="Times New Roman"/>
-          <w:sz w:val="26"/>
-          <w:szCs w:val="26"/>
-        </w:rPr>
-      </w:pPr>
-      <w:r>
-        <w:rPr>
-          <w:rFonts w:ascii="Times New Roman" w:eastAsia="Times New Roman" w:hAnsi="Times New Roman" w:cs="Times New Roman"/>
-          <w:sz w:val="26"/>
-          <w:szCs w:val="26"/>
-        </w:rPr>
-        <w:t>e)</w:t>
-      </w:r>
-      <w:r>
-        <w:rPr>
-          <w:rFonts w:ascii="Times New Roman" w:eastAsia="Times New Roman" w:hAnsi="Times New Roman" w:cs="Times New Roman"/>
-          <w:sz w:val="26"/>
-          <w:szCs w:val="26"/>
-        </w:rPr>
-        <w:t xml:space="preserve"> </w:t>
-      </w:r>
-      <w:r>
-        <w:rPr>
-          <w:rFonts w:ascii="Times New Roman" w:eastAsia="Times New Roman" w:hAnsi="Times New Roman" w:cs="Times New Roman"/>
-          <w:sz w:val="26"/>
-          <w:szCs w:val="26"/>
-        </w:rPr>
-        <w:t>Thực thể: DonViCheBien</w:t>
-      </w:r>
-    </w:p>
-    <w:p>
-      <w:pPr>
-        <w:spacing w:line="360" w:lineRule="auto"/>
-        <w:rPr>
-          <w:rFonts w:ascii="Times New Roman" w:eastAsia="Times New Roman" w:hAnsi="Times New Roman" w:cs="Times New Roman"/>
-          <w:sz w:val="26"/>
-          <w:szCs w:val="26"/>
-        </w:rPr>
-      </w:pPr>
-      <w:r>
-        <w:rPr>
-          <w:rFonts w:ascii="Times New Roman" w:eastAsia="Times New Roman" w:hAnsi="Times New Roman" w:cs="Times New Roman"/>
-          <w:sz w:val="26"/>
-          <w:szCs w:val="26"/>
-        </w:rPr>
-        <w:t>- Thông tin đơn vị chế biến của cửa hàng.</w:t>
-      </w:r>
-    </w:p>
-    <w:p>
-      <w:pPr>
-        <w:spacing w:line="360" w:lineRule="auto"/>
-        <w:rPr>
-          <w:rFonts w:ascii="Times New Roman" w:eastAsia="Times New Roman" w:hAnsi="Times New Roman" w:cs="Times New Roman"/>
-          <w:sz w:val="26"/>
-          <w:szCs w:val="26"/>
-        </w:rPr>
-      </w:pPr>
-      <w:r>
-        <w:rPr>
-          <w:rFonts w:ascii="Times New Roman" w:eastAsia="Times New Roman" w:hAnsi="Times New Roman" w:cs="Times New Roman"/>
-          <w:sz w:val="26"/>
-          <w:szCs w:val="26"/>
-        </w:rPr>
-        <w:t xml:space="preserve">- Thuộc tính: </w:t>
-      </w:r>
-      <w:r>
-        <w:rPr>
-          <w:rFonts w:ascii="Times New Roman" w:eastAsia="Times New Roman" w:hAnsi="Times New Roman" w:cs="Times New Roman"/>
-          <w:sz w:val="26"/>
-          <w:szCs w:val="26"/>
-          <w:u w:val="single"/>
-        </w:rPr>
-        <w:t>MaDVCB</w:t>
-      </w:r>
-      <w:r>
-        <w:rPr>
-          <w:rFonts w:ascii="Times New Roman" w:eastAsia="Times New Roman" w:hAnsi="Times New Roman" w:cs="Times New Roman"/>
-          <w:sz w:val="26"/>
-          <w:szCs w:val="26"/>
-        </w:rPr>
-        <w:t>, TenDVCB.</w:t>
-      </w:r>
-    </w:p>
-    <w:p>
-      <w:pPr>
-        <w:spacing w:line="360" w:lineRule="auto"/>
-        <w:rPr>
-          <w:rFonts w:ascii="Times New Roman" w:eastAsia="Times New Roman" w:hAnsi="Times New Roman" w:cs="Times New Roman"/>
-          <w:sz w:val="26"/>
-          <w:szCs w:val="26"/>
-        </w:rPr>
-      </w:pPr>
-      <w:r>
-        <w:rPr>
-          <w:rFonts w:ascii="Times New Roman" w:eastAsia="Times New Roman" w:hAnsi="Times New Roman" w:cs="Times New Roman"/>
-          <w:sz w:val="26"/>
-          <w:szCs w:val="26"/>
-        </w:rPr>
-        <w:lastRenderedPageBreak/>
-        <w:t>f)</w:t>
-      </w:r>
-      <w:r>
-        <w:rPr>
-          <w:rFonts w:ascii="Times New Roman" w:eastAsia="Times New Roman" w:hAnsi="Times New Roman" w:cs="Times New Roman"/>
-          <w:sz w:val="26"/>
-          <w:szCs w:val="26"/>
-        </w:rPr>
-        <w:t xml:space="preserve"> </w:t>
-      </w:r>
-      <w:r>
-        <w:rPr>
-          <w:rFonts w:ascii="Times New Roman" w:eastAsia="Times New Roman" w:hAnsi="Times New Roman" w:cs="Times New Roman"/>
-          <w:sz w:val="26"/>
-          <w:szCs w:val="26"/>
-        </w:rPr>
-        <w:t>Thực thể: NguyenLieu</w:t>
-      </w:r>
-    </w:p>
-    <w:p>
-      <w:pPr>
-        <w:spacing w:line="360" w:lineRule="auto"/>
-        <w:rPr>
-          <w:rFonts w:ascii="Times New Roman" w:eastAsia="Times New Roman" w:hAnsi="Times New Roman" w:cs="Times New Roman"/>
-          <w:sz w:val="26"/>
-          <w:szCs w:val="26"/>
-        </w:rPr>
-      </w:pPr>
-      <w:r>
-        <w:rPr>
-          <w:rFonts w:ascii="Times New Roman" w:eastAsia="Times New Roman" w:hAnsi="Times New Roman" w:cs="Times New Roman"/>
-          <w:sz w:val="26"/>
-          <w:szCs w:val="26"/>
-        </w:rPr>
-        <w:t>- Chi tiết nguyên liệu của cửa hàng.</w:t>
-      </w:r>
-    </w:p>
-    <w:p>
-      <w:pPr>
-        <w:spacing w:line="360" w:lineRule="auto"/>
-        <w:rPr>
-          <w:rFonts w:ascii="Times New Roman" w:eastAsia="Times New Roman" w:hAnsi="Times New Roman" w:cs="Times New Roman"/>
-          <w:sz w:val="26"/>
-          <w:szCs w:val="26"/>
-        </w:rPr>
-      </w:pPr>
-      <w:r>
-        <w:rPr>
-          <w:rFonts w:ascii="Times New Roman" w:eastAsia="Times New Roman" w:hAnsi="Times New Roman" w:cs="Times New Roman"/>
-          <w:sz w:val="26"/>
-          <w:szCs w:val="26"/>
-        </w:rPr>
-        <w:t xml:space="preserve">- Thuộc tính: </w:t>
-      </w:r>
-      <w:r>
-        <w:rPr>
-          <w:rFonts w:ascii="Times New Roman" w:eastAsia="Times New Roman" w:hAnsi="Times New Roman" w:cs="Times New Roman"/>
-          <w:sz w:val="26"/>
-          <w:szCs w:val="26"/>
-          <w:u w:val="single"/>
-        </w:rPr>
-        <w:t>MaNL</w:t>
-      </w:r>
-      <w:r>
-        <w:rPr>
-          <w:rFonts w:ascii="Times New Roman" w:eastAsia="Times New Roman" w:hAnsi="Times New Roman" w:cs="Times New Roman"/>
-          <w:sz w:val="26"/>
-          <w:szCs w:val="26"/>
-        </w:rPr>
-        <w:t>, TenNL, SL_TonKho, PhanLoai</w:t>
-      </w:r>
-    </w:p>
-    <w:p>
-      <w:pPr>
-        <w:spacing w:line="360" w:lineRule="auto"/>
-        <w:rPr>
-          <w:rFonts w:ascii="Times New Roman" w:eastAsia="Times New Roman" w:hAnsi="Times New Roman" w:cs="Times New Roman"/>
-          <w:sz w:val="26"/>
-          <w:szCs w:val="26"/>
-        </w:rPr>
-      </w:pPr>
-    </w:p>
-    <w:p>
-      <w:pPr>
-        <w:spacing w:line="360" w:lineRule="auto"/>
-        <w:rPr>
-          <w:rFonts w:ascii="Times New Roman" w:eastAsia="Times New Roman" w:hAnsi="Times New Roman" w:cs="Times New Roman"/>
-          <w:sz w:val="26"/>
-          <w:szCs w:val="26"/>
-        </w:rPr>
-      </w:pPr>
-      <w:r>
-        <w:rPr>
-          <w:rFonts w:ascii="Times New Roman" w:eastAsia="Times New Roman" w:hAnsi="Times New Roman" w:cs="Times New Roman"/>
-          <w:sz w:val="26"/>
-          <w:szCs w:val="26"/>
-        </w:rPr>
-        <w:t>g)</w:t>
-      </w:r>
-      <w:r>
-        <w:rPr>
-          <w:rFonts w:ascii="Times New Roman" w:eastAsia="Times New Roman" w:hAnsi="Times New Roman" w:cs="Times New Roman"/>
-          <w:sz w:val="26"/>
-          <w:szCs w:val="26"/>
-        </w:rPr>
-        <w:t xml:space="preserve"> </w:t>
-      </w:r>
-      <w:r>
-        <w:rPr>
-          <w:rFonts w:ascii="Times New Roman" w:eastAsia="Times New Roman" w:hAnsi="Times New Roman" w:cs="Times New Roman"/>
-          <w:sz w:val="26"/>
-          <w:szCs w:val="26"/>
-        </w:rPr>
-        <w:t>Thực thể: NhaCungCap</w:t>
-      </w:r>
-    </w:p>
-    <w:p>
-      <w:pPr>
-        <w:spacing w:line="360" w:lineRule="auto"/>
-        <w:rPr>
-          <w:rFonts w:ascii="Times New Roman" w:eastAsia="Times New Roman" w:hAnsi="Times New Roman" w:cs="Times New Roman"/>
-          <w:sz w:val="26"/>
-          <w:szCs w:val="26"/>
-        </w:rPr>
-      </w:pPr>
-      <w:r>
-        <w:rPr>
-          <w:rFonts w:ascii="Times New Roman" w:eastAsia="Times New Roman" w:hAnsi="Times New Roman" w:cs="Times New Roman"/>
-          <w:sz w:val="26"/>
-          <w:szCs w:val="26"/>
-        </w:rPr>
-        <w:t>- Chi tiết nhà cung cấp của cửa hàng.</w:t>
-      </w:r>
-    </w:p>
-    <w:p>
-      <w:pPr>
-        <w:spacing w:line="360" w:lineRule="auto"/>
-        <w:rPr>
-          <w:rFonts w:ascii="Times New Roman" w:eastAsia="Times New Roman" w:hAnsi="Times New Roman" w:cs="Times New Roman"/>
-          <w:sz w:val="26"/>
-          <w:szCs w:val="26"/>
-        </w:rPr>
-      </w:pPr>
-      <w:r>
-        <w:rPr>
-          <w:rFonts w:ascii="Times New Roman" w:eastAsia="Times New Roman" w:hAnsi="Times New Roman" w:cs="Times New Roman"/>
-          <w:sz w:val="26"/>
-          <w:szCs w:val="26"/>
-        </w:rPr>
-        <w:t xml:space="preserve">- Thuộc tính: </w:t>
-      </w:r>
-      <w:r>
-        <w:rPr>
-          <w:rFonts w:ascii="Times New Roman" w:eastAsia="Times New Roman" w:hAnsi="Times New Roman" w:cs="Times New Roman"/>
-          <w:sz w:val="26"/>
-          <w:szCs w:val="26"/>
-          <w:u w:val="single"/>
-        </w:rPr>
-        <w:t>MaNCC</w:t>
-      </w:r>
-      <w:r>
-        <w:rPr>
-          <w:rFonts w:ascii="Times New Roman" w:eastAsia="Times New Roman" w:hAnsi="Times New Roman" w:cs="Times New Roman"/>
-          <w:sz w:val="26"/>
-          <w:szCs w:val="26"/>
-        </w:rPr>
-        <w:t>, SDT, DiaChi.</w:t>
-      </w:r>
-    </w:p>
-    <w:p>
-      <w:pPr>
-        <w:spacing w:line="360" w:lineRule="auto"/>
-        <w:rPr>
-          <w:rFonts w:ascii="Times New Roman" w:eastAsia="Times New Roman" w:hAnsi="Times New Roman" w:cs="Times New Roman"/>
-          <w:sz w:val="26"/>
-          <w:szCs w:val="26"/>
-        </w:rPr>
-      </w:pPr>
-    </w:p>
-    <w:p>
-      <w:pPr>
-        <w:spacing w:line="360" w:lineRule="auto"/>
-        <w:rPr>
-          <w:rFonts w:ascii="Times New Roman" w:eastAsia="Times New Roman" w:hAnsi="Times New Roman" w:cs="Times New Roman"/>
-          <w:sz w:val="26"/>
-          <w:szCs w:val="26"/>
-        </w:rPr>
-      </w:pPr>
-      <w:r>
-        <w:rPr>
-          <w:rFonts w:ascii="Times New Roman" w:eastAsia="Times New Roman" w:hAnsi="Times New Roman" w:cs="Times New Roman"/>
-          <w:sz w:val="26"/>
-          <w:szCs w:val="26"/>
-        </w:rPr>
-        <w:t>h)</w:t>
-      </w:r>
-      <w:r>
-        <w:rPr>
-          <w:rFonts w:ascii="Times New Roman" w:eastAsia="Times New Roman" w:hAnsi="Times New Roman" w:cs="Times New Roman"/>
-          <w:sz w:val="26"/>
-          <w:szCs w:val="26"/>
-        </w:rPr>
-        <w:t xml:space="preserve"> </w:t>
-      </w:r>
-      <w:r>
-        <w:rPr>
-          <w:rFonts w:ascii="Times New Roman" w:eastAsia="Times New Roman" w:hAnsi="Times New Roman" w:cs="Times New Roman"/>
-          <w:sz w:val="26"/>
-          <w:szCs w:val="26"/>
-        </w:rPr>
-        <w:t>Thực thể: CaLamViec</w:t>
-      </w:r>
-    </w:p>
-    <w:p>
-      <w:pPr>
-        <w:spacing w:line="360" w:lineRule="auto"/>
-        <w:rPr>
-          <w:rFonts w:ascii="Times New Roman" w:eastAsia="Times New Roman" w:hAnsi="Times New Roman" w:cs="Times New Roman"/>
-          <w:sz w:val="26"/>
-          <w:szCs w:val="26"/>
-        </w:rPr>
-      </w:pPr>
-      <w:r>
-        <w:rPr>
-          <w:rFonts w:ascii="Times New Roman" w:eastAsia="Times New Roman" w:hAnsi="Times New Roman" w:cs="Times New Roman"/>
-          <w:sz w:val="26"/>
-          <w:szCs w:val="26"/>
-        </w:rPr>
-        <w:t>- Chi tiết ca làm việc của nhân viên cửa hàng.</w:t>
-      </w:r>
-    </w:p>
-    <w:p>
-      <w:pPr>
-        <w:spacing w:line="360" w:lineRule="auto"/>
-        <w:rPr>
-          <w:rFonts w:ascii="Times New Roman" w:eastAsia="Times New Roman" w:hAnsi="Times New Roman" w:cs="Times New Roman"/>
-          <w:sz w:val="26"/>
-          <w:szCs w:val="26"/>
-        </w:rPr>
-      </w:pPr>
-      <w:r>
-        <w:rPr>
-          <w:rFonts w:ascii="Times New Roman" w:eastAsia="Times New Roman" w:hAnsi="Times New Roman" w:cs="Times New Roman"/>
-          <w:sz w:val="26"/>
-          <w:szCs w:val="26"/>
-        </w:rPr>
-        <w:t xml:space="preserve">-Thuộc tính: </w:t>
-      </w:r>
-      <w:r>
-        <w:rPr>
-          <w:rFonts w:ascii="Times New Roman" w:eastAsia="Times New Roman" w:hAnsi="Times New Roman" w:cs="Times New Roman"/>
-          <w:sz w:val="26"/>
-          <w:szCs w:val="26"/>
-          <w:u w:val="single"/>
-        </w:rPr>
-        <w:t>MaCa</w:t>
-      </w:r>
-      <w:r>
-        <w:rPr>
-          <w:rFonts w:ascii="Times New Roman" w:eastAsia="Times New Roman" w:hAnsi="Times New Roman" w:cs="Times New Roman"/>
-          <w:sz w:val="26"/>
-          <w:szCs w:val="26"/>
-        </w:rPr>
-        <w:t>, TenCa, ThoiGian</w:t>
-      </w:r>
-    </w:p>
-    <w:p>
-      <w:pPr>
-        <w:spacing w:line="360" w:lineRule="auto"/>
-        <w:rPr>
-          <w:rFonts w:ascii="Times New Roman" w:eastAsia="Times New Roman" w:hAnsi="Times New Roman" w:cs="Times New Roman"/>
-          <w:sz w:val="26"/>
-          <w:szCs w:val="26"/>
-        </w:rPr>
-      </w:pPr>
-    </w:p>
-    <w:p>
-      <w:pPr>
-        <w:spacing w:line="360" w:lineRule="auto"/>
-        <w:rPr>
-          <w:rFonts w:ascii="Times New Roman" w:eastAsia="Times New Roman" w:hAnsi="Times New Roman" w:cs="Times New Roman"/>
-          <w:sz w:val="26"/>
-          <w:szCs w:val="26"/>
-        </w:rPr>
-      </w:pPr>
-      <w:r>
-        <w:rPr>
-          <w:rFonts w:ascii="Times New Roman" w:eastAsia="Times New Roman" w:hAnsi="Times New Roman" w:cs="Times New Roman"/>
-          <w:sz w:val="26"/>
-          <w:szCs w:val="26"/>
-        </w:rPr>
-        <w:t>i)Thực thể: ChucVu</w:t>
-      </w:r>
-    </w:p>
-    <w:p>
-      <w:pPr>
-        <w:spacing w:line="360" w:lineRule="auto"/>
-        <w:rPr>
-          <w:rFonts w:ascii="Times New Roman" w:eastAsia="Times New Roman" w:hAnsi="Times New Roman" w:cs="Times New Roman"/>
-          <w:sz w:val="26"/>
-          <w:szCs w:val="26"/>
-        </w:rPr>
-      </w:pPr>
-      <w:r>
-        <w:rPr>
-          <w:rFonts w:ascii="Times New Roman" w:eastAsia="Times New Roman" w:hAnsi="Times New Roman" w:cs="Times New Roman"/>
-          <w:sz w:val="26"/>
-          <w:szCs w:val="26"/>
-        </w:rPr>
-        <w:t>- Mô tả chức vụ từng người trong cửa hàng</w:t>
-      </w:r>
-    </w:p>
-    <w:p>
-      <w:pPr>
-        <w:spacing w:line="360" w:lineRule="auto"/>
-        <w:rPr>
-          <w:rFonts w:ascii="Times New Roman" w:eastAsia="Times New Roman" w:hAnsi="Times New Roman" w:cs="Times New Roman"/>
-          <w:sz w:val="26"/>
-          <w:szCs w:val="26"/>
-        </w:rPr>
-      </w:pPr>
-      <w:r>
-        <w:rPr>
-          <w:rFonts w:ascii="Times New Roman" w:eastAsia="Times New Roman" w:hAnsi="Times New Roman" w:cs="Times New Roman"/>
-          <w:sz w:val="26"/>
-          <w:szCs w:val="26"/>
-        </w:rPr>
-        <w:t xml:space="preserve">- Thuộc tính: </w:t>
-      </w:r>
-      <w:r>
-        <w:rPr>
-          <w:rFonts w:ascii="Times New Roman" w:eastAsia="Times New Roman" w:hAnsi="Times New Roman" w:cs="Times New Roman"/>
-          <w:sz w:val="26"/>
-          <w:szCs w:val="26"/>
-          <w:u w:val="single"/>
-        </w:rPr>
-        <w:t>MaCV</w:t>
-      </w:r>
-      <w:r>
-        <w:rPr>
-          <w:rFonts w:ascii="Times New Roman" w:eastAsia="Times New Roman" w:hAnsi="Times New Roman" w:cs="Times New Roman"/>
-          <w:sz w:val="26"/>
-          <w:szCs w:val="26"/>
-        </w:rPr>
-        <w:t>, TenCV</w:t>
-      </w:r>
-    </w:p>
-    <w:p>
-      <w:pPr>
-        <w:spacing w:line="360" w:lineRule="auto"/>
-      </w:pPr>
-    </w:p>
-    <w:p>
-      <w:pPr>
-        <w:spacing w:line="360" w:lineRule="auto"/>
-      </w:pPr>
-    </w:p>
-    <w:p>
-      <w:pPr>
-        <w:spacing w:line="360" w:lineRule="auto"/>
-        <w:rPr>
-          <w:rFonts w:ascii="Times New Roman" w:hAnsi="Times New Roman" w:cs="Times New Roman"/>
-          <w:sz w:val="26"/>
-          <w:szCs w:val="26"/>
-        </w:rPr>
-      </w:pPr>
-      <w:r>
-        <w:rPr>
-          <w:rFonts w:ascii="Times New Roman" w:hAnsi="Times New Roman" w:cs="Times New Roman"/>
-          <w:sz w:val="26"/>
-          <w:szCs w:val="26"/>
-        </w:rPr>
-        <w:t>Ngoài ra còn có thực thể sinh ra từ quan hệ nhiều nhiều</w:t>
-      </w:r>
-    </w:p>
-    <w:p>
-      <w:pPr>
-        <w:spacing w:line="360" w:lineRule="auto"/>
-        <w:rPr>
-          <w:rFonts w:ascii="Times New Roman" w:eastAsia="Times New Roman" w:hAnsi="Times New Roman" w:cs="Times New Roman"/>
-          <w:sz w:val="26"/>
-          <w:szCs w:val="26"/>
-        </w:rPr>
-      </w:pPr>
-      <w:r>
-        <w:rPr>
-          <w:rFonts w:ascii="Times New Roman" w:eastAsia="Times New Roman" w:hAnsi="Times New Roman" w:cs="Times New Roman"/>
-          <w:sz w:val="26"/>
-          <w:szCs w:val="26"/>
-        </w:rPr>
-        <w:t>a) Thực thể: CTHD</w:t>
-      </w:r>
-    </w:p>
-    <w:p>
-      <w:pPr>
-        <w:spacing w:line="360" w:lineRule="auto"/>
-        <w:rPr>
-          <w:rFonts w:ascii="Times New Roman" w:eastAsia="Times New Roman" w:hAnsi="Times New Roman" w:cs="Times New Roman"/>
-          <w:sz w:val="26"/>
-          <w:szCs w:val="26"/>
-        </w:rPr>
-      </w:pPr>
-      <w:r>
-        <w:rPr>
-          <w:rFonts w:ascii="Times New Roman" w:eastAsia="Times New Roman" w:hAnsi="Times New Roman" w:cs="Times New Roman"/>
-          <w:sz w:val="26"/>
-          <w:szCs w:val="26"/>
-        </w:rPr>
-        <w:t>- Mô tả chi tiết từng sản phẩm trong hoá đơn với số lượng của chúng</w:t>
-      </w:r>
-    </w:p>
-    <w:p>
-      <w:pPr>
-        <w:spacing w:line="360" w:lineRule="auto"/>
-        <w:rPr>
-          <w:rFonts w:ascii="Times New Roman" w:eastAsia="Times New Roman" w:hAnsi="Times New Roman" w:cs="Times New Roman"/>
-          <w:sz w:val="26"/>
-          <w:szCs w:val="26"/>
-        </w:rPr>
-      </w:pPr>
-      <w:r>
-        <w:rPr>
-          <w:rFonts w:ascii="Times New Roman" w:eastAsia="Times New Roman" w:hAnsi="Times New Roman" w:cs="Times New Roman"/>
-          <w:sz w:val="26"/>
-          <w:szCs w:val="26"/>
-        </w:rPr>
-        <w:t xml:space="preserve">- Thuộc tính: </w:t>
-      </w:r>
-      <w:r>
-        <w:rPr>
-          <w:rFonts w:ascii="Times New Roman" w:eastAsia="Times New Roman" w:hAnsi="Times New Roman" w:cs="Times New Roman"/>
-          <w:sz w:val="26"/>
-          <w:szCs w:val="26"/>
-          <w:u w:val="single"/>
-        </w:rPr>
-        <w:t>MaHD, MaMA</w:t>
-      </w:r>
-      <w:r>
-        <w:rPr>
-          <w:rFonts w:ascii="Times New Roman" w:eastAsia="Times New Roman" w:hAnsi="Times New Roman" w:cs="Times New Roman"/>
-          <w:sz w:val="26"/>
-          <w:szCs w:val="26"/>
-        </w:rPr>
-        <w:t xml:space="preserve">, SoLuong </w:t>
-      </w:r>
-    </w:p>
-    <w:p>
-      <w:pPr>
-        <w:spacing w:line="360" w:lineRule="auto"/>
-        <w:rPr>
-          <w:rFonts w:ascii="Times New Roman" w:eastAsia="Times New Roman" w:hAnsi="Times New Roman" w:cs="Times New Roman"/>
-          <w:sz w:val="26"/>
-          <w:szCs w:val="26"/>
-        </w:rPr>
-      </w:pPr>
-    </w:p>
-    <w:p>
-      <w:pPr>
-        <w:spacing w:line="360" w:lineRule="auto"/>
-        <w:rPr>
-          <w:rFonts w:ascii="Times New Roman" w:eastAsia="Times New Roman" w:hAnsi="Times New Roman" w:cs="Times New Roman"/>
-          <w:sz w:val="26"/>
-          <w:szCs w:val="26"/>
-        </w:rPr>
-      </w:pPr>
-      <w:r>
-        <w:rPr>
-          <w:rFonts w:ascii="Times New Roman" w:eastAsia="Times New Roman" w:hAnsi="Times New Roman" w:cs="Times New Roman"/>
-          <w:sz w:val="26"/>
-          <w:szCs w:val="26"/>
-        </w:rPr>
-        <w:lastRenderedPageBreak/>
-        <w:t>b) Thực thể: CTCC</w:t>
-      </w:r>
-    </w:p>
-    <w:p>
-      <w:pPr>
-        <w:spacing w:line="360" w:lineRule="auto"/>
-        <w:rPr>
-          <w:rFonts w:ascii="Times New Roman" w:eastAsia="Times New Roman" w:hAnsi="Times New Roman" w:cs="Times New Roman"/>
-          <w:sz w:val="26"/>
-          <w:szCs w:val="26"/>
-        </w:rPr>
-      </w:pPr>
-      <w:r>
-        <w:rPr>
-          <w:rFonts w:ascii="Times New Roman" w:eastAsia="Times New Roman" w:hAnsi="Times New Roman" w:cs="Times New Roman"/>
-          <w:sz w:val="26"/>
-          <w:szCs w:val="26"/>
-        </w:rPr>
-        <w:t xml:space="preserve">- Mô tả chi tiết thông tin số lượng của Nguyên Liệu đã nhập </w:t>
-      </w:r>
-    </w:p>
-    <w:p>
-      <w:pPr>
-        <w:spacing w:line="360" w:lineRule="auto"/>
-        <w:rPr>
-          <w:rFonts w:ascii="Times New Roman" w:eastAsia="Times New Roman" w:hAnsi="Times New Roman" w:cs="Times New Roman"/>
-          <w:sz w:val="26"/>
-          <w:szCs w:val="26"/>
-        </w:rPr>
-      </w:pPr>
-      <w:r>
-        <w:rPr>
-          <w:rFonts w:ascii="Times New Roman" w:eastAsia="Times New Roman" w:hAnsi="Times New Roman" w:cs="Times New Roman"/>
-          <w:sz w:val="26"/>
-          <w:szCs w:val="26"/>
-        </w:rPr>
-        <w:t xml:space="preserve">- Thuộc tính: </w:t>
-      </w:r>
-      <w:r>
-        <w:rPr>
-          <w:rFonts w:ascii="Times New Roman" w:eastAsia="Times New Roman" w:hAnsi="Times New Roman" w:cs="Times New Roman"/>
-          <w:sz w:val="26"/>
-          <w:szCs w:val="26"/>
-          <w:u w:val="single"/>
-        </w:rPr>
-        <w:t>MaNL, MaNCC</w:t>
-      </w:r>
-      <w:r>
-        <w:rPr>
-          <w:rFonts w:ascii="Times New Roman" w:eastAsia="Times New Roman" w:hAnsi="Times New Roman" w:cs="Times New Roman"/>
-          <w:sz w:val="26"/>
-          <w:szCs w:val="26"/>
-        </w:rPr>
-        <w:t xml:space="preserve">, SoLuong </w:t>
-      </w:r>
-    </w:p>
-    <w:p>
-      <w:pPr>
-        <w:spacing w:line="360" w:lineRule="auto"/>
-        <w:rPr>
-          <w:rFonts w:ascii="Times New Roman" w:eastAsia="Times New Roman" w:hAnsi="Times New Roman" w:cs="Times New Roman"/>
-          <w:sz w:val="26"/>
-          <w:szCs w:val="26"/>
-        </w:rPr>
-      </w:pPr>
-    </w:p>
-    <w:p>
-      <w:pPr>
-        <w:spacing w:line="360" w:lineRule="auto"/>
-        <w:rPr>
-          <w:rFonts w:ascii="Times New Roman" w:eastAsia="Times New Roman" w:hAnsi="Times New Roman" w:cs="Times New Roman"/>
-          <w:sz w:val="26"/>
-          <w:szCs w:val="26"/>
-        </w:rPr>
-      </w:pPr>
-    </w:p>
-    <w:p>
-      <w:pPr>
-        <w:spacing w:line="360" w:lineRule="auto"/>
-        <w:rPr>
-          <w:rFonts w:ascii="Times New Roman" w:eastAsia="Times New Roman" w:hAnsi="Times New Roman" w:cs="Times New Roman"/>
-          <w:sz w:val="26"/>
-          <w:szCs w:val="26"/>
-        </w:rPr>
-      </w:pPr>
-    </w:p>
-    <w:p>
-      <w:pPr>
-        <w:spacing w:line="360" w:lineRule="auto"/>
-        <w:rPr>
-          <w:rFonts w:ascii="Times New Roman" w:eastAsia="Times New Roman" w:hAnsi="Times New Roman" w:cs="Times New Roman"/>
-          <w:sz w:val="26"/>
-          <w:szCs w:val="26"/>
-        </w:rPr>
-      </w:pPr>
-    </w:p>
-    <w:p>
-      <w:pPr>
+        <w:spacing w:line="360" w:lineRule="auto"/>
         <w:rPr>
           <w:rFonts w:ascii="Times New Roman" w:eastAsia="Times New Roman" w:hAnsi="Times New Roman" w:cs="Times New Roman"/>
           <w:sz w:val="26"/>
@@ -2489,10 +1463,10 @@
           <w:szCs w:val="26"/>
         </w:rPr>
         <w:drawing>
-          <wp:inline distT="0" distB="0" distL="0" distR="0" wp14:anchorId="2DF6614C" wp14:editId="27F0AE10">
-            <wp:extent cx="5791835" cy="3012071"/>
+          <wp:inline distT="0" distB="0" distL="0" distR="0" wp14:anchorId="5F13A7C4" wp14:editId="48927EBB">
+            <wp:extent cx="5791835" cy="2177415"/>
             <wp:effectExtent l="0" t="0" r="0" b="0"/>
-            <wp:docPr id="1" name="Picture 1" descr="Diagram&#10;&#10;Description automatically generated"/>
+            <wp:docPr id="17" name="Picture 17" descr="Diagram&#10;&#10;Description automatically generated"/>
             <wp:cNvGraphicFramePr>
               <a:graphicFrameLocks xmlns:a="http://schemas.openxmlformats.org/drawingml/2006/main" noChangeAspect="1"/>
             </wp:cNvGraphicFramePr>
@@ -2500,7 +1474,7 @@
               <a:graphicData uri="http://schemas.openxmlformats.org/drawingml/2006/picture">
                 <pic:pic xmlns:pic="http://schemas.openxmlformats.org/drawingml/2006/picture">
                   <pic:nvPicPr>
-                    <pic:cNvPr id="1" name="Picture 1" descr="Diagram&#10;&#10;Description automatically generated"/>
+                    <pic:cNvPr id="17" name="Picture 17" descr="Diagram&#10;&#10;Description automatically generated"/>
                     <pic:cNvPicPr/>
                   </pic:nvPicPr>
                   <pic:blipFill>
@@ -2518,7 +1492,7 @@
                   <pic:spPr>
                     <a:xfrm>
                       <a:off x="0" y="0"/>
-                      <a:ext cx="5791835" cy="3012071"/>
+                      <a:ext cx="5791835" cy="2177415"/>
                     </a:xfrm>
                     <a:prstGeom prst="rect">
                       <a:avLst/>
@@ -2562,15 +1536,2415 @@
     </w:p>
     <w:p>
       <w:pPr>
-        <w:rPr>
-          <w:rFonts w:ascii="Times New Roman" w:eastAsia="Times New Roman" w:hAnsi="Times New Roman" w:cs="Times New Roman"/>
-          <w:sz w:val="26"/>
-          <w:szCs w:val="26"/>
-        </w:rPr>
-      </w:pPr>
-    </w:p>
-    <w:p>
-      <w:pPr>
+        <w:spacing w:line="360" w:lineRule="auto"/>
+        <w:rPr>
+          <w:rFonts w:ascii="Times New Roman" w:eastAsia="Times New Roman" w:hAnsi="Times New Roman" w:cs="Times New Roman"/>
+          <w:sz w:val="26"/>
+          <w:szCs w:val="26"/>
+        </w:rPr>
+      </w:pPr>
+    </w:p>
+    <w:p>
+      <w:pPr>
+        <w:spacing w:line="360" w:lineRule="auto"/>
+        <w:rPr>
+          <w:rFonts w:ascii="Times New Roman" w:eastAsia="Times New Roman" w:hAnsi="Times New Roman" w:cs="Times New Roman"/>
+          <w:sz w:val="26"/>
+          <w:szCs w:val="26"/>
+        </w:rPr>
+      </w:pPr>
+    </w:p>
+    <w:p>
+      <w:pPr>
+        <w:spacing w:line="360" w:lineRule="auto"/>
+        <w:rPr>
+          <w:rFonts w:ascii="Times New Roman" w:eastAsia="Times New Roman" w:hAnsi="Times New Roman" w:cs="Times New Roman"/>
+          <w:sz w:val="26"/>
+          <w:szCs w:val="26"/>
+        </w:rPr>
+      </w:pPr>
+    </w:p>
+    <w:p>
+      <w:pPr>
+        <w:spacing w:line="360" w:lineRule="auto"/>
+        <w:rPr>
+          <w:rFonts w:ascii="Times New Roman" w:eastAsia="Times New Roman" w:hAnsi="Times New Roman" w:cs="Times New Roman"/>
+          <w:sz w:val="26"/>
+          <w:szCs w:val="26"/>
+        </w:rPr>
+      </w:pPr>
+    </w:p>
+    <w:p>
+      <w:pPr>
+        <w:spacing w:line="360" w:lineRule="auto"/>
+        <w:rPr>
+          <w:rFonts w:ascii="Times New Roman" w:eastAsia="Times New Roman" w:hAnsi="Times New Roman" w:cs="Times New Roman"/>
+          <w:sz w:val="26"/>
+          <w:szCs w:val="26"/>
+        </w:rPr>
+      </w:pPr>
+    </w:p>
+    <w:p>
+      <w:pPr>
+        <w:spacing w:line="360" w:lineRule="auto"/>
+        <w:rPr>
+          <w:rFonts w:ascii="Times New Roman" w:eastAsia="Times New Roman" w:hAnsi="Times New Roman" w:cs="Times New Roman"/>
+          <w:sz w:val="26"/>
+          <w:szCs w:val="26"/>
+        </w:rPr>
+      </w:pPr>
+    </w:p>
+    <w:p>
+      <w:pPr>
+        <w:pStyle w:val="Heading1"/>
+        <w:spacing w:line="360" w:lineRule="auto"/>
+        <w:rPr>
+          <w:rFonts w:ascii="Times New Roman" w:eastAsia="Times New Roman" w:hAnsi="Times New Roman" w:cs="Times New Roman"/>
+          <w:b/>
+          <w:bCs/>
+          <w:color w:val="auto"/>
+          <w:sz w:val="26"/>
+          <w:szCs w:val="26"/>
+        </w:rPr>
+      </w:pPr>
+      <w:r>
+        <w:rPr>
+          <w:rFonts w:ascii="Times New Roman" w:eastAsia="Times New Roman" w:hAnsi="Times New Roman" w:cs="Times New Roman"/>
+          <w:b/>
+          <w:bCs/>
+          <w:color w:val="auto"/>
+          <w:sz w:val="26"/>
+          <w:szCs w:val="26"/>
+        </w:rPr>
+        <w:lastRenderedPageBreak/>
+        <w:t>2.</w:t>
+      </w:r>
+      <w:r>
+        <w:rPr>
+          <w:rFonts w:ascii="Times New Roman" w:eastAsia="Times New Roman" w:hAnsi="Times New Roman" w:cs="Times New Roman"/>
+          <w:b/>
+          <w:bCs/>
+          <w:color w:val="auto"/>
+          <w:sz w:val="26"/>
+          <w:szCs w:val="26"/>
+        </w:rPr>
+        <w:t xml:space="preserve"> </w:t>
+      </w:r>
+      <w:r>
+        <w:rPr>
+          <w:rFonts w:ascii="Times New Roman" w:eastAsia="Times New Roman" w:hAnsi="Times New Roman" w:cs="Times New Roman"/>
+          <w:b/>
+          <w:bCs/>
+          <w:color w:val="auto"/>
+          <w:sz w:val="26"/>
+          <w:szCs w:val="26"/>
+        </w:rPr>
+        <w:t xml:space="preserve">Phân tích </w:t>
+      </w:r>
+    </w:p>
+    <w:p>
+      <w:pPr>
+        <w:pStyle w:val="Heading2"/>
+        <w:rPr>
+          <w:rFonts w:ascii="Times New Roman" w:eastAsia="Times New Roman" w:hAnsi="Times New Roman" w:cs="Times New Roman"/>
+          <w:sz w:val="26"/>
+          <w:szCs w:val="26"/>
+        </w:rPr>
+      </w:pPr>
+      <w:r>
+        <w:rPr>
+          <w:rFonts w:ascii="Times New Roman" w:eastAsia="Times New Roman" w:hAnsi="Times New Roman" w:cs="Times New Roman"/>
+          <w:sz w:val="26"/>
+          <w:szCs w:val="26"/>
+        </w:rPr>
+        <w:t xml:space="preserve">2.1 Phát hiện thực thể </w:t>
+      </w:r>
+    </w:p>
+    <w:p>
+      <w:pPr>
+        <w:spacing w:line="360" w:lineRule="auto"/>
+        <w:rPr>
+          <w:rFonts w:ascii="Times New Roman" w:eastAsia="Times New Roman" w:hAnsi="Times New Roman" w:cs="Times New Roman"/>
+          <w:sz w:val="26"/>
+          <w:szCs w:val="26"/>
+        </w:rPr>
+      </w:pPr>
+      <w:r>
+        <w:rPr>
+          <w:rFonts w:ascii="Times New Roman" w:eastAsia="Times New Roman" w:hAnsi="Times New Roman" w:cs="Times New Roman"/>
+          <w:sz w:val="26"/>
+          <w:szCs w:val="26"/>
+        </w:rPr>
+        <w:t>a) Thực thể: NhanVien</w:t>
+      </w:r>
+    </w:p>
+    <w:p>
+      <w:pPr>
+        <w:spacing w:line="360" w:lineRule="auto"/>
+        <w:rPr>
+          <w:rFonts w:ascii="Times New Roman" w:eastAsia="Times New Roman" w:hAnsi="Times New Roman" w:cs="Times New Roman"/>
+          <w:sz w:val="26"/>
+          <w:szCs w:val="26"/>
+        </w:rPr>
+      </w:pPr>
+      <w:r>
+        <w:rPr>
+          <w:rFonts w:ascii="Times New Roman" w:eastAsia="Times New Roman" w:hAnsi="Times New Roman" w:cs="Times New Roman"/>
+          <w:sz w:val="26"/>
+          <w:szCs w:val="26"/>
+        </w:rPr>
+        <w:t>- Chi tiết các nhân viên trong cơ sở dữ liệu.</w:t>
+      </w:r>
+    </w:p>
+    <w:p>
+      <w:pPr>
+        <w:spacing w:line="360" w:lineRule="auto"/>
+        <w:rPr>
+          <w:rFonts w:ascii="Times New Roman" w:eastAsia="Times New Roman" w:hAnsi="Times New Roman" w:cs="Times New Roman"/>
+          <w:sz w:val="26"/>
+          <w:szCs w:val="26"/>
+        </w:rPr>
+      </w:pPr>
+      <w:r>
+        <w:rPr>
+          <w:rFonts w:ascii="Times New Roman" w:eastAsia="Times New Roman" w:hAnsi="Times New Roman" w:cs="Times New Roman"/>
+          <w:sz w:val="26"/>
+          <w:szCs w:val="26"/>
+        </w:rPr>
+        <w:t xml:space="preserve">- Thuộc tính: </w:t>
+      </w:r>
+      <w:r>
+        <w:rPr>
+          <w:rFonts w:ascii="Times New Roman" w:eastAsia="Times New Roman" w:hAnsi="Times New Roman" w:cs="Times New Roman"/>
+          <w:sz w:val="26"/>
+          <w:szCs w:val="26"/>
+          <w:u w:val="single"/>
+        </w:rPr>
+        <w:t>MaNV</w:t>
+      </w:r>
+      <w:r>
+        <w:rPr>
+          <w:rFonts w:ascii="Times New Roman" w:eastAsia="Times New Roman" w:hAnsi="Times New Roman" w:cs="Times New Roman"/>
+          <w:sz w:val="26"/>
+          <w:szCs w:val="26"/>
+        </w:rPr>
+        <w:t xml:space="preserve">, TenNV, SDT, </w:t>
+      </w:r>
+      <w:r>
+        <w:rPr>
+          <w:rFonts w:ascii="Times New Roman" w:eastAsia="Times New Roman" w:hAnsi="Times New Roman" w:cs="Times New Roman"/>
+          <w:sz w:val="26"/>
+          <w:szCs w:val="26"/>
+        </w:rPr>
+        <w:t>CMND</w:t>
+      </w:r>
+      <w:r>
+        <w:rPr>
+          <w:rFonts w:ascii="Times New Roman" w:eastAsia="Times New Roman" w:hAnsi="Times New Roman" w:cs="Times New Roman"/>
+          <w:sz w:val="26"/>
+          <w:szCs w:val="26"/>
+        </w:rPr>
+        <w:t>.</w:t>
+      </w:r>
+    </w:p>
+    <w:p>
+      <w:pPr>
+        <w:spacing w:line="360" w:lineRule="auto"/>
+        <w:jc w:val="center"/>
+        <w:rPr>
+          <w:rFonts w:ascii="Times New Roman" w:eastAsia="Times New Roman" w:hAnsi="Times New Roman" w:cs="Times New Roman"/>
+          <w:sz w:val="26"/>
+          <w:szCs w:val="26"/>
+        </w:rPr>
+      </w:pPr>
+      <w:r>
+        <w:rPr>
+          <w:rFonts w:ascii="Times New Roman" w:eastAsia="Times New Roman" w:hAnsi="Times New Roman" w:cs="Times New Roman"/>
+          <w:sz w:val="26"/>
+          <w:szCs w:val="26"/>
+        </w:rPr>
+        <w:drawing>
+          <wp:inline distT="0" distB="0" distL="0" distR="0" wp14:anchorId="656289BA" wp14:editId="0045BD90">
+            <wp:extent cx="2485652" cy="2068285"/>
+            <wp:effectExtent l="0" t="0" r="0" b="8255"/>
+            <wp:docPr id="3" name="Picture 3" descr="Diagram&#10;&#10;Description automatically generated"/>
+            <wp:cNvGraphicFramePr>
+              <a:graphicFrameLocks xmlns:a="http://schemas.openxmlformats.org/drawingml/2006/main" noChangeAspect="1"/>
+            </wp:cNvGraphicFramePr>
+            <a:graphic xmlns:a="http://schemas.openxmlformats.org/drawingml/2006/main">
+              <a:graphicData uri="http://schemas.openxmlformats.org/drawingml/2006/picture">
+                <pic:pic xmlns:pic="http://schemas.openxmlformats.org/drawingml/2006/picture">
+                  <pic:nvPicPr>
+                    <pic:cNvPr id="3" name="Picture 3" descr="Diagram&#10;&#10;Description automatically generated"/>
+                    <pic:cNvPicPr/>
+                  </pic:nvPicPr>
+                  <pic:blipFill>
+                    <a:blip r:embed="rId8"/>
+                    <a:stretch>
+                      <a:fillRect/>
+                    </a:stretch>
+                  </pic:blipFill>
+                  <pic:spPr>
+                    <a:xfrm>
+                      <a:off x="0" y="0"/>
+                      <a:ext cx="2511631" cy="2089902"/>
+                    </a:xfrm>
+                    <a:prstGeom prst="rect">
+                      <a:avLst/>
+                    </a:prstGeom>
+                  </pic:spPr>
+                </pic:pic>
+              </a:graphicData>
+            </a:graphic>
+          </wp:inline>
+        </w:drawing>
+      </w:r>
+    </w:p>
+    <w:p>
+      <w:pPr>
+        <w:spacing w:line="360" w:lineRule="auto"/>
+        <w:jc w:val="center"/>
+        <w:rPr>
+          <w:rFonts w:ascii="Times New Roman" w:eastAsia="Times New Roman" w:hAnsi="Times New Roman" w:cs="Times New Roman"/>
+          <w:color w:val="BFBFBF" w:themeColor="background1" w:themeShade="BF"/>
+        </w:rPr>
+      </w:pPr>
+      <w:r>
+        <w:rPr>
+          <w:rFonts w:ascii="Times New Roman" w:eastAsia="Times New Roman" w:hAnsi="Times New Roman" w:cs="Times New Roman"/>
+          <w:color w:val="BFBFBF" w:themeColor="background1" w:themeShade="BF"/>
+        </w:rPr>
+        <w:t>Hình ảnh minh hoạ</w:t>
+      </w:r>
+    </w:p>
+    <w:p>
+      <w:pPr>
+        <w:spacing w:line="360" w:lineRule="auto"/>
+        <w:rPr>
+          <w:rFonts w:ascii="Times New Roman" w:eastAsia="Times New Roman" w:hAnsi="Times New Roman" w:cs="Times New Roman"/>
+          <w:sz w:val="26"/>
+          <w:szCs w:val="26"/>
+        </w:rPr>
+      </w:pPr>
+      <w:r>
+        <w:rPr>
+          <w:rFonts w:ascii="Times New Roman" w:eastAsia="Times New Roman" w:hAnsi="Times New Roman" w:cs="Times New Roman"/>
+          <w:sz w:val="26"/>
+          <w:szCs w:val="26"/>
+        </w:rPr>
+        <w:t xml:space="preserve">b) Thực thể: HoaDon     </w:t>
+      </w:r>
+    </w:p>
+    <w:p>
+      <w:pPr>
+        <w:spacing w:line="360" w:lineRule="auto"/>
+        <w:rPr>
+          <w:rFonts w:ascii="Times New Roman" w:eastAsia="Times New Roman" w:hAnsi="Times New Roman" w:cs="Times New Roman"/>
+          <w:sz w:val="26"/>
+          <w:szCs w:val="26"/>
+        </w:rPr>
+      </w:pPr>
+      <w:r>
+        <w:rPr>
+          <w:rFonts w:ascii="Times New Roman" w:eastAsia="Times New Roman" w:hAnsi="Times New Roman" w:cs="Times New Roman"/>
+          <w:sz w:val="26"/>
+          <w:szCs w:val="26"/>
+        </w:rPr>
+        <w:t>- Chi tiết hóa đơn sau khi giao dịch hàng hóa.</w:t>
+      </w:r>
+    </w:p>
+    <w:p>
+      <w:pPr>
+        <w:spacing w:line="360" w:lineRule="auto"/>
+        <w:rPr>
+          <w:rFonts w:ascii="Times New Roman" w:eastAsia="Times New Roman" w:hAnsi="Times New Roman" w:cs="Times New Roman"/>
+          <w:sz w:val="26"/>
+          <w:szCs w:val="26"/>
+        </w:rPr>
+      </w:pPr>
+      <w:r>
+        <w:rPr>
+          <w:rFonts w:ascii="Times New Roman" w:eastAsia="Times New Roman" w:hAnsi="Times New Roman" w:cs="Times New Roman"/>
+          <w:sz w:val="26"/>
+          <w:szCs w:val="26"/>
+        </w:rPr>
+        <w:t xml:space="preserve">- Thuộc tính: </w:t>
+      </w:r>
+      <w:r>
+        <w:rPr>
+          <w:rFonts w:ascii="Times New Roman" w:eastAsia="Times New Roman" w:hAnsi="Times New Roman" w:cs="Times New Roman"/>
+          <w:sz w:val="26"/>
+          <w:szCs w:val="26"/>
+          <w:u w:val="single"/>
+        </w:rPr>
+        <w:t>MaHD</w:t>
+      </w:r>
+      <w:r>
+        <w:rPr>
+          <w:rFonts w:ascii="Times New Roman" w:eastAsia="Times New Roman" w:hAnsi="Times New Roman" w:cs="Times New Roman"/>
+          <w:sz w:val="26"/>
+          <w:szCs w:val="26"/>
+        </w:rPr>
+        <w:t>,</w:t>
+      </w:r>
+      <w:r>
+        <w:rPr>
+          <w:rFonts w:ascii="Times New Roman" w:eastAsia="Times New Roman" w:hAnsi="Times New Roman" w:cs="Times New Roman"/>
+          <w:sz w:val="26"/>
+          <w:szCs w:val="26"/>
+        </w:rPr>
+        <w:t xml:space="preserve"> </w:t>
+      </w:r>
+      <w:r>
+        <w:rPr>
+          <w:rFonts w:ascii="Times New Roman" w:eastAsia="Times New Roman" w:hAnsi="Times New Roman" w:cs="Times New Roman"/>
+          <w:sz w:val="26"/>
+          <w:szCs w:val="26"/>
+        </w:rPr>
+        <w:t>TongHoaDon</w:t>
+      </w:r>
+      <w:r>
+        <w:rPr>
+          <w:rFonts w:ascii="Times New Roman" w:eastAsia="Times New Roman" w:hAnsi="Times New Roman" w:cs="Times New Roman"/>
+          <w:sz w:val="26"/>
+          <w:szCs w:val="26"/>
+        </w:rPr>
+        <w:t xml:space="preserve">, </w:t>
+      </w:r>
+      <w:r>
+        <w:rPr>
+          <w:rFonts w:ascii="Times New Roman" w:eastAsia="Times New Roman" w:hAnsi="Times New Roman" w:cs="Times New Roman"/>
+          <w:sz w:val="26"/>
+          <w:szCs w:val="26"/>
+        </w:rPr>
+        <w:t>NgayBan</w:t>
+      </w:r>
+      <w:r>
+        <w:rPr>
+          <w:rFonts w:ascii="Times New Roman" w:eastAsia="Times New Roman" w:hAnsi="Times New Roman" w:cs="Times New Roman"/>
+          <w:sz w:val="26"/>
+          <w:szCs w:val="26"/>
+        </w:rPr>
+        <w:t>.</w:t>
+      </w:r>
+    </w:p>
+    <w:p>
+      <w:pPr>
+        <w:spacing w:line="360" w:lineRule="auto"/>
+        <w:jc w:val="center"/>
+        <w:rPr>
+          <w:rFonts w:ascii="Times New Roman" w:eastAsia="Times New Roman" w:hAnsi="Times New Roman" w:cs="Times New Roman"/>
+          <w:sz w:val="26"/>
+          <w:szCs w:val="26"/>
+        </w:rPr>
+      </w:pPr>
+      <w:r>
+        <w:rPr>
+          <w:rFonts w:ascii="Times New Roman" w:eastAsia="Times New Roman" w:hAnsi="Times New Roman" w:cs="Times New Roman"/>
+          <w:sz w:val="26"/>
+          <w:szCs w:val="26"/>
+        </w:rPr>
+        <w:drawing>
+          <wp:inline distT="0" distB="0" distL="0" distR="0" wp14:anchorId="59E13DFF" wp14:editId="74FA13AB">
+            <wp:extent cx="2743200" cy="2157831"/>
+            <wp:effectExtent l="0" t="0" r="0" b="0"/>
+            <wp:docPr id="4" name="Picture 4" descr="Diagram&#10;&#10;Description automatically generated"/>
+            <wp:cNvGraphicFramePr>
+              <a:graphicFrameLocks xmlns:a="http://schemas.openxmlformats.org/drawingml/2006/main" noChangeAspect="1"/>
+            </wp:cNvGraphicFramePr>
+            <a:graphic xmlns:a="http://schemas.openxmlformats.org/drawingml/2006/main">
+              <a:graphicData uri="http://schemas.openxmlformats.org/drawingml/2006/picture">
+                <pic:pic xmlns:pic="http://schemas.openxmlformats.org/drawingml/2006/picture">
+                  <pic:nvPicPr>
+                    <pic:cNvPr id="4" name="Picture 4" descr="Diagram&#10;&#10;Description automatically generated"/>
+                    <pic:cNvPicPr/>
+                  </pic:nvPicPr>
+                  <pic:blipFill>
+                    <a:blip r:embed="rId9"/>
+                    <a:stretch>
+                      <a:fillRect/>
+                    </a:stretch>
+                  </pic:blipFill>
+                  <pic:spPr>
+                    <a:xfrm>
+                      <a:off x="0" y="0"/>
+                      <a:ext cx="2752506" cy="2165151"/>
+                    </a:xfrm>
+                    <a:prstGeom prst="rect">
+                      <a:avLst/>
+                    </a:prstGeom>
+                  </pic:spPr>
+                </pic:pic>
+              </a:graphicData>
+            </a:graphic>
+          </wp:inline>
+        </w:drawing>
+      </w:r>
+    </w:p>
+    <w:p>
+      <w:pPr>
+        <w:spacing w:line="360" w:lineRule="auto"/>
+        <w:jc w:val="center"/>
+        <w:rPr>
+          <w:rFonts w:ascii="Times New Roman" w:eastAsia="Times New Roman" w:hAnsi="Times New Roman" w:cs="Times New Roman"/>
+          <w:sz w:val="26"/>
+          <w:szCs w:val="26"/>
+        </w:rPr>
+      </w:pPr>
+      <w:r>
+        <w:rPr>
+          <w:rFonts w:ascii="Times New Roman" w:eastAsia="Times New Roman" w:hAnsi="Times New Roman" w:cs="Times New Roman"/>
+          <w:color w:val="BFBFBF" w:themeColor="background1" w:themeShade="BF"/>
+        </w:rPr>
+        <w:t>Hình ảnh minh hoạ</w:t>
+      </w:r>
+    </w:p>
+    <w:p>
+      <w:pPr>
+        <w:spacing w:line="360" w:lineRule="auto"/>
+        <w:rPr>
+          <w:rFonts w:ascii="Times New Roman" w:eastAsia="Times New Roman" w:hAnsi="Times New Roman" w:cs="Times New Roman"/>
+          <w:sz w:val="26"/>
+          <w:szCs w:val="26"/>
+        </w:rPr>
+      </w:pPr>
+      <w:r>
+        <w:rPr>
+          <w:rFonts w:ascii="Times New Roman" w:eastAsia="Times New Roman" w:hAnsi="Times New Roman" w:cs="Times New Roman"/>
+          <w:sz w:val="26"/>
+          <w:szCs w:val="26"/>
+        </w:rPr>
+        <w:lastRenderedPageBreak/>
+        <w:t>c) Thực thể: MonAn</w:t>
+      </w:r>
+    </w:p>
+    <w:p>
+      <w:pPr>
+        <w:spacing w:line="360" w:lineRule="auto"/>
+        <w:rPr>
+          <w:rFonts w:ascii="Times New Roman" w:eastAsia="Times New Roman" w:hAnsi="Times New Roman" w:cs="Times New Roman"/>
+          <w:sz w:val="26"/>
+          <w:szCs w:val="26"/>
+        </w:rPr>
+      </w:pPr>
+      <w:r>
+        <w:rPr>
+          <w:rFonts w:ascii="Times New Roman" w:eastAsia="Times New Roman" w:hAnsi="Times New Roman" w:cs="Times New Roman"/>
+          <w:sz w:val="26"/>
+          <w:szCs w:val="26"/>
+        </w:rPr>
+        <w:t>- Chi tiết các món ăn của cửa hàng.</w:t>
+      </w:r>
+    </w:p>
+    <w:p>
+      <w:pPr>
+        <w:spacing w:line="360" w:lineRule="auto"/>
+        <w:rPr>
+          <w:rFonts w:ascii="Times New Roman" w:eastAsia="Times New Roman" w:hAnsi="Times New Roman" w:cs="Times New Roman"/>
+          <w:sz w:val="26"/>
+          <w:szCs w:val="26"/>
+        </w:rPr>
+      </w:pPr>
+      <w:r>
+        <w:rPr>
+          <w:rFonts w:ascii="Times New Roman" w:eastAsia="Times New Roman" w:hAnsi="Times New Roman" w:cs="Times New Roman"/>
+          <w:sz w:val="26"/>
+          <w:szCs w:val="26"/>
+        </w:rPr>
+        <w:t xml:space="preserve">- Thuộc tính: </w:t>
+      </w:r>
+      <w:r>
+        <w:rPr>
+          <w:rFonts w:ascii="Times New Roman" w:eastAsia="Times New Roman" w:hAnsi="Times New Roman" w:cs="Times New Roman"/>
+          <w:sz w:val="26"/>
+          <w:szCs w:val="26"/>
+          <w:u w:val="single"/>
+        </w:rPr>
+        <w:t>MaMA</w:t>
+      </w:r>
+      <w:r>
+        <w:rPr>
+          <w:rFonts w:ascii="Times New Roman" w:eastAsia="Times New Roman" w:hAnsi="Times New Roman" w:cs="Times New Roman"/>
+          <w:sz w:val="26"/>
+          <w:szCs w:val="26"/>
+        </w:rPr>
+        <w:t>, DonGia, TenMA.</w:t>
+      </w:r>
+    </w:p>
+    <w:p>
+      <w:pPr>
+        <w:spacing w:line="360" w:lineRule="auto"/>
+        <w:jc w:val="center"/>
+        <w:rPr>
+          <w:rFonts w:ascii="Times New Roman" w:eastAsia="Times New Roman" w:hAnsi="Times New Roman" w:cs="Times New Roman"/>
+          <w:sz w:val="26"/>
+          <w:szCs w:val="26"/>
+        </w:rPr>
+      </w:pPr>
+      <w:r>
+        <w:rPr>
+          <w:rFonts w:ascii="Times New Roman" w:eastAsia="Times New Roman" w:hAnsi="Times New Roman" w:cs="Times New Roman"/>
+          <w:sz w:val="26"/>
+          <w:szCs w:val="26"/>
+        </w:rPr>
+        <w:drawing>
+          <wp:inline distT="0" distB="0" distL="0" distR="0" wp14:anchorId="326EBEAC" wp14:editId="495D8B9A">
+            <wp:extent cx="3595254" cy="1821438"/>
+            <wp:effectExtent l="0" t="0" r="5715" b="7620"/>
+            <wp:docPr id="5" name="Picture 5" descr="Diagram&#10;&#10;Description automatically generated"/>
+            <wp:cNvGraphicFramePr>
+              <a:graphicFrameLocks xmlns:a="http://schemas.openxmlformats.org/drawingml/2006/main" noChangeAspect="1"/>
+            </wp:cNvGraphicFramePr>
+            <a:graphic xmlns:a="http://schemas.openxmlformats.org/drawingml/2006/main">
+              <a:graphicData uri="http://schemas.openxmlformats.org/drawingml/2006/picture">
+                <pic:pic xmlns:pic="http://schemas.openxmlformats.org/drawingml/2006/picture">
+                  <pic:nvPicPr>
+                    <pic:cNvPr id="5" name="Picture 5" descr="Diagram&#10;&#10;Description automatically generated"/>
+                    <pic:cNvPicPr/>
+                  </pic:nvPicPr>
+                  <pic:blipFill>
+                    <a:blip r:embed="rId10"/>
+                    <a:stretch>
+                      <a:fillRect/>
+                    </a:stretch>
+                  </pic:blipFill>
+                  <pic:spPr>
+                    <a:xfrm>
+                      <a:off x="0" y="0"/>
+                      <a:ext cx="3616457" cy="1832180"/>
+                    </a:xfrm>
+                    <a:prstGeom prst="rect">
+                      <a:avLst/>
+                    </a:prstGeom>
+                  </pic:spPr>
+                </pic:pic>
+              </a:graphicData>
+            </a:graphic>
+          </wp:inline>
+        </w:drawing>
+      </w:r>
+    </w:p>
+    <w:p>
+      <w:pPr>
+        <w:spacing w:line="360" w:lineRule="auto"/>
+        <w:jc w:val="center"/>
+        <w:rPr>
+          <w:rFonts w:ascii="Times New Roman" w:eastAsia="Times New Roman" w:hAnsi="Times New Roman" w:cs="Times New Roman"/>
+          <w:sz w:val="26"/>
+          <w:szCs w:val="26"/>
+        </w:rPr>
+      </w:pPr>
+      <w:r>
+        <w:rPr>
+          <w:rFonts w:ascii="Times New Roman" w:eastAsia="Times New Roman" w:hAnsi="Times New Roman" w:cs="Times New Roman"/>
+          <w:color w:val="BFBFBF" w:themeColor="background1" w:themeShade="BF"/>
+        </w:rPr>
+        <w:t>Hình ảnh minh hoạ</w:t>
+      </w:r>
+    </w:p>
+    <w:p>
+      <w:pPr>
+        <w:spacing w:line="360" w:lineRule="auto"/>
+        <w:jc w:val="center"/>
+        <w:rPr>
+          <w:rFonts w:ascii="Times New Roman" w:eastAsia="Times New Roman" w:hAnsi="Times New Roman" w:cs="Times New Roman"/>
+          <w:sz w:val="26"/>
+          <w:szCs w:val="26"/>
+        </w:rPr>
+      </w:pPr>
+    </w:p>
+    <w:p>
+      <w:pPr>
+        <w:spacing w:line="360" w:lineRule="auto"/>
+        <w:rPr>
+          <w:rFonts w:ascii="Times New Roman" w:eastAsia="Times New Roman" w:hAnsi="Times New Roman" w:cs="Times New Roman"/>
+          <w:sz w:val="26"/>
+          <w:szCs w:val="26"/>
+        </w:rPr>
+      </w:pPr>
+    </w:p>
+    <w:p>
+      <w:pPr>
+        <w:spacing w:line="360" w:lineRule="auto"/>
+        <w:rPr>
+          <w:rFonts w:ascii="Times New Roman" w:eastAsia="Times New Roman" w:hAnsi="Times New Roman" w:cs="Times New Roman"/>
+          <w:sz w:val="26"/>
+          <w:szCs w:val="26"/>
+        </w:rPr>
+      </w:pPr>
+      <w:r>
+        <w:rPr>
+          <w:rFonts w:ascii="Times New Roman" w:eastAsia="Times New Roman" w:hAnsi="Times New Roman" w:cs="Times New Roman"/>
+          <w:sz w:val="26"/>
+          <w:szCs w:val="26"/>
+        </w:rPr>
+        <w:t>d)</w:t>
+      </w:r>
+      <w:r>
+        <w:rPr>
+          <w:rFonts w:ascii="Times New Roman" w:eastAsia="Times New Roman" w:hAnsi="Times New Roman" w:cs="Times New Roman"/>
+          <w:sz w:val="26"/>
+          <w:szCs w:val="26"/>
+        </w:rPr>
+        <w:t xml:space="preserve"> </w:t>
+      </w:r>
+      <w:r>
+        <w:rPr>
+          <w:rFonts w:ascii="Times New Roman" w:eastAsia="Times New Roman" w:hAnsi="Times New Roman" w:cs="Times New Roman"/>
+          <w:sz w:val="26"/>
+          <w:szCs w:val="26"/>
+        </w:rPr>
+        <w:t>Thực thể: PhieuGiamGia</w:t>
+      </w:r>
+    </w:p>
+    <w:p>
+      <w:pPr>
+        <w:spacing w:line="360" w:lineRule="auto"/>
+        <w:rPr>
+          <w:rFonts w:ascii="Times New Roman" w:eastAsia="Times New Roman" w:hAnsi="Times New Roman" w:cs="Times New Roman"/>
+          <w:sz w:val="26"/>
+          <w:szCs w:val="26"/>
+        </w:rPr>
+      </w:pPr>
+      <w:r>
+        <w:rPr>
+          <w:rFonts w:ascii="Times New Roman" w:eastAsia="Times New Roman" w:hAnsi="Times New Roman" w:cs="Times New Roman"/>
+          <w:sz w:val="26"/>
+          <w:szCs w:val="26"/>
+        </w:rPr>
+        <w:t>- Thông tin mã giảm giá của cửa hàng.</w:t>
+      </w:r>
+    </w:p>
+    <w:p>
+      <w:pPr>
+        <w:spacing w:line="360" w:lineRule="auto"/>
+        <w:rPr>
+          <w:rFonts w:ascii="Times New Roman" w:eastAsia="Times New Roman" w:hAnsi="Times New Roman" w:cs="Times New Roman"/>
+          <w:sz w:val="26"/>
+          <w:szCs w:val="26"/>
+        </w:rPr>
+      </w:pPr>
+      <w:r>
+        <w:rPr>
+          <w:rFonts w:ascii="Times New Roman" w:eastAsia="Times New Roman" w:hAnsi="Times New Roman" w:cs="Times New Roman"/>
+          <w:sz w:val="26"/>
+          <w:szCs w:val="26"/>
+        </w:rPr>
+        <w:t xml:space="preserve">- Thuộc tính: </w:t>
+      </w:r>
+      <w:r>
+        <w:rPr>
+          <w:rFonts w:ascii="Times New Roman" w:eastAsia="Times New Roman" w:hAnsi="Times New Roman" w:cs="Times New Roman"/>
+          <w:sz w:val="26"/>
+          <w:szCs w:val="26"/>
+          <w:u w:val="single"/>
+        </w:rPr>
+        <w:t>MaGiamGia</w:t>
+      </w:r>
+      <w:r>
+        <w:rPr>
+          <w:rFonts w:ascii="Times New Roman" w:eastAsia="Times New Roman" w:hAnsi="Times New Roman" w:cs="Times New Roman"/>
+          <w:sz w:val="26"/>
+          <w:szCs w:val="26"/>
+        </w:rPr>
+        <w:t>, NoiDung, Tilegiam.</w:t>
+      </w:r>
+    </w:p>
+    <w:p>
+      <w:pPr>
+        <w:spacing w:line="360" w:lineRule="auto"/>
+        <w:jc w:val="center"/>
+        <w:rPr>
+          <w:rFonts w:ascii="Times New Roman" w:eastAsia="Times New Roman" w:hAnsi="Times New Roman" w:cs="Times New Roman"/>
+          <w:sz w:val="26"/>
+          <w:szCs w:val="26"/>
+        </w:rPr>
+      </w:pPr>
+      <w:r>
+        <w:rPr>
+          <w:rFonts w:ascii="Times New Roman" w:eastAsia="Times New Roman" w:hAnsi="Times New Roman" w:cs="Times New Roman"/>
+          <w:sz w:val="26"/>
+          <w:szCs w:val="26"/>
+        </w:rPr>
+        <w:drawing>
+          <wp:inline distT="0" distB="0" distL="0" distR="0" wp14:anchorId="1EAC6A40" wp14:editId="5EE69724">
+            <wp:extent cx="4073236" cy="1650669"/>
+            <wp:effectExtent l="0" t="0" r="3810" b="6985"/>
+            <wp:docPr id="7" name="Picture 7" descr="Diagram&#10;&#10;Description automatically generated"/>
+            <wp:cNvGraphicFramePr>
+              <a:graphicFrameLocks xmlns:a="http://schemas.openxmlformats.org/drawingml/2006/main" noChangeAspect="1"/>
+            </wp:cNvGraphicFramePr>
+            <a:graphic xmlns:a="http://schemas.openxmlformats.org/drawingml/2006/main">
+              <a:graphicData uri="http://schemas.openxmlformats.org/drawingml/2006/picture">
+                <pic:pic xmlns:pic="http://schemas.openxmlformats.org/drawingml/2006/picture">
+                  <pic:nvPicPr>
+                    <pic:cNvPr id="7" name="Picture 7" descr="Diagram&#10;&#10;Description automatically generated"/>
+                    <pic:cNvPicPr/>
+                  </pic:nvPicPr>
+                  <pic:blipFill>
+                    <a:blip r:embed="rId11"/>
+                    <a:stretch>
+                      <a:fillRect/>
+                    </a:stretch>
+                  </pic:blipFill>
+                  <pic:spPr>
+                    <a:xfrm>
+                      <a:off x="0" y="0"/>
+                      <a:ext cx="4091951" cy="1658253"/>
+                    </a:xfrm>
+                    <a:prstGeom prst="rect">
+                      <a:avLst/>
+                    </a:prstGeom>
+                  </pic:spPr>
+                </pic:pic>
+              </a:graphicData>
+            </a:graphic>
+          </wp:inline>
+        </w:drawing>
+      </w:r>
+    </w:p>
+    <w:p>
+      <w:pPr>
+        <w:spacing w:line="360" w:lineRule="auto"/>
+        <w:jc w:val="center"/>
+        <w:rPr>
+          <w:rFonts w:ascii="Times New Roman" w:eastAsia="Times New Roman" w:hAnsi="Times New Roman" w:cs="Times New Roman"/>
+          <w:sz w:val="26"/>
+          <w:szCs w:val="26"/>
+        </w:rPr>
+      </w:pPr>
+      <w:r>
+        <w:rPr>
+          <w:rFonts w:ascii="Times New Roman" w:eastAsia="Times New Roman" w:hAnsi="Times New Roman" w:cs="Times New Roman"/>
+          <w:color w:val="BFBFBF" w:themeColor="background1" w:themeShade="BF"/>
+        </w:rPr>
+        <w:t>Hình ảnh minh hoạ</w:t>
+      </w:r>
+    </w:p>
+    <w:p>
+      <w:pPr>
+        <w:spacing w:line="360" w:lineRule="auto"/>
+        <w:jc w:val="center"/>
+        <w:rPr>
+          <w:rFonts w:ascii="Times New Roman" w:eastAsia="Times New Roman" w:hAnsi="Times New Roman" w:cs="Times New Roman"/>
+          <w:sz w:val="26"/>
+          <w:szCs w:val="26"/>
+        </w:rPr>
+      </w:pPr>
+    </w:p>
+    <w:p>
+      <w:pPr>
+        <w:spacing w:line="360" w:lineRule="auto"/>
+        <w:jc w:val="center"/>
+        <w:rPr>
+          <w:rFonts w:ascii="Times New Roman" w:eastAsia="Times New Roman" w:hAnsi="Times New Roman" w:cs="Times New Roman"/>
+          <w:sz w:val="26"/>
+          <w:szCs w:val="26"/>
+        </w:rPr>
+      </w:pPr>
+    </w:p>
+    <w:p>
+      <w:pPr>
+        <w:spacing w:line="360" w:lineRule="auto"/>
+        <w:rPr>
+          <w:rFonts w:ascii="Times New Roman" w:eastAsia="Times New Roman" w:hAnsi="Times New Roman" w:cs="Times New Roman"/>
+          <w:sz w:val="26"/>
+          <w:szCs w:val="26"/>
+        </w:rPr>
+      </w:pPr>
+      <w:r>
+        <w:rPr>
+          <w:rFonts w:ascii="Times New Roman" w:eastAsia="Times New Roman" w:hAnsi="Times New Roman" w:cs="Times New Roman"/>
+          <w:sz w:val="26"/>
+          <w:szCs w:val="26"/>
+        </w:rPr>
+        <w:lastRenderedPageBreak/>
+        <w:t>e)</w:t>
+      </w:r>
+      <w:r>
+        <w:rPr>
+          <w:rFonts w:ascii="Times New Roman" w:eastAsia="Times New Roman" w:hAnsi="Times New Roman" w:cs="Times New Roman"/>
+          <w:sz w:val="26"/>
+          <w:szCs w:val="26"/>
+        </w:rPr>
+        <w:t xml:space="preserve"> </w:t>
+      </w:r>
+      <w:r>
+        <w:rPr>
+          <w:rFonts w:ascii="Times New Roman" w:eastAsia="Times New Roman" w:hAnsi="Times New Roman" w:cs="Times New Roman"/>
+          <w:sz w:val="26"/>
+          <w:szCs w:val="26"/>
+        </w:rPr>
+        <w:t xml:space="preserve">Thực thể: </w:t>
+      </w:r>
+      <w:r>
+        <w:rPr>
+          <w:rFonts w:ascii="Times New Roman" w:eastAsia="Times New Roman" w:hAnsi="Times New Roman" w:cs="Times New Roman"/>
+          <w:sz w:val="26"/>
+          <w:szCs w:val="26"/>
+        </w:rPr>
+        <w:t>KhuCheBien</w:t>
+      </w:r>
+    </w:p>
+    <w:p>
+      <w:pPr>
+        <w:spacing w:line="360" w:lineRule="auto"/>
+        <w:rPr>
+          <w:rFonts w:ascii="Times New Roman" w:eastAsia="Times New Roman" w:hAnsi="Times New Roman" w:cs="Times New Roman"/>
+          <w:sz w:val="26"/>
+          <w:szCs w:val="26"/>
+        </w:rPr>
+      </w:pPr>
+      <w:r>
+        <w:rPr>
+          <w:rFonts w:ascii="Times New Roman" w:eastAsia="Times New Roman" w:hAnsi="Times New Roman" w:cs="Times New Roman"/>
+          <w:sz w:val="26"/>
+          <w:szCs w:val="26"/>
+        </w:rPr>
+        <w:t>- Thông tin đơn vị chế biến của cửa hàng.</w:t>
+      </w:r>
+    </w:p>
+    <w:p>
+      <w:pPr>
+        <w:spacing w:line="360" w:lineRule="auto"/>
+        <w:rPr>
+          <w:rFonts w:ascii="Times New Roman" w:eastAsia="Times New Roman" w:hAnsi="Times New Roman" w:cs="Times New Roman"/>
+          <w:sz w:val="26"/>
+          <w:szCs w:val="26"/>
+        </w:rPr>
+      </w:pPr>
+      <w:r>
+        <w:rPr>
+          <w:rFonts w:ascii="Times New Roman" w:eastAsia="Times New Roman" w:hAnsi="Times New Roman" w:cs="Times New Roman"/>
+          <w:sz w:val="26"/>
+          <w:szCs w:val="26"/>
+        </w:rPr>
+        <w:t xml:space="preserve">- Thuộc tính: </w:t>
+      </w:r>
+      <w:r>
+        <w:rPr>
+          <w:rFonts w:ascii="Times New Roman" w:eastAsia="Times New Roman" w:hAnsi="Times New Roman" w:cs="Times New Roman"/>
+          <w:sz w:val="26"/>
+          <w:szCs w:val="26"/>
+          <w:u w:val="single"/>
+        </w:rPr>
+        <w:t>MaKCB</w:t>
+      </w:r>
+      <w:r>
+        <w:rPr>
+          <w:rFonts w:ascii="Times New Roman" w:eastAsia="Times New Roman" w:hAnsi="Times New Roman" w:cs="Times New Roman"/>
+          <w:sz w:val="26"/>
+          <w:szCs w:val="26"/>
+        </w:rPr>
+        <w:t>, Ten</w:t>
+      </w:r>
+      <w:r>
+        <w:rPr>
+          <w:rFonts w:ascii="Times New Roman" w:eastAsia="Times New Roman" w:hAnsi="Times New Roman" w:cs="Times New Roman"/>
+          <w:sz w:val="26"/>
+          <w:szCs w:val="26"/>
+        </w:rPr>
+        <w:t>KCB</w:t>
+      </w:r>
+      <w:r>
+        <w:rPr>
+          <w:rFonts w:ascii="Times New Roman" w:eastAsia="Times New Roman" w:hAnsi="Times New Roman" w:cs="Times New Roman"/>
+          <w:sz w:val="26"/>
+          <w:szCs w:val="26"/>
+        </w:rPr>
+        <w:t>.</w:t>
+      </w:r>
+    </w:p>
+    <w:p>
+      <w:pPr>
+        <w:spacing w:line="360" w:lineRule="auto"/>
+        <w:jc w:val="center"/>
+        <w:rPr>
+          <w:rFonts w:ascii="Times New Roman" w:eastAsia="Times New Roman" w:hAnsi="Times New Roman" w:cs="Times New Roman"/>
+          <w:sz w:val="26"/>
+          <w:szCs w:val="26"/>
+        </w:rPr>
+      </w:pPr>
+      <w:r>
+        <w:rPr>
+          <w:rFonts w:ascii="Times New Roman" w:eastAsia="Times New Roman" w:hAnsi="Times New Roman" w:cs="Times New Roman"/>
+          <w:sz w:val="26"/>
+          <w:szCs w:val="26"/>
+        </w:rPr>
+        <w:drawing>
+          <wp:inline distT="0" distB="0" distL="0" distR="0" wp14:anchorId="0BB81F11" wp14:editId="19F714FD">
+            <wp:extent cx="3373581" cy="1820664"/>
+            <wp:effectExtent l="0" t="0" r="0" b="8255"/>
+            <wp:docPr id="8" name="Picture 8" descr="Diagram&#10;&#10;Description automatically generated"/>
+            <wp:cNvGraphicFramePr>
+              <a:graphicFrameLocks xmlns:a="http://schemas.openxmlformats.org/drawingml/2006/main" noChangeAspect="1"/>
+            </wp:cNvGraphicFramePr>
+            <a:graphic xmlns:a="http://schemas.openxmlformats.org/drawingml/2006/main">
+              <a:graphicData uri="http://schemas.openxmlformats.org/drawingml/2006/picture">
+                <pic:pic xmlns:pic="http://schemas.openxmlformats.org/drawingml/2006/picture">
+                  <pic:nvPicPr>
+                    <pic:cNvPr id="8" name="Picture 8" descr="Diagram&#10;&#10;Description automatically generated"/>
+                    <pic:cNvPicPr/>
+                  </pic:nvPicPr>
+                  <pic:blipFill>
+                    <a:blip r:embed="rId12"/>
+                    <a:stretch>
+                      <a:fillRect/>
+                    </a:stretch>
+                  </pic:blipFill>
+                  <pic:spPr>
+                    <a:xfrm>
+                      <a:off x="0" y="0"/>
+                      <a:ext cx="3385892" cy="1827308"/>
+                    </a:xfrm>
+                    <a:prstGeom prst="rect">
+                      <a:avLst/>
+                    </a:prstGeom>
+                  </pic:spPr>
+                </pic:pic>
+              </a:graphicData>
+            </a:graphic>
+          </wp:inline>
+        </w:drawing>
+      </w:r>
+    </w:p>
+    <w:p>
+      <w:pPr>
+        <w:spacing w:line="360" w:lineRule="auto"/>
+        <w:jc w:val="center"/>
+        <w:rPr>
+          <w:rFonts w:ascii="Times New Roman" w:eastAsia="Times New Roman" w:hAnsi="Times New Roman" w:cs="Times New Roman"/>
+          <w:sz w:val="26"/>
+          <w:szCs w:val="26"/>
+        </w:rPr>
+      </w:pPr>
+      <w:r>
+        <w:rPr>
+          <w:rFonts w:ascii="Times New Roman" w:eastAsia="Times New Roman" w:hAnsi="Times New Roman" w:cs="Times New Roman"/>
+          <w:color w:val="BFBFBF" w:themeColor="background1" w:themeShade="BF"/>
+        </w:rPr>
+        <w:t>Hình ảnh minh hoạ</w:t>
+      </w:r>
+    </w:p>
+    <w:p>
+      <w:pPr>
+        <w:spacing w:line="360" w:lineRule="auto"/>
+        <w:jc w:val="center"/>
+        <w:rPr>
+          <w:rFonts w:ascii="Times New Roman" w:eastAsia="Times New Roman" w:hAnsi="Times New Roman" w:cs="Times New Roman"/>
+          <w:sz w:val="26"/>
+          <w:szCs w:val="26"/>
+        </w:rPr>
+      </w:pPr>
+    </w:p>
+    <w:p>
+      <w:pPr>
+        <w:spacing w:line="360" w:lineRule="auto"/>
+        <w:jc w:val="center"/>
+        <w:rPr>
+          <w:rFonts w:ascii="Times New Roman" w:eastAsia="Times New Roman" w:hAnsi="Times New Roman" w:cs="Times New Roman"/>
+          <w:sz w:val="26"/>
+          <w:szCs w:val="26"/>
+        </w:rPr>
+      </w:pPr>
+    </w:p>
+    <w:p>
+      <w:pPr>
+        <w:spacing w:line="360" w:lineRule="auto"/>
+        <w:jc w:val="center"/>
+        <w:rPr>
+          <w:rFonts w:ascii="Times New Roman" w:eastAsia="Times New Roman" w:hAnsi="Times New Roman" w:cs="Times New Roman"/>
+          <w:sz w:val="26"/>
+          <w:szCs w:val="26"/>
+        </w:rPr>
+      </w:pPr>
+    </w:p>
+    <w:p>
+      <w:pPr>
+        <w:spacing w:line="360" w:lineRule="auto"/>
+        <w:rPr>
+          <w:rFonts w:ascii="Times New Roman" w:eastAsia="Times New Roman" w:hAnsi="Times New Roman" w:cs="Times New Roman"/>
+          <w:sz w:val="26"/>
+          <w:szCs w:val="26"/>
+        </w:rPr>
+      </w:pPr>
+      <w:r>
+        <w:rPr>
+          <w:rFonts w:ascii="Times New Roman" w:eastAsia="Times New Roman" w:hAnsi="Times New Roman" w:cs="Times New Roman"/>
+          <w:sz w:val="26"/>
+          <w:szCs w:val="26"/>
+        </w:rPr>
+        <w:t>f)</w:t>
+      </w:r>
+      <w:r>
+        <w:rPr>
+          <w:rFonts w:ascii="Times New Roman" w:eastAsia="Times New Roman" w:hAnsi="Times New Roman" w:cs="Times New Roman"/>
+          <w:sz w:val="26"/>
+          <w:szCs w:val="26"/>
+        </w:rPr>
+        <w:t xml:space="preserve"> </w:t>
+      </w:r>
+      <w:r>
+        <w:rPr>
+          <w:rFonts w:ascii="Times New Roman" w:eastAsia="Times New Roman" w:hAnsi="Times New Roman" w:cs="Times New Roman"/>
+          <w:sz w:val="26"/>
+          <w:szCs w:val="26"/>
+        </w:rPr>
+        <w:t>Thực thể: NguyenLieu</w:t>
+      </w:r>
+    </w:p>
+    <w:p>
+      <w:pPr>
+        <w:spacing w:line="360" w:lineRule="auto"/>
+        <w:rPr>
+          <w:rFonts w:ascii="Times New Roman" w:eastAsia="Times New Roman" w:hAnsi="Times New Roman" w:cs="Times New Roman"/>
+          <w:sz w:val="26"/>
+          <w:szCs w:val="26"/>
+        </w:rPr>
+      </w:pPr>
+      <w:r>
+        <w:rPr>
+          <w:rFonts w:ascii="Times New Roman" w:eastAsia="Times New Roman" w:hAnsi="Times New Roman" w:cs="Times New Roman"/>
+          <w:sz w:val="26"/>
+          <w:szCs w:val="26"/>
+        </w:rPr>
+        <w:t>- Chi tiết nguyên liệu của cửa hàng.</w:t>
+      </w:r>
+    </w:p>
+    <w:p>
+      <w:pPr>
+        <w:spacing w:line="360" w:lineRule="auto"/>
+        <w:rPr>
+          <w:rFonts w:ascii="Times New Roman" w:eastAsia="Times New Roman" w:hAnsi="Times New Roman" w:cs="Times New Roman"/>
+          <w:sz w:val="26"/>
+          <w:szCs w:val="26"/>
+        </w:rPr>
+      </w:pPr>
+      <w:r>
+        <w:rPr>
+          <w:rFonts w:ascii="Times New Roman" w:eastAsia="Times New Roman" w:hAnsi="Times New Roman" w:cs="Times New Roman"/>
+          <w:sz w:val="26"/>
+          <w:szCs w:val="26"/>
+        </w:rPr>
+        <w:t xml:space="preserve">- Thuộc tính: </w:t>
+      </w:r>
+      <w:r>
+        <w:rPr>
+          <w:rFonts w:ascii="Times New Roman" w:eastAsia="Times New Roman" w:hAnsi="Times New Roman" w:cs="Times New Roman"/>
+          <w:sz w:val="26"/>
+          <w:szCs w:val="26"/>
+          <w:u w:val="single"/>
+        </w:rPr>
+        <w:t>MaNL</w:t>
+      </w:r>
+      <w:r>
+        <w:rPr>
+          <w:rFonts w:ascii="Times New Roman" w:eastAsia="Times New Roman" w:hAnsi="Times New Roman" w:cs="Times New Roman"/>
+          <w:sz w:val="26"/>
+          <w:szCs w:val="26"/>
+        </w:rPr>
+        <w:t>, TenNL, SL_TonKho</w:t>
+      </w:r>
+      <w:r>
+        <w:rPr>
+          <w:rFonts w:ascii="Times New Roman" w:eastAsia="Times New Roman" w:hAnsi="Times New Roman" w:cs="Times New Roman"/>
+          <w:sz w:val="26"/>
+          <w:szCs w:val="26"/>
+        </w:rPr>
+        <w:t>, Gia</w:t>
+      </w:r>
+    </w:p>
+    <w:p>
+      <w:pPr>
+        <w:spacing w:line="360" w:lineRule="auto"/>
+        <w:jc w:val="center"/>
+        <w:rPr>
+          <w:rFonts w:ascii="Times New Roman" w:eastAsia="Times New Roman" w:hAnsi="Times New Roman" w:cs="Times New Roman"/>
+          <w:sz w:val="26"/>
+          <w:szCs w:val="26"/>
+        </w:rPr>
+      </w:pPr>
+      <w:r>
+        <w:rPr>
+          <w:rFonts w:ascii="Times New Roman" w:eastAsia="Times New Roman" w:hAnsi="Times New Roman" w:cs="Times New Roman"/>
+          <w:sz w:val="26"/>
+          <w:szCs w:val="26"/>
+        </w:rPr>
+        <w:drawing>
+          <wp:inline distT="0" distB="0" distL="0" distR="0" wp14:anchorId="601455B1" wp14:editId="190BF30C">
+            <wp:extent cx="4367295" cy="1339850"/>
+            <wp:effectExtent l="0" t="0" r="0" b="0"/>
+            <wp:docPr id="9" name="Picture 9" descr="Diagram&#10;&#10;Description automatically generated"/>
+            <wp:cNvGraphicFramePr>
+              <a:graphicFrameLocks xmlns:a="http://schemas.openxmlformats.org/drawingml/2006/main" noChangeAspect="1"/>
+            </wp:cNvGraphicFramePr>
+            <a:graphic xmlns:a="http://schemas.openxmlformats.org/drawingml/2006/main">
+              <a:graphicData uri="http://schemas.openxmlformats.org/drawingml/2006/picture">
+                <pic:pic xmlns:pic="http://schemas.openxmlformats.org/drawingml/2006/picture">
+                  <pic:nvPicPr>
+                    <pic:cNvPr id="9" name="Picture 9" descr="Diagram&#10;&#10;Description automatically generated"/>
+                    <pic:cNvPicPr/>
+                  </pic:nvPicPr>
+                  <pic:blipFill>
+                    <a:blip r:embed="rId13"/>
+                    <a:stretch>
+                      <a:fillRect/>
+                    </a:stretch>
+                  </pic:blipFill>
+                  <pic:spPr>
+                    <a:xfrm>
+                      <a:off x="0" y="0"/>
+                      <a:ext cx="4371171" cy="1341039"/>
+                    </a:xfrm>
+                    <a:prstGeom prst="rect">
+                      <a:avLst/>
+                    </a:prstGeom>
+                  </pic:spPr>
+                </pic:pic>
+              </a:graphicData>
+            </a:graphic>
+          </wp:inline>
+        </w:drawing>
+      </w:r>
+    </w:p>
+    <w:p>
+      <w:pPr>
+        <w:spacing w:line="360" w:lineRule="auto"/>
+        <w:jc w:val="center"/>
+        <w:rPr>
+          <w:rFonts w:ascii="Times New Roman" w:eastAsia="Times New Roman" w:hAnsi="Times New Roman" w:cs="Times New Roman"/>
+          <w:sz w:val="26"/>
+          <w:szCs w:val="26"/>
+        </w:rPr>
+      </w:pPr>
+      <w:r>
+        <w:rPr>
+          <w:rFonts w:ascii="Times New Roman" w:eastAsia="Times New Roman" w:hAnsi="Times New Roman" w:cs="Times New Roman"/>
+          <w:color w:val="BFBFBF" w:themeColor="background1" w:themeShade="BF"/>
+        </w:rPr>
+        <w:t>Hình ảnh minh hoạ</w:t>
+      </w:r>
+    </w:p>
+    <w:p>
+      <w:pPr>
+        <w:spacing w:line="360" w:lineRule="auto"/>
+        <w:jc w:val="center"/>
+        <w:rPr>
+          <w:rFonts w:ascii="Times New Roman" w:eastAsia="Times New Roman" w:hAnsi="Times New Roman" w:cs="Times New Roman"/>
+          <w:sz w:val="26"/>
+          <w:szCs w:val="26"/>
+        </w:rPr>
+      </w:pPr>
+    </w:p>
+    <w:p>
+      <w:pPr>
+        <w:spacing w:line="360" w:lineRule="auto"/>
+        <w:jc w:val="center"/>
+        <w:rPr>
+          <w:rFonts w:ascii="Times New Roman" w:eastAsia="Times New Roman" w:hAnsi="Times New Roman" w:cs="Times New Roman"/>
+          <w:sz w:val="26"/>
+          <w:szCs w:val="26"/>
+        </w:rPr>
+      </w:pPr>
+    </w:p>
+    <w:p>
+      <w:pPr>
+        <w:spacing w:line="360" w:lineRule="auto"/>
+        <w:rPr>
+          <w:rFonts w:ascii="Times New Roman" w:eastAsia="Times New Roman" w:hAnsi="Times New Roman" w:cs="Times New Roman"/>
+          <w:sz w:val="26"/>
+          <w:szCs w:val="26"/>
+        </w:rPr>
+      </w:pPr>
+      <w:r>
+        <w:rPr>
+          <w:rFonts w:ascii="Times New Roman" w:eastAsia="Times New Roman" w:hAnsi="Times New Roman" w:cs="Times New Roman"/>
+          <w:sz w:val="26"/>
+          <w:szCs w:val="26"/>
+        </w:rPr>
+        <w:t>g)</w:t>
+      </w:r>
+      <w:r>
+        <w:rPr>
+          <w:rFonts w:ascii="Times New Roman" w:eastAsia="Times New Roman" w:hAnsi="Times New Roman" w:cs="Times New Roman"/>
+          <w:sz w:val="26"/>
+          <w:szCs w:val="26"/>
+        </w:rPr>
+        <w:t xml:space="preserve"> </w:t>
+      </w:r>
+      <w:r>
+        <w:rPr>
+          <w:rFonts w:ascii="Times New Roman" w:eastAsia="Times New Roman" w:hAnsi="Times New Roman" w:cs="Times New Roman"/>
+          <w:sz w:val="26"/>
+          <w:szCs w:val="26"/>
+        </w:rPr>
+        <w:t>Thực thể: NhaCungCap</w:t>
+      </w:r>
+    </w:p>
+    <w:p>
+      <w:pPr>
+        <w:spacing w:line="360" w:lineRule="auto"/>
+        <w:rPr>
+          <w:rFonts w:ascii="Times New Roman" w:eastAsia="Times New Roman" w:hAnsi="Times New Roman" w:cs="Times New Roman"/>
+          <w:sz w:val="26"/>
+          <w:szCs w:val="26"/>
+        </w:rPr>
+      </w:pPr>
+      <w:r>
+        <w:rPr>
+          <w:rFonts w:ascii="Times New Roman" w:eastAsia="Times New Roman" w:hAnsi="Times New Roman" w:cs="Times New Roman"/>
+          <w:sz w:val="26"/>
+          <w:szCs w:val="26"/>
+        </w:rPr>
+        <w:t>- Chi tiết nhà cung cấp của cửa hàng.</w:t>
+      </w:r>
+    </w:p>
+    <w:p>
+      <w:pPr>
+        <w:spacing w:line="360" w:lineRule="auto"/>
+        <w:rPr>
+          <w:rFonts w:ascii="Times New Roman" w:eastAsia="Times New Roman" w:hAnsi="Times New Roman" w:cs="Times New Roman"/>
+          <w:sz w:val="26"/>
+          <w:szCs w:val="26"/>
+        </w:rPr>
+      </w:pPr>
+      <w:r>
+        <w:rPr>
+          <w:rFonts w:ascii="Times New Roman" w:eastAsia="Times New Roman" w:hAnsi="Times New Roman" w:cs="Times New Roman"/>
+          <w:sz w:val="26"/>
+          <w:szCs w:val="26"/>
+        </w:rPr>
+        <w:t xml:space="preserve">- Thuộc tính: </w:t>
+      </w:r>
+      <w:r>
+        <w:rPr>
+          <w:rFonts w:ascii="Times New Roman" w:eastAsia="Times New Roman" w:hAnsi="Times New Roman" w:cs="Times New Roman"/>
+          <w:sz w:val="26"/>
+          <w:szCs w:val="26"/>
+          <w:u w:val="single"/>
+        </w:rPr>
+        <w:t>MaNCC</w:t>
+      </w:r>
+      <w:r>
+        <w:rPr>
+          <w:rFonts w:ascii="Times New Roman" w:eastAsia="Times New Roman" w:hAnsi="Times New Roman" w:cs="Times New Roman"/>
+          <w:sz w:val="26"/>
+          <w:szCs w:val="26"/>
+        </w:rPr>
+        <w:t xml:space="preserve">, </w:t>
+      </w:r>
+      <w:r>
+        <w:rPr>
+          <w:rFonts w:ascii="Times New Roman" w:eastAsia="Times New Roman" w:hAnsi="Times New Roman" w:cs="Times New Roman"/>
+          <w:sz w:val="26"/>
+          <w:szCs w:val="26"/>
+        </w:rPr>
+        <w:t xml:space="preserve">TenNCC, </w:t>
+      </w:r>
+      <w:r>
+        <w:rPr>
+          <w:rFonts w:ascii="Times New Roman" w:eastAsia="Times New Roman" w:hAnsi="Times New Roman" w:cs="Times New Roman"/>
+          <w:sz w:val="26"/>
+          <w:szCs w:val="26"/>
+        </w:rPr>
+        <w:t>SDT, DiaChi.</w:t>
+      </w:r>
+    </w:p>
+    <w:p>
+      <w:pPr>
+        <w:spacing w:line="360" w:lineRule="auto"/>
+        <w:jc w:val="center"/>
+        <w:rPr>
+          <w:rFonts w:ascii="Times New Roman" w:eastAsia="Times New Roman" w:hAnsi="Times New Roman" w:cs="Times New Roman"/>
+          <w:sz w:val="26"/>
+          <w:szCs w:val="26"/>
+        </w:rPr>
+      </w:pPr>
+      <w:r>
+        <w:rPr>
+          <w:rFonts w:ascii="Times New Roman" w:eastAsia="Times New Roman" w:hAnsi="Times New Roman" w:cs="Times New Roman"/>
+          <w:sz w:val="26"/>
+          <w:szCs w:val="26"/>
+        </w:rPr>
+        <w:drawing>
+          <wp:inline distT="0" distB="0" distL="0" distR="0" wp14:anchorId="1B4C66EF" wp14:editId="0E01A52B">
+            <wp:extent cx="2844800" cy="1848083"/>
+            <wp:effectExtent l="0" t="0" r="0" b="0"/>
+            <wp:docPr id="10" name="Picture 10" descr="Diagram&#10;&#10;Description automatically generated"/>
+            <wp:cNvGraphicFramePr>
+              <a:graphicFrameLocks xmlns:a="http://schemas.openxmlformats.org/drawingml/2006/main" noChangeAspect="1"/>
+            </wp:cNvGraphicFramePr>
+            <a:graphic xmlns:a="http://schemas.openxmlformats.org/drawingml/2006/main">
+              <a:graphicData uri="http://schemas.openxmlformats.org/drawingml/2006/picture">
+                <pic:pic xmlns:pic="http://schemas.openxmlformats.org/drawingml/2006/picture">
+                  <pic:nvPicPr>
+                    <pic:cNvPr id="10" name="Picture 10" descr="Diagram&#10;&#10;Description automatically generated"/>
+                    <pic:cNvPicPr/>
+                  </pic:nvPicPr>
+                  <pic:blipFill>
+                    <a:blip r:embed="rId14"/>
+                    <a:stretch>
+                      <a:fillRect/>
+                    </a:stretch>
+                  </pic:blipFill>
+                  <pic:spPr>
+                    <a:xfrm>
+                      <a:off x="0" y="0"/>
+                      <a:ext cx="2849962" cy="1851436"/>
+                    </a:xfrm>
+                    <a:prstGeom prst="rect">
+                      <a:avLst/>
+                    </a:prstGeom>
+                  </pic:spPr>
+                </pic:pic>
+              </a:graphicData>
+            </a:graphic>
+          </wp:inline>
+        </w:drawing>
+      </w:r>
+    </w:p>
+    <w:p>
+      <w:pPr>
+        <w:spacing w:line="360" w:lineRule="auto"/>
+        <w:jc w:val="center"/>
+        <w:rPr>
+          <w:rFonts w:ascii="Times New Roman" w:eastAsia="Times New Roman" w:hAnsi="Times New Roman" w:cs="Times New Roman"/>
+          <w:sz w:val="26"/>
+          <w:szCs w:val="26"/>
+        </w:rPr>
+      </w:pPr>
+      <w:r>
+        <w:rPr>
+          <w:rFonts w:ascii="Times New Roman" w:eastAsia="Times New Roman" w:hAnsi="Times New Roman" w:cs="Times New Roman"/>
+          <w:color w:val="BFBFBF" w:themeColor="background1" w:themeShade="BF"/>
+        </w:rPr>
+        <w:t>Hình ảnh minh hoạ</w:t>
+      </w:r>
+    </w:p>
+    <w:p>
+      <w:pPr>
+        <w:spacing w:line="360" w:lineRule="auto"/>
+        <w:jc w:val="center"/>
+        <w:rPr>
+          <w:rFonts w:ascii="Times New Roman" w:eastAsia="Times New Roman" w:hAnsi="Times New Roman" w:cs="Times New Roman"/>
+          <w:sz w:val="26"/>
+          <w:szCs w:val="26"/>
+        </w:rPr>
+      </w:pPr>
+    </w:p>
+    <w:p>
+      <w:pPr>
+        <w:spacing w:line="360" w:lineRule="auto"/>
+        <w:rPr>
+          <w:rFonts w:ascii="Times New Roman" w:eastAsia="Times New Roman" w:hAnsi="Times New Roman" w:cs="Times New Roman"/>
+          <w:sz w:val="26"/>
+          <w:szCs w:val="26"/>
+        </w:rPr>
+      </w:pPr>
+      <w:r>
+        <w:rPr>
+          <w:rFonts w:ascii="Times New Roman" w:eastAsia="Times New Roman" w:hAnsi="Times New Roman" w:cs="Times New Roman"/>
+          <w:sz w:val="26"/>
+          <w:szCs w:val="26"/>
+        </w:rPr>
+        <w:t>h)</w:t>
+      </w:r>
+      <w:r>
+        <w:rPr>
+          <w:rFonts w:ascii="Times New Roman" w:eastAsia="Times New Roman" w:hAnsi="Times New Roman" w:cs="Times New Roman"/>
+          <w:sz w:val="26"/>
+          <w:szCs w:val="26"/>
+        </w:rPr>
+        <w:t xml:space="preserve"> </w:t>
+      </w:r>
+      <w:r>
+        <w:rPr>
+          <w:rFonts w:ascii="Times New Roman" w:eastAsia="Times New Roman" w:hAnsi="Times New Roman" w:cs="Times New Roman"/>
+          <w:sz w:val="26"/>
+          <w:szCs w:val="26"/>
+        </w:rPr>
+        <w:t>Thực thể: CaLamViec</w:t>
+      </w:r>
+    </w:p>
+    <w:p>
+      <w:pPr>
+        <w:spacing w:line="360" w:lineRule="auto"/>
+        <w:rPr>
+          <w:rFonts w:ascii="Times New Roman" w:eastAsia="Times New Roman" w:hAnsi="Times New Roman" w:cs="Times New Roman"/>
+          <w:sz w:val="26"/>
+          <w:szCs w:val="26"/>
+        </w:rPr>
+      </w:pPr>
+      <w:r>
+        <w:rPr>
+          <w:rFonts w:ascii="Times New Roman" w:eastAsia="Times New Roman" w:hAnsi="Times New Roman" w:cs="Times New Roman"/>
+          <w:sz w:val="26"/>
+          <w:szCs w:val="26"/>
+        </w:rPr>
+        <w:t>- Chi tiết ca làm việc của nhân viên cửa hàng.</w:t>
+      </w:r>
+    </w:p>
+    <w:p>
+      <w:pPr>
+        <w:spacing w:line="360" w:lineRule="auto"/>
+        <w:rPr>
+          <w:rFonts w:ascii="Times New Roman" w:eastAsia="Times New Roman" w:hAnsi="Times New Roman" w:cs="Times New Roman"/>
+          <w:sz w:val="26"/>
+          <w:szCs w:val="26"/>
+        </w:rPr>
+      </w:pPr>
+      <w:r>
+        <w:rPr>
+          <w:rFonts w:ascii="Times New Roman" w:eastAsia="Times New Roman" w:hAnsi="Times New Roman" w:cs="Times New Roman"/>
+          <w:sz w:val="26"/>
+          <w:szCs w:val="26"/>
+        </w:rPr>
+        <w:t xml:space="preserve">-Thuộc tính: </w:t>
+      </w:r>
+      <w:r>
+        <w:rPr>
+          <w:rFonts w:ascii="Times New Roman" w:eastAsia="Times New Roman" w:hAnsi="Times New Roman" w:cs="Times New Roman"/>
+          <w:sz w:val="26"/>
+          <w:szCs w:val="26"/>
+          <w:u w:val="single"/>
+        </w:rPr>
+        <w:t>MaCa</w:t>
+      </w:r>
+      <w:r>
+        <w:rPr>
+          <w:rFonts w:ascii="Times New Roman" w:eastAsia="Times New Roman" w:hAnsi="Times New Roman" w:cs="Times New Roman"/>
+          <w:sz w:val="26"/>
+          <w:szCs w:val="26"/>
+        </w:rPr>
+        <w:t>, TenCa, ThoiGian</w:t>
+      </w:r>
+    </w:p>
+    <w:p>
+      <w:pPr>
+        <w:spacing w:line="360" w:lineRule="auto"/>
+        <w:jc w:val="center"/>
+        <w:rPr>
+          <w:rFonts w:ascii="Times New Roman" w:eastAsia="Times New Roman" w:hAnsi="Times New Roman" w:cs="Times New Roman"/>
+          <w:sz w:val="26"/>
+          <w:szCs w:val="26"/>
+        </w:rPr>
+      </w:pPr>
+      <w:r>
+        <w:rPr>
+          <w:rFonts w:ascii="Times New Roman" w:eastAsia="Times New Roman" w:hAnsi="Times New Roman" w:cs="Times New Roman"/>
+          <w:sz w:val="26"/>
+          <w:szCs w:val="26"/>
+        </w:rPr>
+        <w:drawing>
+          <wp:inline distT="0" distB="0" distL="0" distR="0" wp14:anchorId="1D1F3606" wp14:editId="1F623F08">
+            <wp:extent cx="3289300" cy="1832969"/>
+            <wp:effectExtent l="0" t="0" r="6350" b="0"/>
+            <wp:docPr id="11" name="Picture 11" descr="Diagram&#10;&#10;Description automatically generated"/>
+            <wp:cNvGraphicFramePr>
+              <a:graphicFrameLocks xmlns:a="http://schemas.openxmlformats.org/drawingml/2006/main" noChangeAspect="1"/>
+            </wp:cNvGraphicFramePr>
+            <a:graphic xmlns:a="http://schemas.openxmlformats.org/drawingml/2006/main">
+              <a:graphicData uri="http://schemas.openxmlformats.org/drawingml/2006/picture">
+                <pic:pic xmlns:pic="http://schemas.openxmlformats.org/drawingml/2006/picture">
+                  <pic:nvPicPr>
+                    <pic:cNvPr id="11" name="Picture 11" descr="Diagram&#10;&#10;Description automatically generated"/>
+                    <pic:cNvPicPr/>
+                  </pic:nvPicPr>
+                  <pic:blipFill>
+                    <a:blip r:embed="rId15"/>
+                    <a:stretch>
+                      <a:fillRect/>
+                    </a:stretch>
+                  </pic:blipFill>
+                  <pic:spPr>
+                    <a:xfrm>
+                      <a:off x="0" y="0"/>
+                      <a:ext cx="3296648" cy="1837064"/>
+                    </a:xfrm>
+                    <a:prstGeom prst="rect">
+                      <a:avLst/>
+                    </a:prstGeom>
+                  </pic:spPr>
+                </pic:pic>
+              </a:graphicData>
+            </a:graphic>
+          </wp:inline>
+        </w:drawing>
+      </w:r>
+    </w:p>
+    <w:p>
+      <w:pPr>
+        <w:spacing w:line="360" w:lineRule="auto"/>
+        <w:jc w:val="center"/>
+        <w:rPr>
+          <w:rFonts w:ascii="Times New Roman" w:eastAsia="Times New Roman" w:hAnsi="Times New Roman" w:cs="Times New Roman"/>
+          <w:sz w:val="26"/>
+          <w:szCs w:val="26"/>
+        </w:rPr>
+      </w:pPr>
+      <w:r>
+        <w:rPr>
+          <w:rFonts w:ascii="Times New Roman" w:eastAsia="Times New Roman" w:hAnsi="Times New Roman" w:cs="Times New Roman"/>
+          <w:color w:val="BFBFBF" w:themeColor="background1" w:themeShade="BF"/>
+        </w:rPr>
+        <w:t>Hình ảnh minh hoạ</w:t>
+      </w:r>
+    </w:p>
+    <w:p>
+      <w:pPr>
+        <w:spacing w:line="360" w:lineRule="auto"/>
+        <w:rPr>
+          <w:rFonts w:ascii="Times New Roman" w:eastAsia="Times New Roman" w:hAnsi="Times New Roman" w:cs="Times New Roman"/>
+          <w:sz w:val="26"/>
+          <w:szCs w:val="26"/>
+        </w:rPr>
+      </w:pPr>
+    </w:p>
+    <w:p>
+      <w:pPr>
+        <w:spacing w:line="360" w:lineRule="auto"/>
+        <w:rPr>
+          <w:rFonts w:ascii="Times New Roman" w:eastAsia="Times New Roman" w:hAnsi="Times New Roman" w:cs="Times New Roman"/>
+          <w:sz w:val="26"/>
+          <w:szCs w:val="26"/>
+        </w:rPr>
+      </w:pPr>
+    </w:p>
+    <w:p>
+      <w:pPr>
+        <w:spacing w:line="360" w:lineRule="auto"/>
+        <w:rPr>
+          <w:rFonts w:ascii="Times New Roman" w:eastAsia="Times New Roman" w:hAnsi="Times New Roman" w:cs="Times New Roman"/>
+          <w:sz w:val="26"/>
+          <w:szCs w:val="26"/>
+        </w:rPr>
+      </w:pPr>
+      <w:r>
+        <w:rPr>
+          <w:rFonts w:ascii="Times New Roman" w:eastAsia="Times New Roman" w:hAnsi="Times New Roman" w:cs="Times New Roman"/>
+          <w:sz w:val="26"/>
+          <w:szCs w:val="26"/>
+        </w:rPr>
+        <w:t>i)</w:t>
+      </w:r>
+      <w:r>
+        <w:rPr>
+          <w:rFonts w:ascii="Times New Roman" w:eastAsia="Times New Roman" w:hAnsi="Times New Roman" w:cs="Times New Roman"/>
+          <w:sz w:val="26"/>
+          <w:szCs w:val="26"/>
+        </w:rPr>
+        <w:t xml:space="preserve"> </w:t>
+      </w:r>
+      <w:r>
+        <w:rPr>
+          <w:rFonts w:ascii="Times New Roman" w:eastAsia="Times New Roman" w:hAnsi="Times New Roman" w:cs="Times New Roman"/>
+          <w:sz w:val="26"/>
+          <w:szCs w:val="26"/>
+        </w:rPr>
+        <w:t>Thực thể: ChucVu</w:t>
+      </w:r>
+    </w:p>
+    <w:p>
+      <w:pPr>
+        <w:spacing w:line="360" w:lineRule="auto"/>
+        <w:rPr>
+          <w:rFonts w:ascii="Times New Roman" w:eastAsia="Times New Roman" w:hAnsi="Times New Roman" w:cs="Times New Roman"/>
+          <w:sz w:val="26"/>
+          <w:szCs w:val="26"/>
+        </w:rPr>
+      </w:pPr>
+      <w:r>
+        <w:rPr>
+          <w:rFonts w:ascii="Times New Roman" w:eastAsia="Times New Roman" w:hAnsi="Times New Roman" w:cs="Times New Roman"/>
+          <w:sz w:val="26"/>
+          <w:szCs w:val="26"/>
+        </w:rPr>
+        <w:t>- Mô tả chức vụ từng người trong cửa hàng</w:t>
+      </w:r>
+    </w:p>
+    <w:p>
+      <w:pPr>
+        <w:spacing w:line="360" w:lineRule="auto"/>
+        <w:rPr>
+          <w:rFonts w:ascii="Times New Roman" w:eastAsia="Times New Roman" w:hAnsi="Times New Roman" w:cs="Times New Roman"/>
+          <w:sz w:val="26"/>
+          <w:szCs w:val="26"/>
+        </w:rPr>
+      </w:pPr>
+      <w:r>
+        <w:rPr>
+          <w:rFonts w:ascii="Times New Roman" w:eastAsia="Times New Roman" w:hAnsi="Times New Roman" w:cs="Times New Roman"/>
+          <w:sz w:val="26"/>
+          <w:szCs w:val="26"/>
+        </w:rPr>
+        <w:t xml:space="preserve">- Thuộc tính: </w:t>
+      </w:r>
+      <w:r>
+        <w:rPr>
+          <w:rFonts w:ascii="Times New Roman" w:eastAsia="Times New Roman" w:hAnsi="Times New Roman" w:cs="Times New Roman"/>
+          <w:sz w:val="26"/>
+          <w:szCs w:val="26"/>
+          <w:u w:val="single"/>
+        </w:rPr>
+        <w:t>MaCV</w:t>
+      </w:r>
+      <w:r>
+        <w:rPr>
+          <w:rFonts w:ascii="Times New Roman" w:eastAsia="Times New Roman" w:hAnsi="Times New Roman" w:cs="Times New Roman"/>
+          <w:sz w:val="26"/>
+          <w:szCs w:val="26"/>
+        </w:rPr>
+        <w:t>, TenCV</w:t>
+      </w:r>
+    </w:p>
+    <w:p>
+      <w:pPr>
+        <w:spacing w:line="360" w:lineRule="auto"/>
+        <w:jc w:val="center"/>
+        <w:rPr>
+          <w:rFonts w:ascii="Times New Roman" w:eastAsia="Times New Roman" w:hAnsi="Times New Roman" w:cs="Times New Roman"/>
+          <w:sz w:val="26"/>
+          <w:szCs w:val="26"/>
+        </w:rPr>
+      </w:pPr>
+      <w:r>
+        <w:rPr>
+          <w:rFonts w:ascii="Times New Roman" w:eastAsia="Times New Roman" w:hAnsi="Times New Roman" w:cs="Times New Roman"/>
+          <w:sz w:val="26"/>
+          <w:szCs w:val="26"/>
+        </w:rPr>
+        <w:drawing>
+          <wp:inline distT="0" distB="0" distL="0" distR="0" wp14:anchorId="21F7C906" wp14:editId="4E4CDB13">
+            <wp:extent cx="3613150" cy="1688906"/>
+            <wp:effectExtent l="0" t="0" r="6350" b="6985"/>
+            <wp:docPr id="12" name="Picture 12" descr="Diagram&#10;&#10;Description automatically generated"/>
+            <wp:cNvGraphicFramePr>
+              <a:graphicFrameLocks xmlns:a="http://schemas.openxmlformats.org/drawingml/2006/main" noChangeAspect="1"/>
+            </wp:cNvGraphicFramePr>
+            <a:graphic xmlns:a="http://schemas.openxmlformats.org/drawingml/2006/main">
+              <a:graphicData uri="http://schemas.openxmlformats.org/drawingml/2006/picture">
+                <pic:pic xmlns:pic="http://schemas.openxmlformats.org/drawingml/2006/picture">
+                  <pic:nvPicPr>
+                    <pic:cNvPr id="12" name="Picture 12" descr="Diagram&#10;&#10;Description automatically generated"/>
+                    <pic:cNvPicPr/>
+                  </pic:nvPicPr>
+                  <pic:blipFill>
+                    <a:blip r:embed="rId16"/>
+                    <a:stretch>
+                      <a:fillRect/>
+                    </a:stretch>
+                  </pic:blipFill>
+                  <pic:spPr>
+                    <a:xfrm>
+                      <a:off x="0" y="0"/>
+                      <a:ext cx="3627275" cy="1695509"/>
+                    </a:xfrm>
+                    <a:prstGeom prst="rect">
+                      <a:avLst/>
+                    </a:prstGeom>
+                  </pic:spPr>
+                </pic:pic>
+              </a:graphicData>
+            </a:graphic>
+          </wp:inline>
+        </w:drawing>
+      </w:r>
+    </w:p>
+    <w:p>
+      <w:pPr>
+        <w:spacing w:line="360" w:lineRule="auto"/>
+        <w:jc w:val="center"/>
+        <w:rPr>
+          <w:rFonts w:ascii="Times New Roman" w:eastAsia="Times New Roman" w:hAnsi="Times New Roman" w:cs="Times New Roman"/>
+          <w:sz w:val="26"/>
+          <w:szCs w:val="26"/>
+        </w:rPr>
+      </w:pPr>
+      <w:r>
+        <w:rPr>
+          <w:rFonts w:ascii="Times New Roman" w:eastAsia="Times New Roman" w:hAnsi="Times New Roman" w:cs="Times New Roman"/>
+          <w:color w:val="BFBFBF" w:themeColor="background1" w:themeShade="BF"/>
+        </w:rPr>
+        <w:t>Hình ảnh minh hoạ</w:t>
+      </w:r>
+    </w:p>
+    <w:p>
+      <w:pPr>
+        <w:spacing w:line="360" w:lineRule="auto"/>
+        <w:jc w:val="center"/>
+        <w:rPr>
+          <w:rFonts w:ascii="Times New Roman" w:eastAsia="Times New Roman" w:hAnsi="Times New Roman" w:cs="Times New Roman"/>
+          <w:sz w:val="26"/>
+          <w:szCs w:val="26"/>
+        </w:rPr>
+      </w:pPr>
+    </w:p>
+    <w:p>
+      <w:pPr>
+        <w:spacing w:line="360" w:lineRule="auto"/>
+        <w:rPr>
+          <w:rFonts w:ascii="Times New Roman" w:eastAsia="Times New Roman" w:hAnsi="Times New Roman" w:cs="Times New Roman"/>
+          <w:sz w:val="26"/>
+          <w:szCs w:val="26"/>
+        </w:rPr>
+      </w:pPr>
+      <w:r>
+        <w:rPr>
+          <w:rFonts w:ascii="Times New Roman" w:eastAsia="Times New Roman" w:hAnsi="Times New Roman" w:cs="Times New Roman"/>
+          <w:sz w:val="26"/>
+          <w:szCs w:val="26"/>
+        </w:rPr>
+        <w:t>j) Thực thể: KhachHang</w:t>
+      </w:r>
+    </w:p>
+    <w:p>
+      <w:pPr>
+        <w:spacing w:line="360" w:lineRule="auto"/>
+        <w:rPr>
+          <w:rFonts w:ascii="Times New Roman" w:eastAsia="Times New Roman" w:hAnsi="Times New Roman" w:cs="Times New Roman"/>
+          <w:sz w:val="26"/>
+          <w:szCs w:val="26"/>
+        </w:rPr>
+      </w:pPr>
+      <w:r>
+        <w:rPr>
+          <w:rFonts w:ascii="Times New Roman" w:eastAsia="Times New Roman" w:hAnsi="Times New Roman" w:cs="Times New Roman"/>
+          <w:sz w:val="26"/>
+          <w:szCs w:val="26"/>
+        </w:rPr>
+        <w:t>- Mô tả thông tin của khách hàng</w:t>
+      </w:r>
+    </w:p>
+    <w:p>
+      <w:pPr>
+        <w:spacing w:line="360" w:lineRule="auto"/>
+        <w:rPr>
+          <w:rFonts w:ascii="Times New Roman" w:eastAsia="Times New Roman" w:hAnsi="Times New Roman" w:cs="Times New Roman"/>
+          <w:sz w:val="26"/>
+          <w:szCs w:val="26"/>
+        </w:rPr>
+      </w:pPr>
+      <w:r>
+        <w:rPr>
+          <w:rFonts w:ascii="Times New Roman" w:eastAsia="Times New Roman" w:hAnsi="Times New Roman" w:cs="Times New Roman"/>
+          <w:sz w:val="26"/>
+          <w:szCs w:val="26"/>
+        </w:rPr>
+        <w:t xml:space="preserve">- Thuộc tính: </w:t>
+      </w:r>
+      <w:r>
+        <w:rPr>
+          <w:rFonts w:ascii="Times New Roman" w:eastAsia="Times New Roman" w:hAnsi="Times New Roman" w:cs="Times New Roman"/>
+          <w:sz w:val="26"/>
+          <w:szCs w:val="26"/>
+          <w:u w:val="single"/>
+        </w:rPr>
+        <w:t>MaKH</w:t>
+      </w:r>
+      <w:r>
+        <w:rPr>
+          <w:rFonts w:ascii="Times New Roman" w:eastAsia="Times New Roman" w:hAnsi="Times New Roman" w:cs="Times New Roman"/>
+          <w:sz w:val="26"/>
+          <w:szCs w:val="26"/>
+        </w:rPr>
+        <w:t>, TenKH, SDT</w:t>
+      </w:r>
+    </w:p>
+    <w:p>
+      <w:pPr>
+        <w:spacing w:line="360" w:lineRule="auto"/>
+        <w:jc w:val="center"/>
+      </w:pPr>
+      <w:r>
+        <w:drawing>
+          <wp:inline distT="0" distB="0" distL="0" distR="0" wp14:anchorId="3545007F" wp14:editId="71603629">
+            <wp:extent cx="3505200" cy="2560995"/>
+            <wp:effectExtent l="0" t="0" r="0" b="0"/>
+            <wp:docPr id="13" name="Picture 13" descr="Diagram&#10;&#10;Description automatically generated"/>
+            <wp:cNvGraphicFramePr>
+              <a:graphicFrameLocks xmlns:a="http://schemas.openxmlformats.org/drawingml/2006/main" noChangeAspect="1"/>
+            </wp:cNvGraphicFramePr>
+            <a:graphic xmlns:a="http://schemas.openxmlformats.org/drawingml/2006/main">
+              <a:graphicData uri="http://schemas.openxmlformats.org/drawingml/2006/picture">
+                <pic:pic xmlns:pic="http://schemas.openxmlformats.org/drawingml/2006/picture">
+                  <pic:nvPicPr>
+                    <pic:cNvPr id="13" name="Picture 13" descr="Diagram&#10;&#10;Description automatically generated"/>
+                    <pic:cNvPicPr/>
+                  </pic:nvPicPr>
+                  <pic:blipFill>
+                    <a:blip r:embed="rId17"/>
+                    <a:stretch>
+                      <a:fillRect/>
+                    </a:stretch>
+                  </pic:blipFill>
+                  <pic:spPr>
+                    <a:xfrm>
+                      <a:off x="0" y="0"/>
+                      <a:ext cx="3509462" cy="2564109"/>
+                    </a:xfrm>
+                    <a:prstGeom prst="rect">
+                      <a:avLst/>
+                    </a:prstGeom>
+                  </pic:spPr>
+                </pic:pic>
+              </a:graphicData>
+            </a:graphic>
+          </wp:inline>
+        </w:drawing>
+      </w:r>
+    </w:p>
+    <w:p>
+      <w:pPr>
+        <w:spacing w:line="360" w:lineRule="auto"/>
+        <w:jc w:val="center"/>
+        <w:rPr>
+          <w:rFonts w:ascii="Times New Roman" w:eastAsia="Times New Roman" w:hAnsi="Times New Roman" w:cs="Times New Roman"/>
+          <w:sz w:val="26"/>
+          <w:szCs w:val="26"/>
+        </w:rPr>
+      </w:pPr>
+      <w:r>
+        <w:rPr>
+          <w:rFonts w:ascii="Times New Roman" w:eastAsia="Times New Roman" w:hAnsi="Times New Roman" w:cs="Times New Roman"/>
+          <w:color w:val="BFBFBF" w:themeColor="background1" w:themeShade="BF"/>
+        </w:rPr>
+        <w:t>Hình ảnh minh hoạ</w:t>
+      </w:r>
+    </w:p>
+    <w:p>
+      <w:pPr>
+        <w:spacing w:line="360" w:lineRule="auto"/>
+        <w:rPr>
+          <w:rFonts w:ascii="Times New Roman" w:hAnsi="Times New Roman" w:cs="Times New Roman"/>
+          <w:sz w:val="26"/>
+          <w:szCs w:val="26"/>
+        </w:rPr>
+      </w:pPr>
+      <w:r>
+        <w:rPr>
+          <w:rFonts w:ascii="Times New Roman" w:hAnsi="Times New Roman" w:cs="Times New Roman"/>
+          <w:sz w:val="26"/>
+          <w:szCs w:val="26"/>
+        </w:rPr>
+        <w:lastRenderedPageBreak/>
+        <w:t xml:space="preserve">k) Thực thể: PhieuNhap </w:t>
+      </w:r>
+    </w:p>
+    <w:p>
+      <w:pPr>
+        <w:spacing w:line="360" w:lineRule="auto"/>
+        <w:rPr>
+          <w:rFonts w:ascii="Times New Roman" w:hAnsi="Times New Roman" w:cs="Times New Roman"/>
+          <w:sz w:val="26"/>
+          <w:szCs w:val="26"/>
+        </w:rPr>
+      </w:pPr>
+      <w:r>
+        <w:rPr>
+          <w:rFonts w:ascii="Times New Roman" w:hAnsi="Times New Roman" w:cs="Times New Roman"/>
+          <w:sz w:val="26"/>
+          <w:szCs w:val="26"/>
+        </w:rPr>
+        <w:t>- Mô tả thông tin chung của phiếu nhập</w:t>
+      </w:r>
+    </w:p>
+    <w:p>
+      <w:pPr>
+        <w:spacing w:line="360" w:lineRule="auto"/>
+        <w:rPr>
+          <w:rFonts w:ascii="Times New Roman" w:hAnsi="Times New Roman" w:cs="Times New Roman"/>
+          <w:sz w:val="26"/>
+          <w:szCs w:val="26"/>
+        </w:rPr>
+      </w:pPr>
+      <w:r>
+        <w:rPr>
+          <w:rFonts w:ascii="Times New Roman" w:hAnsi="Times New Roman" w:cs="Times New Roman"/>
+          <w:sz w:val="26"/>
+          <w:szCs w:val="26"/>
+        </w:rPr>
+        <w:t xml:space="preserve">- Thuộc tính: </w:t>
+      </w:r>
+      <w:r>
+        <w:rPr>
+          <w:rFonts w:ascii="Times New Roman" w:hAnsi="Times New Roman" w:cs="Times New Roman"/>
+          <w:sz w:val="26"/>
+          <w:szCs w:val="26"/>
+          <w:u w:val="single"/>
+        </w:rPr>
+        <w:t>MaPhieuNhap</w:t>
+      </w:r>
+      <w:r>
+        <w:rPr>
+          <w:rFonts w:ascii="Times New Roman" w:hAnsi="Times New Roman" w:cs="Times New Roman"/>
+          <w:sz w:val="26"/>
+          <w:szCs w:val="26"/>
+        </w:rPr>
+        <w:t>, NgayNhap</w:t>
+      </w:r>
+    </w:p>
+    <w:p>
+      <w:pPr>
+        <w:spacing w:line="360" w:lineRule="auto"/>
+        <w:jc w:val="center"/>
+        <w:rPr>
+          <w:rFonts w:ascii="Times New Roman" w:hAnsi="Times New Roman" w:cs="Times New Roman"/>
+          <w:sz w:val="26"/>
+          <w:szCs w:val="26"/>
+        </w:rPr>
+      </w:pPr>
+      <w:r>
+        <w:rPr>
+          <w:rFonts w:ascii="Times New Roman" w:hAnsi="Times New Roman" w:cs="Times New Roman"/>
+          <w:sz w:val="26"/>
+          <w:szCs w:val="26"/>
+        </w:rPr>
+        <w:drawing>
+          <wp:inline distT="0" distB="0" distL="0" distR="0" wp14:anchorId="6DB98BC7" wp14:editId="1D7EACDF">
+            <wp:extent cx="3080657" cy="1482204"/>
+            <wp:effectExtent l="0" t="0" r="5715" b="3810"/>
+            <wp:docPr id="1" name="Picture 1" descr="Diagram&#10;&#10;Description automatically generated"/>
+            <wp:cNvGraphicFramePr>
+              <a:graphicFrameLocks xmlns:a="http://schemas.openxmlformats.org/drawingml/2006/main" noChangeAspect="1"/>
+            </wp:cNvGraphicFramePr>
+            <a:graphic xmlns:a="http://schemas.openxmlformats.org/drawingml/2006/main">
+              <a:graphicData uri="http://schemas.openxmlformats.org/drawingml/2006/picture">
+                <pic:pic xmlns:pic="http://schemas.openxmlformats.org/drawingml/2006/picture">
+                  <pic:nvPicPr>
+                    <pic:cNvPr id="1" name="Picture 1" descr="Diagram&#10;&#10;Description automatically generated"/>
+                    <pic:cNvPicPr/>
+                  </pic:nvPicPr>
+                  <pic:blipFill>
+                    <a:blip r:embed="rId18"/>
+                    <a:stretch>
+                      <a:fillRect/>
+                    </a:stretch>
+                  </pic:blipFill>
+                  <pic:spPr>
+                    <a:xfrm>
+                      <a:off x="0" y="0"/>
+                      <a:ext cx="3098320" cy="1490702"/>
+                    </a:xfrm>
+                    <a:prstGeom prst="rect">
+                      <a:avLst/>
+                    </a:prstGeom>
+                  </pic:spPr>
+                </pic:pic>
+              </a:graphicData>
+            </a:graphic>
+          </wp:inline>
+        </w:drawing>
+      </w:r>
+    </w:p>
+    <w:p>
+      <w:pPr>
+        <w:spacing w:line="360" w:lineRule="auto"/>
+        <w:jc w:val="center"/>
+        <w:rPr>
+          <w:rFonts w:ascii="Times New Roman" w:eastAsia="Times New Roman" w:hAnsi="Times New Roman" w:cs="Times New Roman"/>
+          <w:sz w:val="26"/>
+          <w:szCs w:val="26"/>
+        </w:rPr>
+      </w:pPr>
+      <w:r>
+        <w:rPr>
+          <w:rFonts w:ascii="Times New Roman" w:eastAsia="Times New Roman" w:hAnsi="Times New Roman" w:cs="Times New Roman"/>
+          <w:color w:val="BFBFBF" w:themeColor="background1" w:themeShade="BF"/>
+        </w:rPr>
+        <w:t>Hình ảnh minh hoạ</w:t>
+      </w:r>
+    </w:p>
+    <w:p>
+      <w:pPr>
+        <w:spacing w:line="360" w:lineRule="auto"/>
+        <w:jc w:val="center"/>
+        <w:rPr>
+          <w:rFonts w:ascii="Times New Roman" w:hAnsi="Times New Roman" w:cs="Times New Roman"/>
+          <w:sz w:val="26"/>
+          <w:szCs w:val="26"/>
+        </w:rPr>
+      </w:pPr>
+    </w:p>
+    <w:p>
+      <w:pPr>
+        <w:spacing w:line="360" w:lineRule="auto"/>
+        <w:rPr>
+          <w:rFonts w:ascii="Times New Roman" w:hAnsi="Times New Roman" w:cs="Times New Roman"/>
+          <w:sz w:val="26"/>
+          <w:szCs w:val="26"/>
+        </w:rPr>
+      </w:pPr>
+      <w:r>
+        <w:rPr>
+          <w:rFonts w:ascii="Times New Roman" w:hAnsi="Times New Roman" w:cs="Times New Roman"/>
+          <w:sz w:val="26"/>
+          <w:szCs w:val="26"/>
+        </w:rPr>
+        <w:t>Ngoài ra còn có thực thể sinh ra từ quan hệ nhiều nhiều</w:t>
+      </w:r>
+    </w:p>
+    <w:p>
+      <w:pPr>
+        <w:spacing w:line="360" w:lineRule="auto"/>
+        <w:rPr>
+          <w:rFonts w:ascii="Times New Roman" w:eastAsia="Times New Roman" w:hAnsi="Times New Roman" w:cs="Times New Roman"/>
+          <w:sz w:val="26"/>
+          <w:szCs w:val="26"/>
+        </w:rPr>
+      </w:pPr>
+      <w:r>
+        <w:rPr>
+          <w:rFonts w:ascii="Times New Roman" w:eastAsia="Times New Roman" w:hAnsi="Times New Roman" w:cs="Times New Roman"/>
+          <w:sz w:val="26"/>
+          <w:szCs w:val="26"/>
+        </w:rPr>
+        <w:t>a) Thực thể: CTHD</w:t>
+      </w:r>
+    </w:p>
+    <w:p>
+      <w:pPr>
+        <w:spacing w:line="360" w:lineRule="auto"/>
+        <w:rPr>
+          <w:rFonts w:ascii="Times New Roman" w:eastAsia="Times New Roman" w:hAnsi="Times New Roman" w:cs="Times New Roman"/>
+          <w:sz w:val="26"/>
+          <w:szCs w:val="26"/>
+        </w:rPr>
+      </w:pPr>
+      <w:r>
+        <w:rPr>
+          <w:rFonts w:ascii="Times New Roman" w:eastAsia="Times New Roman" w:hAnsi="Times New Roman" w:cs="Times New Roman"/>
+          <w:sz w:val="26"/>
+          <w:szCs w:val="26"/>
+        </w:rPr>
+        <w:t>- Mô tả chi tiết từng sản phẩm trong hoá đơn với số lượng của chúng</w:t>
+      </w:r>
+    </w:p>
+    <w:p>
+      <w:pPr>
+        <w:spacing w:line="360" w:lineRule="auto"/>
+        <w:rPr>
+          <w:rFonts w:ascii="Times New Roman" w:eastAsia="Times New Roman" w:hAnsi="Times New Roman" w:cs="Times New Roman"/>
+          <w:sz w:val="26"/>
+          <w:szCs w:val="26"/>
+        </w:rPr>
+      </w:pPr>
+      <w:r>
+        <w:rPr>
+          <w:rFonts w:ascii="Times New Roman" w:eastAsia="Times New Roman" w:hAnsi="Times New Roman" w:cs="Times New Roman"/>
+          <w:sz w:val="26"/>
+          <w:szCs w:val="26"/>
+        </w:rPr>
+        <w:t xml:space="preserve">- Thuộc tính: </w:t>
+      </w:r>
+      <w:r>
+        <w:rPr>
+          <w:rFonts w:ascii="Times New Roman" w:eastAsia="Times New Roman" w:hAnsi="Times New Roman" w:cs="Times New Roman"/>
+          <w:sz w:val="26"/>
+          <w:szCs w:val="26"/>
+          <w:u w:val="single"/>
+        </w:rPr>
+        <w:t>MaHD, MaMA</w:t>
+      </w:r>
+      <w:r>
+        <w:rPr>
+          <w:rFonts w:ascii="Times New Roman" w:eastAsia="Times New Roman" w:hAnsi="Times New Roman" w:cs="Times New Roman"/>
+          <w:sz w:val="26"/>
+          <w:szCs w:val="26"/>
+        </w:rPr>
+        <w:t xml:space="preserve">, SoLuong </w:t>
+      </w:r>
+    </w:p>
+    <w:p>
+      <w:pPr>
+        <w:spacing w:line="360" w:lineRule="auto"/>
+        <w:rPr>
+          <w:rFonts w:ascii="Times New Roman" w:eastAsia="Times New Roman" w:hAnsi="Times New Roman" w:cs="Times New Roman"/>
+          <w:sz w:val="26"/>
+          <w:szCs w:val="26"/>
+        </w:rPr>
+      </w:pPr>
+    </w:p>
+    <w:p>
+      <w:pPr>
+        <w:spacing w:line="360" w:lineRule="auto"/>
+        <w:jc w:val="center"/>
+        <w:rPr>
+          <w:rFonts w:ascii="Times New Roman" w:eastAsia="Times New Roman" w:hAnsi="Times New Roman" w:cs="Times New Roman"/>
+          <w:sz w:val="26"/>
+          <w:szCs w:val="26"/>
+        </w:rPr>
+      </w:pPr>
+      <w:r>
+        <w:rPr>
+          <w:rFonts w:ascii="Times New Roman" w:eastAsia="Times New Roman" w:hAnsi="Times New Roman" w:cs="Times New Roman"/>
+          <w:sz w:val="26"/>
+          <w:szCs w:val="26"/>
+        </w:rPr>
+        <w:drawing>
+          <wp:inline distT="0" distB="0" distL="0" distR="0" wp14:anchorId="4078AB1E" wp14:editId="3713C4F9">
+            <wp:extent cx="3165764" cy="2360891"/>
+            <wp:effectExtent l="0" t="0" r="0" b="1905"/>
+            <wp:docPr id="14" name="Picture 14" descr="Diagram&#10;&#10;Description automatically generated"/>
+            <wp:cNvGraphicFramePr>
+              <a:graphicFrameLocks xmlns:a="http://schemas.openxmlformats.org/drawingml/2006/main" noChangeAspect="1"/>
+            </wp:cNvGraphicFramePr>
+            <a:graphic xmlns:a="http://schemas.openxmlformats.org/drawingml/2006/main">
+              <a:graphicData uri="http://schemas.openxmlformats.org/drawingml/2006/picture">
+                <pic:pic xmlns:pic="http://schemas.openxmlformats.org/drawingml/2006/picture">
+                  <pic:nvPicPr>
+                    <pic:cNvPr id="14" name="Picture 14" descr="Diagram&#10;&#10;Description automatically generated"/>
+                    <pic:cNvPicPr/>
+                  </pic:nvPicPr>
+                  <pic:blipFill>
+                    <a:blip r:embed="rId19"/>
+                    <a:stretch>
+                      <a:fillRect/>
+                    </a:stretch>
+                  </pic:blipFill>
+                  <pic:spPr>
+                    <a:xfrm>
+                      <a:off x="0" y="0"/>
+                      <a:ext cx="3185840" cy="2375863"/>
+                    </a:xfrm>
+                    <a:prstGeom prst="rect">
+                      <a:avLst/>
+                    </a:prstGeom>
+                  </pic:spPr>
+                </pic:pic>
+              </a:graphicData>
+            </a:graphic>
+          </wp:inline>
+        </w:drawing>
+      </w:r>
+    </w:p>
+    <w:p>
+      <w:pPr>
+        <w:spacing w:line="360" w:lineRule="auto"/>
+        <w:jc w:val="center"/>
+        <w:rPr>
+          <w:rFonts w:ascii="Times New Roman" w:eastAsia="Times New Roman" w:hAnsi="Times New Roman" w:cs="Times New Roman"/>
+          <w:sz w:val="26"/>
+          <w:szCs w:val="26"/>
+        </w:rPr>
+      </w:pPr>
+      <w:r>
+        <w:rPr>
+          <w:rFonts w:ascii="Times New Roman" w:eastAsia="Times New Roman" w:hAnsi="Times New Roman" w:cs="Times New Roman"/>
+          <w:color w:val="BFBFBF" w:themeColor="background1" w:themeShade="BF"/>
+        </w:rPr>
+        <w:t>Hình ảnh minh hoạ</w:t>
+      </w:r>
+    </w:p>
+    <w:p>
+      <w:pPr>
+        <w:spacing w:line="360" w:lineRule="auto"/>
+        <w:rPr>
+          <w:rFonts w:ascii="Times New Roman" w:eastAsia="Times New Roman" w:hAnsi="Times New Roman" w:cs="Times New Roman"/>
+          <w:sz w:val="26"/>
+          <w:szCs w:val="26"/>
+        </w:rPr>
+      </w:pPr>
+      <w:r>
+        <w:rPr>
+          <w:rFonts w:ascii="Times New Roman" w:eastAsia="Times New Roman" w:hAnsi="Times New Roman" w:cs="Times New Roman"/>
+          <w:sz w:val="26"/>
+          <w:szCs w:val="26"/>
+        </w:rPr>
+        <w:lastRenderedPageBreak/>
+        <w:t xml:space="preserve">b) Thực thể: </w:t>
+      </w:r>
+      <w:r>
+        <w:rPr>
+          <w:rFonts w:ascii="Times New Roman" w:eastAsia="Times New Roman" w:hAnsi="Times New Roman" w:cs="Times New Roman"/>
+          <w:sz w:val="26"/>
+          <w:szCs w:val="26"/>
+        </w:rPr>
+        <w:t>CTPN</w:t>
+      </w:r>
+    </w:p>
+    <w:p>
+      <w:pPr>
+        <w:spacing w:line="360" w:lineRule="auto"/>
+        <w:rPr>
+          <w:rFonts w:ascii="Times New Roman" w:eastAsia="Times New Roman" w:hAnsi="Times New Roman" w:cs="Times New Roman"/>
+          <w:sz w:val="26"/>
+          <w:szCs w:val="26"/>
+        </w:rPr>
+      </w:pPr>
+      <w:r>
+        <w:rPr>
+          <w:rFonts w:ascii="Times New Roman" w:eastAsia="Times New Roman" w:hAnsi="Times New Roman" w:cs="Times New Roman"/>
+          <w:sz w:val="26"/>
+          <w:szCs w:val="26"/>
+        </w:rPr>
+        <w:t xml:space="preserve">- Mô tả chi tiết thông tin số lượng của Nguyên Liệu đã nhập </w:t>
+      </w:r>
+    </w:p>
+    <w:p>
+      <w:pPr>
+        <w:spacing w:line="360" w:lineRule="auto"/>
+        <w:rPr>
+          <w:rFonts w:ascii="Times New Roman" w:eastAsia="Times New Roman" w:hAnsi="Times New Roman" w:cs="Times New Roman"/>
+          <w:sz w:val="26"/>
+          <w:szCs w:val="26"/>
+        </w:rPr>
+      </w:pPr>
+      <w:r>
+        <w:rPr>
+          <w:rFonts w:ascii="Times New Roman" w:eastAsia="Times New Roman" w:hAnsi="Times New Roman" w:cs="Times New Roman"/>
+          <w:sz w:val="26"/>
+          <w:szCs w:val="26"/>
+        </w:rPr>
+        <w:t xml:space="preserve">- Thuộc tính: </w:t>
+      </w:r>
+      <w:r>
+        <w:rPr>
+          <w:rFonts w:ascii="Times New Roman" w:eastAsia="Times New Roman" w:hAnsi="Times New Roman" w:cs="Times New Roman"/>
+          <w:sz w:val="26"/>
+          <w:szCs w:val="26"/>
+          <w:u w:val="single"/>
+        </w:rPr>
+        <w:t xml:space="preserve">MaNL, </w:t>
+      </w:r>
+      <w:r>
+        <w:rPr>
+          <w:rFonts w:ascii="Times New Roman" w:eastAsia="Times New Roman" w:hAnsi="Times New Roman" w:cs="Times New Roman"/>
+          <w:sz w:val="26"/>
+          <w:szCs w:val="26"/>
+          <w:u w:val="single"/>
+        </w:rPr>
+        <w:t>MaPhieuNhap</w:t>
+      </w:r>
+      <w:r>
+        <w:rPr>
+          <w:rFonts w:ascii="Times New Roman" w:eastAsia="Times New Roman" w:hAnsi="Times New Roman" w:cs="Times New Roman"/>
+          <w:sz w:val="26"/>
+          <w:szCs w:val="26"/>
+        </w:rPr>
+        <w:t xml:space="preserve">, </w:t>
+      </w:r>
+      <w:r>
+        <w:rPr>
+          <w:rFonts w:ascii="Times New Roman" w:eastAsia="Times New Roman" w:hAnsi="Times New Roman" w:cs="Times New Roman"/>
+          <w:sz w:val="26"/>
+          <w:szCs w:val="26"/>
+        </w:rPr>
+        <w:t>SL_Nhap</w:t>
+      </w:r>
+      <w:r>
+        <w:rPr>
+          <w:rFonts w:ascii="Times New Roman" w:eastAsia="Times New Roman" w:hAnsi="Times New Roman" w:cs="Times New Roman"/>
+          <w:sz w:val="26"/>
+          <w:szCs w:val="26"/>
+        </w:rPr>
+        <w:t xml:space="preserve"> </w:t>
+      </w:r>
+    </w:p>
+    <w:p>
+      <w:pPr>
+        <w:spacing w:line="360" w:lineRule="auto"/>
+        <w:jc w:val="center"/>
+        <w:rPr>
+          <w:rFonts w:ascii="Times New Roman" w:eastAsia="Times New Roman" w:hAnsi="Times New Roman" w:cs="Times New Roman"/>
+          <w:sz w:val="26"/>
+          <w:szCs w:val="26"/>
+        </w:rPr>
+      </w:pPr>
+      <w:r>
+        <w:rPr>
+          <w:rFonts w:ascii="Times New Roman" w:eastAsia="Times New Roman" w:hAnsi="Times New Roman" w:cs="Times New Roman"/>
+          <w:sz w:val="26"/>
+          <w:szCs w:val="26"/>
+        </w:rPr>
+        <w:drawing>
+          <wp:inline distT="0" distB="0" distL="0" distR="0" wp14:anchorId="2BD63FCB" wp14:editId="71B23664">
+            <wp:extent cx="3573032" cy="3407229"/>
+            <wp:effectExtent l="0" t="0" r="8890" b="3175"/>
+            <wp:docPr id="16" name="Picture 16" descr="Diagram&#10;&#10;Description automatically generated"/>
+            <wp:cNvGraphicFramePr>
+              <a:graphicFrameLocks xmlns:a="http://schemas.openxmlformats.org/drawingml/2006/main" noChangeAspect="1"/>
+            </wp:cNvGraphicFramePr>
+            <a:graphic xmlns:a="http://schemas.openxmlformats.org/drawingml/2006/main">
+              <a:graphicData uri="http://schemas.openxmlformats.org/drawingml/2006/picture">
+                <pic:pic xmlns:pic="http://schemas.openxmlformats.org/drawingml/2006/picture">
+                  <pic:nvPicPr>
+                    <pic:cNvPr id="16" name="Picture 16" descr="Diagram&#10;&#10;Description automatically generated"/>
+                    <pic:cNvPicPr/>
+                  </pic:nvPicPr>
+                  <pic:blipFill>
+                    <a:blip r:embed="rId20"/>
+                    <a:stretch>
+                      <a:fillRect/>
+                    </a:stretch>
+                  </pic:blipFill>
+                  <pic:spPr>
+                    <a:xfrm>
+                      <a:off x="0" y="0"/>
+                      <a:ext cx="3574452" cy="3408583"/>
+                    </a:xfrm>
+                    <a:prstGeom prst="rect">
+                      <a:avLst/>
+                    </a:prstGeom>
+                  </pic:spPr>
+                </pic:pic>
+              </a:graphicData>
+            </a:graphic>
+          </wp:inline>
+        </w:drawing>
+      </w:r>
+    </w:p>
+    <w:p>
+      <w:pPr>
+        <w:spacing w:line="360" w:lineRule="auto"/>
+        <w:jc w:val="center"/>
+        <w:rPr>
+          <w:rFonts w:ascii="Times New Roman" w:eastAsia="Times New Roman" w:hAnsi="Times New Roman" w:cs="Times New Roman"/>
+          <w:sz w:val="26"/>
+          <w:szCs w:val="26"/>
+        </w:rPr>
+      </w:pPr>
+      <w:r>
+        <w:rPr>
+          <w:rFonts w:ascii="Times New Roman" w:eastAsia="Times New Roman" w:hAnsi="Times New Roman" w:cs="Times New Roman"/>
+          <w:color w:val="BFBFBF" w:themeColor="background1" w:themeShade="BF"/>
+        </w:rPr>
+        <w:t>Hình ảnh minh hoạ</w:t>
+      </w:r>
+    </w:p>
+    <w:p>
+      <w:pPr>
+        <w:spacing w:line="360" w:lineRule="auto"/>
+        <w:jc w:val="center"/>
+        <w:rPr>
+          <w:rFonts w:ascii="Times New Roman" w:eastAsia="Times New Roman" w:hAnsi="Times New Roman" w:cs="Times New Roman"/>
+          <w:sz w:val="26"/>
+          <w:szCs w:val="26"/>
+        </w:rPr>
+      </w:pPr>
+    </w:p>
+    <w:p>
+      <w:pPr>
+        <w:spacing w:line="360" w:lineRule="auto"/>
+        <w:rPr>
+          <w:rFonts w:ascii="Times New Roman" w:eastAsia="Times New Roman" w:hAnsi="Times New Roman" w:cs="Times New Roman"/>
+          <w:sz w:val="26"/>
+          <w:szCs w:val="26"/>
+        </w:rPr>
+      </w:pPr>
+    </w:p>
+    <w:p>
+      <w:pPr>
+        <w:spacing w:line="360" w:lineRule="auto"/>
+        <w:rPr>
+          <w:rFonts w:ascii="Times New Roman" w:eastAsia="Times New Roman" w:hAnsi="Times New Roman" w:cs="Times New Roman"/>
+          <w:sz w:val="26"/>
+          <w:szCs w:val="26"/>
+        </w:rPr>
+      </w:pPr>
+    </w:p>
+    <w:p>
+      <w:pPr>
+        <w:spacing w:line="360" w:lineRule="auto"/>
         <w:rPr>
           <w:rFonts w:ascii="Times New Roman" w:eastAsia="Times New Roman" w:hAnsi="Times New Roman" w:cs="Times New Roman"/>
           <w:sz w:val="26"/>
@@ -10568,7 +11942,7 @@
           <w:sz w:val="26"/>
           <w:szCs w:val="26"/>
         </w:rPr>
-        <w:t>CTCC (</w:t>
+        <w:t>PhieuNhap (</w:t>
       </w:r>
       <w:r>
         <w:rPr>
@@ -10577,15 +11951,92 @@
           <w:szCs w:val="26"/>
           <w:u w:val="single"/>
         </w:rPr>
-        <w:t>MaNL, MaNCC</w:t>
-      </w:r>
-      <w:r>
-        <w:rPr>
-          <w:rFonts w:ascii="Times New Roman" w:eastAsia="Times New Roman" w:hAnsi="Times New Roman" w:cs="Times New Roman"/>
-          <w:sz w:val="26"/>
-          <w:szCs w:val="26"/>
-        </w:rPr>
-        <w:t>, SL_Nhap, NgayNhap).</w:t>
+        <w:t>MaPhieuNhap</w:t>
+      </w:r>
+      <w:r>
+        <w:rPr>
+          <w:rFonts w:ascii="Times New Roman" w:eastAsia="Times New Roman" w:hAnsi="Times New Roman" w:cs="Times New Roman"/>
+          <w:sz w:val="26"/>
+          <w:szCs w:val="26"/>
+        </w:rPr>
+        <w:t xml:space="preserve">, NgayNhap, </w:t>
+      </w:r>
+      <w:r>
+        <w:rPr>
+          <w:rFonts w:ascii="Times New Roman" w:eastAsia="Times New Roman" w:hAnsi="Times New Roman" w:cs="Times New Roman"/>
+          <w:sz w:val="26"/>
+          <w:szCs w:val="26"/>
+          <w:u w:val="dotted"/>
+        </w:rPr>
+        <w:t>MaNCC</w:t>
+      </w:r>
+      <w:r>
+        <w:rPr>
+          <w:rFonts w:ascii="Times New Roman" w:eastAsia="Times New Roman" w:hAnsi="Times New Roman" w:cs="Times New Roman"/>
+          <w:sz w:val="26"/>
+          <w:szCs w:val="26"/>
+        </w:rPr>
+        <w:t>)</w:t>
+      </w:r>
+    </w:p>
+    <w:p>
+      <w:pPr>
+        <w:spacing w:line="360" w:lineRule="auto"/>
+        <w:rPr>
+          <w:rFonts w:ascii="Times New Roman" w:eastAsia="Times New Roman" w:hAnsi="Times New Roman" w:cs="Times New Roman"/>
+          <w:sz w:val="26"/>
+          <w:szCs w:val="26"/>
+        </w:rPr>
+      </w:pPr>
+      <w:r>
+        <w:rPr>
+          <w:rFonts w:ascii="Times New Roman" w:eastAsia="Times New Roman" w:hAnsi="Times New Roman" w:cs="Times New Roman"/>
+          <w:sz w:val="26"/>
+          <w:szCs w:val="26"/>
+        </w:rPr>
+        <w:t>CT</w:t>
+      </w:r>
+      <w:r>
+        <w:rPr>
+          <w:rFonts w:ascii="Times New Roman" w:eastAsia="Times New Roman" w:hAnsi="Times New Roman" w:cs="Times New Roman"/>
+          <w:sz w:val="26"/>
+          <w:szCs w:val="26"/>
+        </w:rPr>
+        <w:t>PN</w:t>
+      </w:r>
+      <w:r>
+        <w:rPr>
+          <w:rFonts w:ascii="Times New Roman" w:eastAsia="Times New Roman" w:hAnsi="Times New Roman" w:cs="Times New Roman"/>
+          <w:sz w:val="26"/>
+          <w:szCs w:val="26"/>
+        </w:rPr>
+        <w:t xml:space="preserve"> (</w:t>
+      </w:r>
+      <w:r>
+        <w:rPr>
+          <w:rFonts w:ascii="Times New Roman" w:eastAsia="Times New Roman" w:hAnsi="Times New Roman" w:cs="Times New Roman"/>
+          <w:sz w:val="26"/>
+          <w:szCs w:val="26"/>
+          <w:u w:val="single"/>
+        </w:rPr>
+        <w:t>MaNL, Ma</w:t>
+      </w:r>
+      <w:r>
+        <w:rPr>
+          <w:rFonts w:ascii="Times New Roman" w:eastAsia="Times New Roman" w:hAnsi="Times New Roman" w:cs="Times New Roman"/>
+          <w:sz w:val="26"/>
+          <w:szCs w:val="26"/>
+          <w:u w:val="single"/>
+        </w:rPr>
+        <w:t>PhieuNhap</w:t>
+      </w:r>
+      <w:r>
+        <w:rPr>
+          <w:rFonts w:ascii="Times New Roman" w:eastAsia="Times New Roman" w:hAnsi="Times New Roman" w:cs="Times New Roman"/>
+          <w:sz w:val="26"/>
+          <w:szCs w:val="26"/>
+        </w:rPr>
+        <w:t>, SL_Nhap).</w:t>
       </w:r>
     </w:p>
     <w:p>
@@ -10643,76 +12094,6 @@
     </w:p>
     <w:p>
       <w:pPr>
-        <w:spacing w:line="360" w:lineRule="auto"/>
-        <w:rPr>
-          <w:rFonts w:ascii="Times New Roman" w:eastAsia="Times New Roman" w:hAnsi="Times New Roman" w:cs="Times New Roman"/>
-          <w:sz w:val="26"/>
-          <w:szCs w:val="26"/>
-        </w:rPr>
-      </w:pPr>
-    </w:p>
-    <w:p>
-      <w:pPr>
-        <w:spacing w:line="360" w:lineRule="auto"/>
-        <w:rPr>
-          <w:rFonts w:ascii="Times New Roman" w:eastAsia="Times New Roman" w:hAnsi="Times New Roman" w:cs="Times New Roman"/>
-          <w:sz w:val="26"/>
-          <w:szCs w:val="26"/>
-        </w:rPr>
-      </w:pPr>
-    </w:p>
-    <w:p>
-      <w:pPr>
-        <w:spacing w:line="360" w:lineRule="auto"/>
-        <w:rPr>
-          <w:rFonts w:ascii="Times New Roman" w:eastAsia="Times New Roman" w:hAnsi="Times New Roman" w:cs="Times New Roman"/>
-          <w:sz w:val="26"/>
-          <w:szCs w:val="26"/>
-        </w:rPr>
-      </w:pPr>
-    </w:p>
-    <w:p>
-      <w:pPr>
-        <w:spacing w:line="360" w:lineRule="auto"/>
-        <w:rPr>
-          <w:rFonts w:ascii="Times New Roman" w:eastAsia="Times New Roman" w:hAnsi="Times New Roman" w:cs="Times New Roman"/>
-          <w:sz w:val="26"/>
-          <w:szCs w:val="26"/>
-        </w:rPr>
-      </w:pPr>
-    </w:p>
-    <w:p>
-      <w:pPr>
-        <w:spacing w:line="360" w:lineRule="auto"/>
-        <w:rPr>
-          <w:rFonts w:ascii="Times New Roman" w:eastAsia="Times New Roman" w:hAnsi="Times New Roman" w:cs="Times New Roman"/>
-          <w:sz w:val="26"/>
-          <w:szCs w:val="26"/>
-        </w:rPr>
-      </w:pPr>
-    </w:p>
-    <w:p>
-      <w:pPr>
-        <w:spacing w:line="360" w:lineRule="auto"/>
-        <w:rPr>
-          <w:rFonts w:ascii="Times New Roman" w:eastAsia="Times New Roman" w:hAnsi="Times New Roman" w:cs="Times New Roman"/>
-          <w:sz w:val="26"/>
-          <w:szCs w:val="26"/>
-        </w:rPr>
-      </w:pPr>
-    </w:p>
-    <w:p>
-      <w:pPr>
-        <w:spacing w:line="360" w:lineRule="auto"/>
-        <w:rPr>
-          <w:rFonts w:ascii="Times New Roman" w:eastAsia="Times New Roman" w:hAnsi="Times New Roman" w:cs="Times New Roman"/>
-          <w:sz w:val="26"/>
-          <w:szCs w:val="26"/>
-        </w:rPr>
-      </w:pPr>
-    </w:p>
-    <w:p>
-      <w:pPr>
         <w:pStyle w:val="Heading2"/>
         <w:rPr>
           <w:rFonts w:ascii="Times New Roman" w:eastAsia="Times New Roman" w:hAnsi="Times New Roman" w:cs="Times New Roman"/>
@@ -10726,7 +12107,6 @@
           <w:sz w:val="26"/>
           <w:szCs w:val="26"/>
         </w:rPr>
-        <w:lastRenderedPageBreak/>
         <w:t>2.4 Phát hiện các ràng buộc</w:t>
       </w:r>
     </w:p>
@@ -11125,29 +12505,8 @@
         </w:rPr>
         <w:t>5&gt; TongSoTien, DonGia, Tilegiam, SL_TonKho phải lớn hơn 0.</w:t>
       </w:r>
-    </w:p>
-    <w:p/>
-    <w:p/>
-    <w:p>
-      <w:pPr>
-        <w:rPr>
-          <w:rFonts w:ascii="Times New Roman" w:eastAsia="Times New Roman" w:hAnsi="Times New Roman" w:cs="Times New Roman"/>
-          <w:sz w:val="26"/>
-          <w:szCs w:val="26"/>
-        </w:rPr>
-      </w:pPr>
       <w:bookmarkStart w:id="0" w:name="_heading=h.gjdgxs" w:colFirst="0" w:colLast="0"/>
       <w:bookmarkEnd w:id="0"/>
-    </w:p>
-    <w:p>
-      <w:pPr>
-        <w:spacing w:line="360" w:lineRule="auto"/>
-        <w:rPr>
-          <w:rFonts w:ascii="Times New Roman" w:eastAsia="Times New Roman" w:hAnsi="Times New Roman" w:cs="Times New Roman"/>
-          <w:sz w:val="26"/>
-          <w:szCs w:val="26"/>
-        </w:rPr>
-      </w:pPr>
     </w:p>
     <w:sectPr>
       <w:pgSz w:w="12240" w:h="15840"/>
@@ -12267,6 +13626,74 @@
       </w:tblCellMar>
     </w:tblPr>
   </w:style>
+  <w:style w:type="character" w:styleId="CommentReference">
+    <w:name w:val="annotation reference"/>
+    <w:basedOn w:val="DefaultParagraphFont"/>
+    <w:uiPriority w:val="99"/>
+    <w:semiHidden/>
+    <w:unhideWhenUsed/>
+    <w:rsid w:val="00A74A2B"/>
+    <w:rPr>
+      <w:sz w:val="16"/>
+      <w:szCs w:val="16"/>
+    </w:rPr>
+  </w:style>
+  <w:style w:type="paragraph" w:styleId="CommentText">
+    <w:name w:val="annotation text"/>
+    <w:basedOn w:val="Normal"/>
+    <w:link w:val="CommentTextChar"/>
+    <w:uiPriority w:val="99"/>
+    <w:semiHidden/>
+    <w:unhideWhenUsed/>
+    <w:rsid w:val="00A74A2B"/>
+    <w:pPr>
+      <w:spacing w:line="240" w:lineRule="auto"/>
+    </w:pPr>
+    <w:rPr>
+      <w:sz w:val="20"/>
+      <w:szCs w:val="20"/>
+    </w:rPr>
+  </w:style>
+  <w:style w:type="character" w:customStyle="1" w:styleId="CommentTextChar">
+    <w:name w:val="Comment Text Char"/>
+    <w:basedOn w:val="DefaultParagraphFont"/>
+    <w:link w:val="CommentText"/>
+    <w:uiPriority w:val="99"/>
+    <w:semiHidden/>
+    <w:rsid w:val="00A74A2B"/>
+    <w:rPr>
+      <w:sz w:val="20"/>
+      <w:szCs w:val="20"/>
+    </w:rPr>
+  </w:style>
+  <w:style w:type="paragraph" w:styleId="CommentSubject">
+    <w:name w:val="annotation subject"/>
+    <w:basedOn w:val="CommentText"/>
+    <w:next w:val="CommentText"/>
+    <w:link w:val="CommentSubjectChar"/>
+    <w:uiPriority w:val="99"/>
+    <w:semiHidden/>
+    <w:unhideWhenUsed/>
+    <w:rsid w:val="00A74A2B"/>
+    <w:rPr>
+      <w:b/>
+      <w:bCs/>
+    </w:rPr>
+  </w:style>
+  <w:style w:type="character" w:customStyle="1" w:styleId="CommentSubjectChar">
+    <w:name w:val="Comment Subject Char"/>
+    <w:basedOn w:val="CommentTextChar"/>
+    <w:link w:val="CommentSubject"/>
+    <w:uiPriority w:val="99"/>
+    <w:semiHidden/>
+    <w:rsid w:val="00A74A2B"/>
+    <w:rPr>
+      <w:b/>
+      <w:bCs/>
+      <w:sz w:val="20"/>
+      <w:szCs w:val="20"/>
+    </w:rPr>
+  </w:style>
 </w:styles>
 </file>
 
@@ -12566,28 +13993,28 @@
 </file>
 
 <file path=customXml/item1.xml><?xml version="1.0" encoding="utf-8"?>
-<b:Sources xmlns:b="http://schemas.openxmlformats.org/officeDocument/2006/bibliography" xmlns="http://schemas.openxmlformats.org/officeDocument/2006/bibliography" SelectedStyle="\APASixthEditionOfficeOnline.xsl" StyleName="APA" Version="6"/>
-</file>
-
-<file path=customXml/item2.xml><?xml version="1.0" encoding="utf-8"?>
 <go:gDocsCustomXmlDataStorage xmlns:go="http://customooxmlschemas.google.com/" xmlns:r="http://schemas.openxmlformats.org/officeDocument/2006/relationships">
   <go:docsCustomData xmlns:go="http://customooxmlschemas.google.com/" roundtripDataSignature="AMtx7mhO1w0bWTDGSfuzLauTvt5gKThoMg==">AMUW2mXgvacQo4NnJvpGnh3YJFvlZHijK+QmU7AaRYnt39NLiqCTDv+nO4MByYGP19fMcMIe2HpsivpaZCx/UDcvNhls527QN4KfbYgltnak/+vkHJTYr4iTAgtcez26PhZDFSkZZzYw</go:docsCustomData>
 </go:gDocsCustomXmlDataStorage>
 </file>
 
-<file path=customXml/itemProps1.xml><?xml version="1.0" encoding="utf-8"?>
-<ds:datastoreItem xmlns:ds="http://schemas.openxmlformats.org/officeDocument/2006/customXml" ds:itemID="{26D47E6A-AEDB-4A35-90B3-B6B09EA0223A}">
-  <ds:schemaRefs>
-    <ds:schemaRef ds:uri="http://schemas.openxmlformats.org/officeDocument/2006/bibliography"/>
-  </ds:schemaRefs>
-</ds:datastoreItem>
+<file path=customXml/item2.xml><?xml version="1.0" encoding="utf-8"?>
+<b:Sources xmlns:b="http://schemas.openxmlformats.org/officeDocument/2006/bibliography" xmlns="http://schemas.openxmlformats.org/officeDocument/2006/bibliography" SelectedStyle="\APASixthEditionOfficeOnline.xsl" StyleName="APA" Version="6"/>
 </file>
 
-<file path=customXml/itemProps2.xml><?xml version="1.0" encoding="utf-8"?>
+<file path=customXml/itemProps1.xml><?xml version="1.0" encoding="utf-8"?>
 <ds:datastoreItem xmlns:ds="http://schemas.openxmlformats.org/officeDocument/2006/customXml" ds:itemID="{11111111-1234-1234-1234-123412341234}">
   <ds:schemaRefs>
     <ds:schemaRef ds:uri="http://customooxmlschemas.google.com/"/>
     <ds:schemaRef ds:uri="http://schemas.openxmlformats.org/officeDocument/2006/relationships"/>
   </ds:schemaRefs>
 </ds:datastoreItem>
+</file>
+
+<file path=customXml/itemProps2.xml><?xml version="1.0" encoding="utf-8"?>
+<ds:datastoreItem xmlns:ds="http://schemas.openxmlformats.org/officeDocument/2006/customXml" ds:itemID="{26D47E6A-AEDB-4A35-90B3-B6B09EA0223A}">
+  <ds:schemaRefs>
+    <ds:schemaRef ds:uri="http://schemas.openxmlformats.org/officeDocument/2006/bibliography"/>
+  </ds:schemaRefs>
+</ds:datastoreItem>
 </file>
</xml_diff>

<commit_message>
update đồ án httt
</commit_message>
<xml_diff>
--- a/PTTK HTTT/Project/N9_QlyCuaHangThucAnNhanhVaNuocUong.docx
+++ b/PTTK HTTT/Project/N9_QlyCuaHangThucAnNhanhVaNuocUong.docx
@@ -3354,7 +3354,7 @@
             </w:rPr>
             <w:fldChar w:fldCharType="separate"/>
           </w:r>
-          <w:hyperlink w:anchor="_Toc103734642" w:history="1">
+          <w:hyperlink w:anchor="_Toc103900170" w:history="1">
             <w:r>
               <w:rPr>
                 <w:rStyle w:val="Hyperlink"/>
@@ -3383,7 +3383,7 @@
                 <w:noProof/>
                 <w:webHidden/>
               </w:rPr>
-              <w:instrText xml:space="preserve"> PAGEREF _Toc103734642 \h </w:instrText>
+              <w:instrText xml:space="preserve"> PAGEREF _Toc103900170 \h </w:instrText>
             </w:r>
             <w:r>
               <w:rPr>
@@ -3425,7 +3425,7 @@
               <w:noProof/>
             </w:rPr>
           </w:pPr>
-          <w:hyperlink w:anchor="_Toc103734643" w:history="1">
+          <w:hyperlink w:anchor="_Toc103900171" w:history="1">
             <w:r>
               <w:rPr>
                 <w:rStyle w:val="Hyperlink"/>
@@ -3454,7 +3454,7 @@
                 <w:noProof/>
                 <w:webHidden/>
               </w:rPr>
-              <w:instrText xml:space="preserve"> PAGEREF _Toc103734643 \h </w:instrText>
+              <w:instrText xml:space="preserve"> PAGEREF _Toc103900171 \h </w:instrText>
             </w:r>
             <w:r>
               <w:rPr>
@@ -3496,7 +3496,7 @@
               <w:noProof/>
             </w:rPr>
           </w:pPr>
-          <w:hyperlink w:anchor="_Toc103734644" w:history="1">
+          <w:hyperlink w:anchor="_Toc103900172" w:history="1">
             <w:r>
               <w:rPr>
                 <w:rStyle w:val="Hyperlink"/>
@@ -3526,7 +3526,7 @@
                 <w:noProof/>
                 <w:webHidden/>
               </w:rPr>
-              <w:instrText xml:space="preserve"> PAGEREF _Toc103734644 \h </w:instrText>
+              <w:instrText xml:space="preserve"> PAGEREF _Toc103900172 \h </w:instrText>
             </w:r>
             <w:r>
               <w:rPr>
@@ -3568,7 +3568,7 @@
               <w:noProof/>
             </w:rPr>
           </w:pPr>
-          <w:hyperlink w:anchor="_Toc103734645" w:history="1">
+          <w:hyperlink w:anchor="_Toc103900173" w:history="1">
             <w:r>
               <w:rPr>
                 <w:rStyle w:val="Hyperlink"/>
@@ -3596,7 +3596,7 @@
                 <w:noProof/>
                 <w:webHidden/>
               </w:rPr>
-              <w:instrText xml:space="preserve"> PAGEREF _Toc103734645 \h </w:instrText>
+              <w:instrText xml:space="preserve"> PAGEREF _Toc103900173 \h </w:instrText>
             </w:r>
             <w:r>
               <w:rPr>
@@ -3638,7 +3638,7 @@
               <w:noProof/>
             </w:rPr>
           </w:pPr>
-          <w:hyperlink w:anchor="_Toc103734646" w:history="1">
+          <w:hyperlink w:anchor="_Toc103900174" w:history="1">
             <w:r>
               <w:rPr>
                 <w:rStyle w:val="Hyperlink"/>
@@ -3666,7 +3666,7 @@
                 <w:noProof/>
                 <w:webHidden/>
               </w:rPr>
-              <w:instrText xml:space="preserve"> PAGEREF _Toc103734646 \h </w:instrText>
+              <w:instrText xml:space="preserve"> PAGEREF _Toc103900174 \h </w:instrText>
             </w:r>
             <w:r>
               <w:rPr>
@@ -3708,7 +3708,7 @@
               <w:noProof/>
             </w:rPr>
           </w:pPr>
-          <w:hyperlink w:anchor="_Toc103734647" w:history="1">
+          <w:hyperlink w:anchor="_Toc103900175" w:history="1">
             <w:r>
               <w:rPr>
                 <w:rStyle w:val="Hyperlink"/>
@@ -3736,7 +3736,7 @@
                 <w:noProof/>
                 <w:webHidden/>
               </w:rPr>
-              <w:instrText xml:space="preserve"> PAGEREF _Toc103734647 \h </w:instrText>
+              <w:instrText xml:space="preserve"> PAGEREF _Toc103900175 \h </w:instrText>
             </w:r>
             <w:r>
               <w:rPr>
@@ -3778,7 +3778,7 @@
               <w:noProof/>
             </w:rPr>
           </w:pPr>
-          <w:hyperlink w:anchor="_Toc103734648" w:history="1">
+          <w:hyperlink w:anchor="_Toc103900176" w:history="1">
             <w:r>
               <w:rPr>
                 <w:rStyle w:val="Hyperlink"/>
@@ -3808,7 +3808,7 @@
                 <w:noProof/>
                 <w:webHidden/>
               </w:rPr>
-              <w:instrText xml:space="preserve"> PAGEREF _Toc103734648 \h </w:instrText>
+              <w:instrText xml:space="preserve"> PAGEREF _Toc103900176 \h </w:instrText>
             </w:r>
             <w:r>
               <w:rPr>
@@ -3850,7 +3850,7 @@
               <w:noProof/>
             </w:rPr>
           </w:pPr>
-          <w:hyperlink w:anchor="_Toc103734649" w:history="1">
+          <w:hyperlink w:anchor="_Toc103900177" w:history="1">
             <w:r>
               <w:rPr>
                 <w:rStyle w:val="Hyperlink"/>
@@ -3878,7 +3878,7 @@
                 <w:noProof/>
                 <w:webHidden/>
               </w:rPr>
-              <w:instrText xml:space="preserve"> PAGEREF _Toc103734649 \h </w:instrText>
+              <w:instrText xml:space="preserve"> PAGEREF _Toc103900177 \h </w:instrText>
             </w:r>
             <w:r>
               <w:rPr>
@@ -3920,14 +3920,14 @@
               <w:noProof/>
             </w:rPr>
           </w:pPr>
-          <w:hyperlink w:anchor="_Toc103734650" w:history="1">
+          <w:hyperlink w:anchor="_Toc103900178" w:history="1">
             <w:r>
               <w:rPr>
                 <w:rStyle w:val="Hyperlink"/>
                 <w:rFonts w:ascii="Times New Roman" w:hAnsi="Times New Roman" w:cs="Times New Roman"/>
                 <w:noProof/>
               </w:rPr>
-              <w:t>2.1.1 Tổng quát trong BFD hệ thống</w:t>
+              <w:t>2.1.1 Tổng quát các chức năng trong BFD hệ thống</w:t>
             </w:r>
             <w:r>
               <w:rPr>
@@ -3948,7 +3948,7 @@
                 <w:noProof/>
                 <w:webHidden/>
               </w:rPr>
-              <w:instrText xml:space="preserve"> PAGEREF _Toc103734650 \h </w:instrText>
+              <w:instrText xml:space="preserve"> PAGEREF _Toc103900178 \h </w:instrText>
             </w:r>
             <w:r>
               <w:rPr>
@@ -3990,14 +3990,14 @@
               <w:noProof/>
             </w:rPr>
           </w:pPr>
-          <w:hyperlink w:anchor="_Toc103734651" w:history="1">
+          <w:hyperlink w:anchor="_Toc103900179" w:history="1">
             <w:r>
               <w:rPr>
                 <w:rStyle w:val="Hyperlink"/>
                 <w:rFonts w:ascii="Times New Roman" w:eastAsia="Times New Roman" w:hAnsi="Times New Roman" w:cs="Times New Roman"/>
                 <w:noProof/>
               </w:rPr>
-              <w:t>2.1.2 Chi tiết các bộ phận trong BFD hệ thống</w:t>
+              <w:t>2.1.2 Chi tiết các chức năng trong BFD hệ thống</w:t>
             </w:r>
             <w:r>
               <w:rPr>
@@ -4018,7 +4018,7 @@
                 <w:noProof/>
                 <w:webHidden/>
               </w:rPr>
-              <w:instrText xml:space="preserve"> PAGEREF _Toc103734651 \h </w:instrText>
+              <w:instrText xml:space="preserve"> PAGEREF _Toc103900179 \h </w:instrText>
             </w:r>
             <w:r>
               <w:rPr>
@@ -4038,7 +4038,7 @@
                 <w:noProof/>
                 <w:webHidden/>
               </w:rPr>
-              <w:t>7</w:t>
+              <w:t>8</w:t>
             </w:r>
             <w:r>
               <w:rPr>
@@ -4060,7 +4060,7 @@
               <w:noProof/>
             </w:rPr>
           </w:pPr>
-          <w:hyperlink w:anchor="_Toc103734652" w:history="1">
+          <w:hyperlink w:anchor="_Toc103900180" w:history="1">
             <w:r>
               <w:rPr>
                 <w:rStyle w:val="Hyperlink"/>
@@ -4088,7 +4088,7 @@
                 <w:noProof/>
                 <w:webHidden/>
               </w:rPr>
-              <w:instrText xml:space="preserve"> PAGEREF _Toc103734652 \h </w:instrText>
+              <w:instrText xml:space="preserve"> PAGEREF _Toc103900180 \h </w:instrText>
             </w:r>
             <w:r>
               <w:rPr>
@@ -4108,7 +4108,7 @@
                 <w:noProof/>
                 <w:webHidden/>
               </w:rPr>
-              <w:t>10</w:t>
+              <w:t>12</w:t>
             </w:r>
             <w:r>
               <w:rPr>
@@ -4130,7 +4130,7 @@
               <w:noProof/>
             </w:rPr>
           </w:pPr>
-          <w:hyperlink w:anchor="_Toc103734653" w:history="1">
+          <w:hyperlink w:anchor="_Toc103900181" w:history="1">
             <w:r>
               <w:rPr>
                 <w:rStyle w:val="Hyperlink"/>
@@ -4158,7 +4158,7 @@
                 <w:noProof/>
                 <w:webHidden/>
               </w:rPr>
-              <w:instrText xml:space="preserve"> PAGEREF _Toc103734653 \h </w:instrText>
+              <w:instrText xml:space="preserve"> PAGEREF _Toc103900181 \h </w:instrText>
             </w:r>
             <w:r>
               <w:rPr>
@@ -4178,7 +4178,7 @@
                 <w:noProof/>
                 <w:webHidden/>
               </w:rPr>
-              <w:t>17</w:t>
+              <w:t>19</w:t>
             </w:r>
             <w:r>
               <w:rPr>
@@ -4200,7 +4200,7 @@
               <w:noProof/>
             </w:rPr>
           </w:pPr>
-          <w:hyperlink w:anchor="_Toc103734654" w:history="1">
+          <w:hyperlink w:anchor="_Toc103900182" w:history="1">
             <w:r>
               <w:rPr>
                 <w:rStyle w:val="Hyperlink"/>
@@ -4228,7 +4228,7 @@
                 <w:noProof/>
                 <w:webHidden/>
               </w:rPr>
-              <w:instrText xml:space="preserve"> PAGEREF _Toc103734654 \h </w:instrText>
+              <w:instrText xml:space="preserve"> PAGEREF _Toc103900182 \h </w:instrText>
             </w:r>
             <w:r>
               <w:rPr>
@@ -4248,7 +4248,7 @@
                 <w:noProof/>
                 <w:webHidden/>
               </w:rPr>
-              <w:t>21</w:t>
+              <w:t>23</w:t>
             </w:r>
             <w:r>
               <w:rPr>
@@ -4270,7 +4270,7 @@
               <w:noProof/>
             </w:rPr>
           </w:pPr>
-          <w:hyperlink w:anchor="_Toc103734655" w:history="1">
+          <w:hyperlink w:anchor="_Toc103900183" w:history="1">
             <w:r>
               <w:rPr>
                 <w:rStyle w:val="Hyperlink"/>
@@ -4298,7 +4298,7 @@
                 <w:noProof/>
                 <w:webHidden/>
               </w:rPr>
-              <w:instrText xml:space="preserve"> PAGEREF _Toc103734655 \h </w:instrText>
+              <w:instrText xml:space="preserve"> PAGEREF _Toc103900183 \h </w:instrText>
             </w:r>
             <w:r>
               <w:rPr>
@@ -4318,7 +4318,7 @@
                 <w:noProof/>
                 <w:webHidden/>
               </w:rPr>
-              <w:t>22</w:t>
+              <w:t>24</w:t>
             </w:r>
             <w:r>
               <w:rPr>
@@ -4340,7 +4340,7 @@
               <w:noProof/>
             </w:rPr>
           </w:pPr>
-          <w:hyperlink w:anchor="_Toc103734656" w:history="1">
+          <w:hyperlink w:anchor="_Toc103900184" w:history="1">
             <w:r>
               <w:rPr>
                 <w:rStyle w:val="Hyperlink"/>
@@ -4368,7 +4368,7 @@
                 <w:noProof/>
                 <w:webHidden/>
               </w:rPr>
-              <w:instrText xml:space="preserve"> PAGEREF _Toc103734656 \h </w:instrText>
+              <w:instrText xml:space="preserve"> PAGEREF _Toc103900184 \h </w:instrText>
             </w:r>
             <w:r>
               <w:rPr>
@@ -4388,7 +4388,7 @@
                 <w:noProof/>
                 <w:webHidden/>
               </w:rPr>
-              <w:t>22</w:t>
+              <w:t>24</w:t>
             </w:r>
             <w:r>
               <w:rPr>
@@ -4410,7 +4410,7 @@
               <w:noProof/>
             </w:rPr>
           </w:pPr>
-          <w:hyperlink w:anchor="_Toc103734657" w:history="1">
+          <w:hyperlink w:anchor="_Toc103900185" w:history="1">
             <w:r>
               <w:rPr>
                 <w:rStyle w:val="Hyperlink"/>
@@ -4438,7 +4438,7 @@
                 <w:noProof/>
                 <w:webHidden/>
               </w:rPr>
-              <w:instrText xml:space="preserve"> PAGEREF _Toc103734657 \h </w:instrText>
+              <w:instrText xml:space="preserve"> PAGEREF _Toc103900185 \h </w:instrText>
             </w:r>
             <w:r>
               <w:rPr>
@@ -4458,7 +4458,7 @@
                 <w:noProof/>
                 <w:webHidden/>
               </w:rPr>
-              <w:t>23</w:t>
+              <w:t>25</w:t>
             </w:r>
             <w:r>
               <w:rPr>
@@ -4524,7 +4524,7 @@
           <w:szCs w:val="26"/>
         </w:rPr>
       </w:pPr>
-      <w:bookmarkStart w:id="0" w:name="_Toc103734642"/>
+      <w:bookmarkStart w:id="0" w:name="_Toc103900170"/>
       <w:r>
         <w:rPr>
           <w:rFonts w:ascii="Times New Roman" w:eastAsia="Times New Roman" w:hAnsi="Times New Roman" w:cs="Times New Roman"/>
@@ -4880,7 +4880,7 @@
           <w:szCs w:val="26"/>
         </w:rPr>
       </w:pPr>
-      <w:bookmarkStart w:id="1" w:name="_Toc103734643"/>
+      <w:bookmarkStart w:id="1" w:name="_Toc103900171"/>
       <w:r>
         <w:rPr>
           <w:rFonts w:ascii="Times New Roman" w:eastAsia="Times New Roman" w:hAnsi="Times New Roman" w:cs="Times New Roman"/>
@@ -5222,7 +5222,7 @@
           <w:szCs w:val="26"/>
         </w:rPr>
       </w:pPr>
-      <w:bookmarkStart w:id="2" w:name="_Toc103734644"/>
+      <w:bookmarkStart w:id="2" w:name="_Toc103900172"/>
       <w:r>
         <w:rPr>
           <w:rFonts w:ascii="Times New Roman" w:eastAsia="Times New Roman" w:hAnsi="Times New Roman" w:cs="Times New Roman"/>
@@ -5270,7 +5270,7 @@
           <w:szCs w:val="26"/>
         </w:rPr>
       </w:pPr>
-      <w:bookmarkStart w:id="3" w:name="_Toc103734645"/>
+      <w:bookmarkStart w:id="3" w:name="_Toc103900173"/>
       <w:r>
         <w:rPr>
           <w:rFonts w:ascii="Times New Roman" w:eastAsia="Times New Roman" w:hAnsi="Times New Roman" w:cs="Times New Roman"/>
@@ -5518,7 +5518,7 @@
           <w:szCs w:val="26"/>
         </w:rPr>
       </w:pPr>
-      <w:bookmarkStart w:id="4" w:name="_Toc103734646"/>
+      <w:bookmarkStart w:id="4" w:name="_Toc103900174"/>
       <w:r>
         <w:rPr>
           <w:rFonts w:ascii="Times New Roman" w:hAnsi="Times New Roman" w:cs="Times New Roman"/>
@@ -6069,7 +6069,7 @@
           <w:szCs w:val="26"/>
         </w:rPr>
       </w:pPr>
-      <w:bookmarkStart w:id="5" w:name="_Toc103734647"/>
+      <w:bookmarkStart w:id="5" w:name="_Toc103900175"/>
       <w:r>
         <w:rPr>
           <w:rFonts w:ascii="Times New Roman" w:eastAsia="Times New Roman" w:hAnsi="Times New Roman" w:cs="Times New Roman"/>
@@ -6201,7 +6201,7 @@
           <w:szCs w:val="26"/>
         </w:rPr>
       </w:pPr>
-      <w:bookmarkStart w:id="6" w:name="_Toc103734648"/>
+      <w:bookmarkStart w:id="6" w:name="_Toc103900176"/>
       <w:r>
         <w:rPr>
           <w:rFonts w:ascii="Times New Roman" w:eastAsia="Times New Roman" w:hAnsi="Times New Roman" w:cs="Times New Roman"/>
@@ -6248,7 +6248,7 @@
           <w:szCs w:val="26"/>
         </w:rPr>
       </w:pPr>
-      <w:bookmarkStart w:id="7" w:name="_Toc103734649"/>
+      <w:bookmarkStart w:id="7" w:name="_Toc103900177"/>
       <w:r>
         <w:rPr>
           <w:rFonts w:ascii="Times New Roman" w:hAnsi="Times New Roman" w:cs="Times New Roman"/>
@@ -6301,7 +6301,7 @@
           <w:szCs w:val="26"/>
         </w:rPr>
       </w:pPr>
-      <w:bookmarkStart w:id="8" w:name="_Toc103734650"/>
+      <w:bookmarkStart w:id="8" w:name="_Toc103900178"/>
       <w:r>
         <w:rPr>
           <w:rFonts w:ascii="Times New Roman" w:hAnsi="Times New Roman" w:cs="Times New Roman"/>
@@ -6332,7 +6332,23 @@
           <w:sz w:val="26"/>
           <w:szCs w:val="26"/>
         </w:rPr>
-        <w:t>Tổng quát trong BFD hệ thống</w:t>
+        <w:t xml:space="preserve">Tổng quát </w:t>
+      </w:r>
+      <w:r>
+        <w:rPr>
+          <w:rFonts w:ascii="Times New Roman" w:hAnsi="Times New Roman" w:cs="Times New Roman"/>
+          <w:sz w:val="26"/>
+          <w:szCs w:val="26"/>
+        </w:rPr>
+        <w:t xml:space="preserve">các chức năng </w:t>
+      </w:r>
+      <w:r>
+        <w:rPr>
+          <w:rFonts w:ascii="Times New Roman" w:hAnsi="Times New Roman" w:cs="Times New Roman"/>
+          <w:sz w:val="26"/>
+          <w:szCs w:val="26"/>
+        </w:rPr>
+        <w:t>trong BFD hệ thống</w:t>
       </w:r>
       <w:bookmarkEnd w:id="8"/>
     </w:p>
@@ -6353,10 +6369,10 @@
           <w:szCs w:val="26"/>
         </w:rPr>
         <w:drawing>
-          <wp:inline distT="0" distB="0" distL="0" distR="0" wp14:anchorId="791EA2E3" wp14:editId="3517BC48">
-            <wp:extent cx="4495800" cy="1921842"/>
-            <wp:effectExtent l="0" t="0" r="0" b="2540"/>
-            <wp:docPr id="28" name="Picture 28" descr="Diagram&#10;&#10;Description automatically generated"/>
+          <wp:inline distT="0" distB="0" distL="0" distR="0" wp14:anchorId="28737FA4" wp14:editId="19D9C95D">
+            <wp:extent cx="5791835" cy="2994025"/>
+            <wp:effectExtent l="0" t="0" r="0" b="0"/>
+            <wp:docPr id="19" name="Picture 19" descr="Diagram&#10;&#10;Description automatically generated"/>
             <wp:cNvGraphicFramePr>
               <a:graphicFrameLocks xmlns:a="http://schemas.openxmlformats.org/drawingml/2006/main" noChangeAspect="1"/>
             </wp:cNvGraphicFramePr>
@@ -6364,11 +6380,11 @@
               <a:graphicData uri="http://schemas.openxmlformats.org/drawingml/2006/picture">
                 <pic:pic xmlns:pic="http://schemas.openxmlformats.org/drawingml/2006/picture">
                   <pic:nvPicPr>
-                    <pic:cNvPr id="28" name="Picture 28" descr="Diagram&#10;&#10;Description automatically generated"/>
+                    <pic:cNvPr id="19" name="Picture 19" descr="Diagram&#10;&#10;Description automatically generated"/>
                     <pic:cNvPicPr/>
                   </pic:nvPicPr>
                   <pic:blipFill>
-                    <a:blip r:embed="rId23" cstate="print">
+                    <a:blip r:embed="rId23">
                       <a:extLst>
                         <a:ext uri="{28A0092B-C50C-407E-A947-70E740481C1C}">
                           <a14:useLocalDpi xmlns:a14="http://schemas.microsoft.com/office/drawing/2010/main" val="0"/>
@@ -6382,7 +6398,7 @@
                   <pic:spPr>
                     <a:xfrm>
                       <a:off x="0" y="0"/>
-                      <a:ext cx="4538966" cy="1940294"/>
+                      <a:ext cx="5791835" cy="2994025"/>
                     </a:xfrm>
                     <a:prstGeom prst="rect">
                       <a:avLst/>
@@ -6452,35 +6468,256 @@
           <w:sz w:val="26"/>
           <w:szCs w:val="26"/>
         </w:rPr>
-        <w:t xml:space="preserve"> cửa hàng thức ăn nhanh</w:t>
-      </w:r>
-      <w:r>
-        <w:rPr>
-          <w:rFonts w:ascii="Times New Roman" w:eastAsia="Times New Roman" w:hAnsi="Times New Roman" w:cs="Times New Roman"/>
-          <w:sz w:val="26"/>
-          <w:szCs w:val="26"/>
-        </w:rPr>
-        <w:t xml:space="preserve"> Saigon FastFood có các bộ phận bao gồm: bộ phận bếp</w:t>
-      </w:r>
-      <w:r>
-        <w:rPr>
-          <w:rFonts w:ascii="Times New Roman" w:eastAsia="Times New Roman" w:hAnsi="Times New Roman" w:cs="Times New Roman"/>
-          <w:sz w:val="26"/>
-          <w:szCs w:val="26"/>
-        </w:rPr>
-        <w:t>, bộ phận quản lí giảm sát, bộ phận quản lí kho và bộ phận kế toán. Mỗi bộ phận đều có chức năng riêng biệt và đảm nhận các nhiệm vụ vận hành khác nhau bảo đảm hệ thống hoạt động ổn định và đồng thời tạo nên một tổng thể chung</w:t>
-      </w:r>
-    </w:p>
-    <w:p>
-      <w:pPr>
-        <w:spacing w:line="360" w:lineRule="auto"/>
-        <w:ind w:firstLine="720"/>
-        <w:rPr>
-          <w:rFonts w:ascii="Times New Roman" w:eastAsia="Times New Roman" w:hAnsi="Times New Roman" w:cs="Times New Roman"/>
-          <w:sz w:val="26"/>
-          <w:szCs w:val="26"/>
-        </w:rPr>
-      </w:pPr>
+        <w:t xml:space="preserve"> </w:t>
+      </w:r>
+      <w:r>
+        <w:rPr>
+          <w:rFonts w:ascii="Times New Roman" w:eastAsia="Times New Roman" w:hAnsi="Times New Roman" w:cs="Times New Roman"/>
+          <w:sz w:val="26"/>
+          <w:szCs w:val="26"/>
+        </w:rPr>
+        <w:t xml:space="preserve">hệ thống </w:t>
+      </w:r>
+      <w:r>
+        <w:rPr>
+          <w:rFonts w:ascii="Times New Roman" w:eastAsia="Times New Roman" w:hAnsi="Times New Roman" w:cs="Times New Roman"/>
+          <w:sz w:val="26"/>
+          <w:szCs w:val="26"/>
+        </w:rPr>
+        <w:t>cửa hàng thức ăn nhanh</w:t>
+      </w:r>
+      <w:r>
+        <w:rPr>
+          <w:rFonts w:ascii="Times New Roman" w:eastAsia="Times New Roman" w:hAnsi="Times New Roman" w:cs="Times New Roman"/>
+          <w:sz w:val="26"/>
+          <w:szCs w:val="26"/>
+        </w:rPr>
+        <w:t xml:space="preserve"> Saigon FastFood </w:t>
+      </w:r>
+      <w:r>
+        <w:rPr>
+          <w:rFonts w:ascii="Times New Roman" w:eastAsia="Times New Roman" w:hAnsi="Times New Roman" w:cs="Times New Roman"/>
+          <w:sz w:val="26"/>
+          <w:szCs w:val="26"/>
+        </w:rPr>
+        <w:t xml:space="preserve">các chức năng được phân chia làm 3 nhánh chính: </w:t>
+      </w:r>
+      <w:r>
+        <w:rPr>
+          <w:rFonts w:ascii="Times New Roman" w:eastAsia="Times New Roman" w:hAnsi="Times New Roman" w:cs="Times New Roman"/>
+          <w:b/>
+          <w:bCs/>
+          <w:sz w:val="26"/>
+          <w:szCs w:val="26"/>
+        </w:rPr>
+        <w:t>Nhập hàng</w:t>
+      </w:r>
+      <w:r>
+        <w:rPr>
+          <w:rFonts w:ascii="Times New Roman" w:eastAsia="Times New Roman" w:hAnsi="Times New Roman" w:cs="Times New Roman"/>
+          <w:sz w:val="26"/>
+          <w:szCs w:val="26"/>
+        </w:rPr>
+        <w:t xml:space="preserve"> – đại diện cho nhóm chức năng</w:t>
+      </w:r>
+      <w:r>
+        <w:rPr>
+          <w:rFonts w:ascii="Times New Roman" w:eastAsia="Times New Roman" w:hAnsi="Times New Roman" w:cs="Times New Roman"/>
+          <w:sz w:val="26"/>
+          <w:szCs w:val="26"/>
+        </w:rPr>
+        <w:t xml:space="preserve"> nguyên liệu</w:t>
+      </w:r>
+      <w:r>
+        <w:rPr>
+          <w:rFonts w:ascii="Times New Roman" w:eastAsia="Times New Roman" w:hAnsi="Times New Roman" w:cs="Times New Roman"/>
+          <w:sz w:val="26"/>
+          <w:szCs w:val="26"/>
+        </w:rPr>
+        <w:t xml:space="preserve"> và quản lí số lượng </w:t>
+      </w:r>
+      <w:r>
+        <w:rPr>
+          <w:rFonts w:ascii="Times New Roman" w:eastAsia="Times New Roman" w:hAnsi="Times New Roman" w:cs="Times New Roman"/>
+          <w:sz w:val="26"/>
+          <w:szCs w:val="26"/>
+        </w:rPr>
+        <w:t>nguyên liệu</w:t>
+      </w:r>
+      <w:r>
+        <w:rPr>
+          <w:rFonts w:ascii="Times New Roman" w:eastAsia="Times New Roman" w:hAnsi="Times New Roman" w:cs="Times New Roman"/>
+          <w:sz w:val="26"/>
+          <w:szCs w:val="26"/>
+        </w:rPr>
+        <w:t xml:space="preserve"> </w:t>
+      </w:r>
+      <w:r>
+        <w:rPr>
+          <w:rFonts w:ascii="Times New Roman" w:eastAsia="Times New Roman" w:hAnsi="Times New Roman" w:cs="Times New Roman"/>
+          <w:sz w:val="26"/>
+          <w:szCs w:val="26"/>
+        </w:rPr>
+        <w:t xml:space="preserve">được nhập vào, </w:t>
+      </w:r>
+      <w:r>
+        <w:rPr>
+          <w:rFonts w:ascii="Times New Roman" w:eastAsia="Times New Roman" w:hAnsi="Times New Roman" w:cs="Times New Roman"/>
+          <w:b/>
+          <w:bCs/>
+          <w:sz w:val="26"/>
+          <w:szCs w:val="26"/>
+        </w:rPr>
+        <w:t>Bán hàng</w:t>
+      </w:r>
+      <w:r>
+        <w:rPr>
+          <w:rFonts w:ascii="Times New Roman" w:eastAsia="Times New Roman" w:hAnsi="Times New Roman" w:cs="Times New Roman"/>
+          <w:sz w:val="26"/>
+          <w:szCs w:val="26"/>
+        </w:rPr>
+        <w:t xml:space="preserve"> – đại diện cho </w:t>
+      </w:r>
+      <w:r>
+        <w:rPr>
+          <w:rFonts w:ascii="Times New Roman" w:eastAsia="Times New Roman" w:hAnsi="Times New Roman" w:cs="Times New Roman"/>
+          <w:sz w:val="26"/>
+          <w:szCs w:val="26"/>
+        </w:rPr>
+        <w:t xml:space="preserve">nhóm </w:t>
+      </w:r>
+      <w:r>
+        <w:rPr>
+          <w:rFonts w:ascii="Times New Roman" w:eastAsia="Times New Roman" w:hAnsi="Times New Roman" w:cs="Times New Roman"/>
+          <w:sz w:val="26"/>
+          <w:szCs w:val="26"/>
+        </w:rPr>
+        <w:t xml:space="preserve"> chức năng bán hàng hoá và lập hoá đơn, kiểm soát số lượng </w:t>
+      </w:r>
+      <w:r>
+        <w:rPr>
+          <w:rFonts w:ascii="Times New Roman" w:eastAsia="Times New Roman" w:hAnsi="Times New Roman" w:cs="Times New Roman"/>
+          <w:sz w:val="26"/>
+          <w:szCs w:val="26"/>
+        </w:rPr>
+        <w:t>món ăn</w:t>
+      </w:r>
+      <w:r>
+        <w:rPr>
+          <w:rFonts w:ascii="Times New Roman" w:eastAsia="Times New Roman" w:hAnsi="Times New Roman" w:cs="Times New Roman"/>
+          <w:sz w:val="26"/>
+          <w:szCs w:val="26"/>
+        </w:rPr>
+        <w:t xml:space="preserve"> bán ra</w:t>
+      </w:r>
+      <w:r>
+        <w:rPr>
+          <w:rFonts w:ascii="Times New Roman" w:eastAsia="Times New Roman" w:hAnsi="Times New Roman" w:cs="Times New Roman"/>
+          <w:sz w:val="26"/>
+          <w:szCs w:val="26"/>
+        </w:rPr>
+        <w:t xml:space="preserve"> và số lượng nguyên liệu sử dụng</w:t>
+      </w:r>
+      <w:r>
+        <w:rPr>
+          <w:rFonts w:ascii="Times New Roman" w:eastAsia="Times New Roman" w:hAnsi="Times New Roman" w:cs="Times New Roman"/>
+          <w:sz w:val="26"/>
+          <w:szCs w:val="26"/>
+        </w:rPr>
+        <w:t xml:space="preserve">, </w:t>
+      </w:r>
+      <w:r>
+        <w:rPr>
+          <w:rFonts w:ascii="Times New Roman" w:eastAsia="Times New Roman" w:hAnsi="Times New Roman" w:cs="Times New Roman"/>
+          <w:b/>
+          <w:bCs/>
+          <w:sz w:val="26"/>
+          <w:szCs w:val="26"/>
+        </w:rPr>
+        <w:t>Chế biến</w:t>
+      </w:r>
+      <w:r>
+        <w:rPr>
+          <w:rFonts w:ascii="Times New Roman" w:eastAsia="Times New Roman" w:hAnsi="Times New Roman" w:cs="Times New Roman"/>
+          <w:sz w:val="26"/>
+          <w:szCs w:val="26"/>
+        </w:rPr>
+        <w:t xml:space="preserve"> – đại diện cho nhóm chức năng thuộc về đội nhà bếp, nhóm chức năng này giúp cửa hàng chế biến ra các món ăn dựa trên số lượng nguyên liệu được sử dụng và bán món ăn đó cho thực khách (đây cũng là nhóm chức năng chính đem lại nguồn doanh thu cho cửa hàng)</w:t>
+      </w:r>
+      <w:r>
+        <w:rPr>
+          <w:rFonts w:ascii="Times New Roman" w:eastAsia="Times New Roman" w:hAnsi="Times New Roman" w:cs="Times New Roman"/>
+          <w:sz w:val="26"/>
+          <w:szCs w:val="26"/>
+        </w:rPr>
+        <w:t xml:space="preserve"> và cuối cùng là </w:t>
+      </w:r>
+      <w:r>
+        <w:rPr>
+          <w:rFonts w:ascii="Times New Roman" w:eastAsia="Times New Roman" w:hAnsi="Times New Roman" w:cs="Times New Roman"/>
+          <w:b/>
+          <w:bCs/>
+          <w:sz w:val="26"/>
+          <w:szCs w:val="26"/>
+        </w:rPr>
+        <w:t>Thống kê</w:t>
+      </w:r>
+      <w:r>
+        <w:rPr>
+          <w:rFonts w:ascii="Times New Roman" w:eastAsia="Times New Roman" w:hAnsi="Times New Roman" w:cs="Times New Roman"/>
+          <w:sz w:val="26"/>
+          <w:szCs w:val="26"/>
+        </w:rPr>
+        <w:t xml:space="preserve"> – đại diện cho </w:t>
+      </w:r>
+      <w:r>
+        <w:rPr>
+          <w:rFonts w:ascii="Times New Roman" w:eastAsia="Times New Roman" w:hAnsi="Times New Roman" w:cs="Times New Roman"/>
+          <w:sz w:val="26"/>
+          <w:szCs w:val="26"/>
+        </w:rPr>
+        <w:t xml:space="preserve">nhóm </w:t>
+      </w:r>
+      <w:r>
+        <w:rPr>
+          <w:rFonts w:ascii="Times New Roman" w:eastAsia="Times New Roman" w:hAnsi="Times New Roman" w:cs="Times New Roman"/>
+          <w:sz w:val="26"/>
+          <w:szCs w:val="26"/>
+        </w:rPr>
+        <w:t>chức năng quản lí chi tiêu và luồng tiền của cửa hàng, chức năng này bảo đảm cửa hàng hoạt động ổn định cũng như bảo đảm các thông số thống kê hợp lí giúp vạch ra các chiến lược kinh doanh về sau. Nhìn chung, các chức năng trong sơ đồ BFD là các mấu xích giúp cho hệ thống cửa hàng hoạt động</w:t>
+      </w:r>
+      <w:r>
+        <w:rPr>
+          <w:rFonts w:ascii="Times New Roman" w:eastAsia="Times New Roman" w:hAnsi="Times New Roman" w:cs="Times New Roman"/>
+          <w:sz w:val="26"/>
+          <w:szCs w:val="26"/>
+        </w:rPr>
+        <w:t xml:space="preserve"> có chiến lược</w:t>
+      </w:r>
+      <w:r>
+        <w:rPr>
+          <w:rFonts w:ascii="Times New Roman" w:eastAsia="Times New Roman" w:hAnsi="Times New Roman" w:cs="Times New Roman"/>
+          <w:sz w:val="26"/>
+          <w:szCs w:val="26"/>
+        </w:rPr>
+        <w:t xml:space="preserve"> ổn định</w:t>
+      </w:r>
+      <w:r>
+        <w:rPr>
+          <w:rFonts w:ascii="Times New Roman" w:eastAsia="Times New Roman" w:hAnsi="Times New Roman" w:cs="Times New Roman"/>
+          <w:sz w:val="26"/>
+          <w:szCs w:val="26"/>
+        </w:rPr>
+        <w:t xml:space="preserve"> lâu dài</w:t>
+      </w:r>
+      <w:r>
+        <w:rPr>
+          <w:rFonts w:ascii="Times New Roman" w:eastAsia="Times New Roman" w:hAnsi="Times New Roman" w:cs="Times New Roman"/>
+          <w:sz w:val="26"/>
+          <w:szCs w:val="26"/>
+        </w:rPr>
+        <w:t>.</w:t>
+      </w:r>
     </w:p>
     <w:p>
       <w:pPr>
@@ -6492,13 +6729,14 @@
           <w:szCs w:val="26"/>
         </w:rPr>
       </w:pPr>
-      <w:bookmarkStart w:id="9" w:name="_Toc103734651"/>
-      <w:r>
-        <w:rPr>
-          <w:rFonts w:ascii="Times New Roman" w:eastAsia="Times New Roman" w:hAnsi="Times New Roman" w:cs="Times New Roman"/>
-          <w:sz w:val="26"/>
-          <w:szCs w:val="26"/>
-        </w:rPr>
+      <w:bookmarkStart w:id="9" w:name="_Toc103900179"/>
+      <w:r>
+        <w:rPr>
+          <w:rFonts w:ascii="Times New Roman" w:eastAsia="Times New Roman" w:hAnsi="Times New Roman" w:cs="Times New Roman"/>
+          <w:sz w:val="26"/>
+          <w:szCs w:val="26"/>
+        </w:rPr>
+        <w:lastRenderedPageBreak/>
         <w:t>2.1.</w:t>
       </w:r>
       <w:r>
@@ -6515,10 +6753,27 @@
           <w:sz w:val="26"/>
           <w:szCs w:val="26"/>
         </w:rPr>
-        <w:t xml:space="preserve"> Chi tiết các bộ phận trong BFD hệ thống</w:t>
+        <w:t xml:space="preserve"> Chi tiết các </w:t>
+      </w:r>
+      <w:r>
+        <w:rPr>
+          <w:rFonts w:ascii="Times New Roman" w:eastAsia="Times New Roman" w:hAnsi="Times New Roman" w:cs="Times New Roman"/>
+          <w:sz w:val="26"/>
+          <w:szCs w:val="26"/>
+        </w:rPr>
+        <w:t>chức năng</w:t>
+      </w:r>
+      <w:r>
+        <w:rPr>
+          <w:rFonts w:ascii="Times New Roman" w:eastAsia="Times New Roman" w:hAnsi="Times New Roman" w:cs="Times New Roman"/>
+          <w:sz w:val="26"/>
+          <w:szCs w:val="26"/>
+        </w:rPr>
+        <w:t xml:space="preserve"> trong BFD hệ thống</w:t>
       </w:r>
       <w:bookmarkEnd w:id="9"/>
     </w:p>
+    <w:p/>
     <w:p>
       <w:pPr>
         <w:jc w:val="center"/>
@@ -6528,10 +6783,10 @@
           <w:noProof/>
         </w:rPr>
         <w:drawing>
-          <wp:inline distT="0" distB="0" distL="0" distR="0" wp14:anchorId="68148485" wp14:editId="4816E4B0">
-            <wp:extent cx="1998134" cy="1449482"/>
-            <wp:effectExtent l="0" t="0" r="2540" b="0"/>
-            <wp:docPr id="5" name="Picture 5" descr="Diagram&#10;&#10;Description automatically generated"/>
+          <wp:inline distT="0" distB="0" distL="0" distR="0" wp14:anchorId="59691B8F" wp14:editId="32E8A16B">
+            <wp:extent cx="2667000" cy="2676525"/>
+            <wp:effectExtent l="0" t="0" r="0" b="9525"/>
+            <wp:docPr id="14" name="Picture 14" descr="Diagram&#10;&#10;Description automatically generated"/>
             <wp:cNvGraphicFramePr>
               <a:graphicFrameLocks xmlns:a="http://schemas.openxmlformats.org/drawingml/2006/main" noChangeAspect="1"/>
             </wp:cNvGraphicFramePr>
@@ -6539,7 +6794,7 @@
               <a:graphicData uri="http://schemas.openxmlformats.org/drawingml/2006/picture">
                 <pic:pic xmlns:pic="http://schemas.openxmlformats.org/drawingml/2006/picture">
                   <pic:nvPicPr>
-                    <pic:cNvPr id="5" name="Picture 5" descr="Diagram&#10;&#10;Description automatically generated"/>
+                    <pic:cNvPr id="14" name="Picture 14" descr="Diagram&#10;&#10;Description automatically generated"/>
                     <pic:cNvPicPr/>
                   </pic:nvPicPr>
                   <pic:blipFill>
@@ -6557,7 +6812,7 @@
                   <pic:spPr>
                     <a:xfrm>
                       <a:off x="0" y="0"/>
-                      <a:ext cx="2009263" cy="1457555"/>
+                      <a:ext cx="2667000" cy="2676525"/>
                     </a:xfrm>
                     <a:prstGeom prst="rect">
                       <a:avLst/>
@@ -6591,14 +6846,7 @@
           <w:rFonts w:ascii="Times New Roman" w:eastAsia="Times New Roman" w:hAnsi="Times New Roman" w:cs="Times New Roman"/>
           <w:color w:val="BFBFBF" w:themeColor="background1" w:themeShade="BF"/>
         </w:rPr>
-        <w:t xml:space="preserve">quản lí </w:t>
-      </w:r>
-      <w:r>
-        <w:rPr>
-          <w:rFonts w:ascii="Times New Roman" w:eastAsia="Times New Roman" w:hAnsi="Times New Roman" w:cs="Times New Roman"/>
-          <w:color w:val="BFBFBF" w:themeColor="background1" w:themeShade="BF"/>
-        </w:rPr>
-        <w:t>nhà bếp</w:t>
+        <w:t>chức năng nhập hàng</w:t>
       </w:r>
     </w:p>
     <w:p>
@@ -6618,35 +6866,228 @@
           <w:sz w:val="26"/>
           <w:szCs w:val="26"/>
         </w:rPr>
-        <w:t xml:space="preserve">- Đối với bộ phận </w:t>
-      </w:r>
-      <w:r>
-        <w:rPr>
-          <w:rFonts w:ascii="Times New Roman" w:eastAsia="Times New Roman" w:hAnsi="Times New Roman" w:cs="Times New Roman"/>
-          <w:sz w:val="26"/>
-          <w:szCs w:val="26"/>
-        </w:rPr>
-        <w:t>b</w:t>
-      </w:r>
-      <w:r>
-        <w:rPr>
-          <w:rFonts w:ascii="Times New Roman" w:eastAsia="Times New Roman" w:hAnsi="Times New Roman" w:cs="Times New Roman"/>
-          <w:sz w:val="26"/>
-          <w:szCs w:val="26"/>
-        </w:rPr>
-        <w:t>ếp: đây là bộ phận đảm nhiệm công việc chế biến nguyên liệu được nhập vào và chế biến chúng thành những món ăn sẽ được bày bán cho thực khách.</w:t>
-      </w:r>
-      <w:r>
-        <w:rPr>
-          <w:rFonts w:ascii="Times New Roman" w:eastAsia="Times New Roman" w:hAnsi="Times New Roman" w:cs="Times New Roman"/>
-          <w:sz w:val="26"/>
-          <w:szCs w:val="26"/>
-        </w:rPr>
-        <w:t xml:space="preserve"> Bếp trưởng sẽ ra quyết định và chỉ thị công việc cho bếp phó hoặc phụ bếp.</w:t>
-      </w:r>
-    </w:p>
-    <w:p>
-      <w:pPr>
+        <w:t xml:space="preserve">- </w:t>
+      </w:r>
+      <w:r>
+        <w:rPr>
+          <w:rFonts w:ascii="Times New Roman" w:eastAsia="Times New Roman" w:hAnsi="Times New Roman" w:cs="Times New Roman"/>
+          <w:sz w:val="26"/>
+          <w:szCs w:val="26"/>
+        </w:rPr>
+        <w:t>Chức năng Nhập hàng là chức năng hỗ trợ quản lí nhập hàng, chức năng này bảo đảm nhiệm vụ cung cấp, vận chuyện, tiếp tế sản phẩm</w:t>
+      </w:r>
+      <w:r>
+        <w:rPr>
+          <w:rFonts w:ascii="Times New Roman" w:eastAsia="Times New Roman" w:hAnsi="Times New Roman" w:cs="Times New Roman"/>
+          <w:sz w:val="26"/>
+          <w:szCs w:val="26"/>
+        </w:rPr>
+        <w:t>/nguyên liệu</w:t>
+      </w:r>
+      <w:r>
+        <w:rPr>
+          <w:rFonts w:ascii="Times New Roman" w:eastAsia="Times New Roman" w:hAnsi="Times New Roman" w:cs="Times New Roman"/>
+          <w:sz w:val="26"/>
+          <w:szCs w:val="26"/>
+        </w:rPr>
+        <w:t xml:space="preserve"> cần thiết cho cửa hàng giúp cửa hàng ổn định với nhu cầu kinh doanh hằng ngày. Chức năng nhập hàng được chia làm 3 nhiệm vụ chính trong chuỗi:</w:t>
+      </w:r>
+    </w:p>
+    <w:p>
+      <w:pPr>
+        <w:spacing w:line="360" w:lineRule="auto"/>
+        <w:ind w:firstLine="720"/>
+        <w:jc w:val="both"/>
+        <w:rPr>
+          <w:rFonts w:ascii="Times New Roman" w:eastAsia="Times New Roman" w:hAnsi="Times New Roman" w:cs="Times New Roman"/>
+          <w:sz w:val="26"/>
+          <w:szCs w:val="26"/>
+        </w:rPr>
+      </w:pPr>
+      <w:r>
+        <w:rPr>
+          <w:rFonts w:ascii="Times New Roman" w:eastAsia="Times New Roman" w:hAnsi="Times New Roman" w:cs="Times New Roman"/>
+          <w:sz w:val="26"/>
+          <w:szCs w:val="26"/>
+        </w:rPr>
+        <w:t>+ Lập hoá đơn nhập</w:t>
+      </w:r>
+      <w:r>
+        <w:rPr>
+          <w:rFonts w:ascii="Times New Roman" w:eastAsia="Times New Roman" w:hAnsi="Times New Roman" w:cs="Times New Roman"/>
+          <w:sz w:val="26"/>
+          <w:szCs w:val="26"/>
+        </w:rPr>
+        <w:t xml:space="preserve"> nguyên liệu</w:t>
+      </w:r>
+      <w:r>
+        <w:rPr>
+          <w:rFonts w:ascii="Times New Roman" w:eastAsia="Times New Roman" w:hAnsi="Times New Roman" w:cs="Times New Roman"/>
+          <w:sz w:val="26"/>
+          <w:szCs w:val="26"/>
+        </w:rPr>
+        <w:t xml:space="preserve">: chức năng này sẽ lập hoá đơn các </w:t>
+      </w:r>
+      <w:r>
+        <w:rPr>
+          <w:rFonts w:ascii="Times New Roman" w:eastAsia="Times New Roman" w:hAnsi="Times New Roman" w:cs="Times New Roman"/>
+          <w:sz w:val="26"/>
+          <w:szCs w:val="26"/>
+        </w:rPr>
+        <w:t xml:space="preserve">nguyên liệu cần </w:t>
+      </w:r>
+      <w:r>
+        <w:rPr>
+          <w:rFonts w:ascii="Times New Roman" w:eastAsia="Times New Roman" w:hAnsi="Times New Roman" w:cs="Times New Roman"/>
+          <w:sz w:val="26"/>
+          <w:szCs w:val="26"/>
+        </w:rPr>
+        <w:t xml:space="preserve">nhập và </w:t>
+      </w:r>
+      <w:r>
+        <w:rPr>
+          <w:rFonts w:ascii="Times New Roman" w:eastAsia="Times New Roman" w:hAnsi="Times New Roman" w:cs="Times New Roman"/>
+          <w:sz w:val="26"/>
+          <w:szCs w:val="26"/>
+        </w:rPr>
+        <w:t>thống kê số lượng, tổn thành tiền phải trả cho nhà cung cấp, cũng như danh sách mặt hàng nhập và số lượng của chúng.</w:t>
+      </w:r>
+    </w:p>
+    <w:p>
+      <w:pPr>
+        <w:spacing w:line="360" w:lineRule="auto"/>
+        <w:ind w:firstLine="720"/>
+        <w:jc w:val="both"/>
+        <w:rPr>
+          <w:rFonts w:ascii="Times New Roman" w:eastAsia="Times New Roman" w:hAnsi="Times New Roman" w:cs="Times New Roman"/>
+          <w:sz w:val="26"/>
+          <w:szCs w:val="26"/>
+        </w:rPr>
+      </w:pPr>
+      <w:r>
+        <w:rPr>
+          <w:rFonts w:ascii="Times New Roman" w:eastAsia="Times New Roman" w:hAnsi="Times New Roman" w:cs="Times New Roman"/>
+          <w:sz w:val="26"/>
+          <w:szCs w:val="26"/>
+        </w:rPr>
+        <w:t>+ Kiểm tra thông tin nhập</w:t>
+      </w:r>
+      <w:r>
+        <w:rPr>
+          <w:rFonts w:ascii="Times New Roman" w:eastAsia="Times New Roman" w:hAnsi="Times New Roman" w:cs="Times New Roman"/>
+          <w:sz w:val="26"/>
+          <w:szCs w:val="26"/>
+        </w:rPr>
+        <w:t xml:space="preserve"> hàng</w:t>
+      </w:r>
+      <w:r>
+        <w:rPr>
+          <w:rFonts w:ascii="Times New Roman" w:eastAsia="Times New Roman" w:hAnsi="Times New Roman" w:cs="Times New Roman"/>
+          <w:sz w:val="26"/>
+          <w:szCs w:val="26"/>
+        </w:rPr>
+        <w:t>: chức năng này sẽ kiểm tra các thông tin trên hoá đơn nhập hàng, xử lí và tiếp nhận các lỗi liên quan tới nhập hàng và đồng thời bảo đảm cho phiên nhập hàng được điễn ra thuận lợi và nhanh chóng.</w:t>
+      </w:r>
+    </w:p>
+    <w:p>
+      <w:pPr>
+        <w:spacing w:line="360" w:lineRule="auto"/>
+        <w:ind w:firstLine="720"/>
+        <w:jc w:val="both"/>
+        <w:rPr>
+          <w:rFonts w:ascii="Times New Roman" w:eastAsia="Times New Roman" w:hAnsi="Times New Roman" w:cs="Times New Roman"/>
+          <w:sz w:val="26"/>
+          <w:szCs w:val="26"/>
+        </w:rPr>
+      </w:pPr>
+      <w:r>
+        <w:rPr>
+          <w:rFonts w:ascii="Times New Roman" w:eastAsia="Times New Roman" w:hAnsi="Times New Roman" w:cs="Times New Roman"/>
+          <w:sz w:val="26"/>
+          <w:szCs w:val="26"/>
+        </w:rPr>
+        <w:t>+ Cập nhật số lượng</w:t>
+      </w:r>
+      <w:r>
+        <w:rPr>
+          <w:rFonts w:ascii="Times New Roman" w:eastAsia="Times New Roman" w:hAnsi="Times New Roman" w:cs="Times New Roman"/>
+          <w:sz w:val="26"/>
+          <w:szCs w:val="26"/>
+        </w:rPr>
+        <w:t xml:space="preserve"> nguyên liệu</w:t>
+      </w:r>
+      <w:r>
+        <w:rPr>
+          <w:rFonts w:ascii="Times New Roman" w:eastAsia="Times New Roman" w:hAnsi="Times New Roman" w:cs="Times New Roman"/>
+          <w:sz w:val="26"/>
+          <w:szCs w:val="26"/>
+        </w:rPr>
+        <w:t xml:space="preserve"> nhập vào: chức năng này sẽ cập nhật số lượng các</w:t>
+      </w:r>
+      <w:r>
+        <w:rPr>
+          <w:rFonts w:ascii="Times New Roman" w:eastAsia="Times New Roman" w:hAnsi="Times New Roman" w:cs="Times New Roman"/>
+          <w:sz w:val="26"/>
+          <w:szCs w:val="26"/>
+        </w:rPr>
+        <w:t xml:space="preserve"> nguyên liệu</w:t>
+      </w:r>
+      <w:r>
+        <w:rPr>
+          <w:rFonts w:ascii="Times New Roman" w:eastAsia="Times New Roman" w:hAnsi="Times New Roman" w:cs="Times New Roman"/>
+          <w:sz w:val="26"/>
+          <w:szCs w:val="26"/>
+        </w:rPr>
+        <w:t xml:space="preserve"> nhập vào trong kho, tăng số lượng hiện tại của </w:t>
+      </w:r>
+      <w:r>
+        <w:rPr>
+          <w:rFonts w:ascii="Times New Roman" w:eastAsia="Times New Roman" w:hAnsi="Times New Roman" w:cs="Times New Roman"/>
+          <w:sz w:val="26"/>
+          <w:szCs w:val="26"/>
+        </w:rPr>
+        <w:t xml:space="preserve">nguyên liệu </w:t>
+      </w:r>
+      <w:r>
+        <w:rPr>
+          <w:rFonts w:ascii="Times New Roman" w:eastAsia="Times New Roman" w:hAnsi="Times New Roman" w:cs="Times New Roman"/>
+          <w:sz w:val="26"/>
+          <w:szCs w:val="26"/>
+        </w:rPr>
+        <w:t xml:space="preserve">được thêm </w:t>
+      </w:r>
+      <w:r>
+        <w:rPr>
+          <w:rFonts w:ascii="Times New Roman" w:eastAsia="Times New Roman" w:hAnsi="Times New Roman" w:cs="Times New Roman"/>
+          <w:sz w:val="26"/>
+          <w:szCs w:val="26"/>
+        </w:rPr>
+        <w:t>đó trong kho và cập nhật dữ liệu trong cơ sở dữ liệ</w:t>
+      </w:r>
+      <w:r>
+        <w:rPr>
+          <w:rFonts w:ascii="Times New Roman" w:eastAsia="Times New Roman" w:hAnsi="Times New Roman" w:cs="Times New Roman"/>
+          <w:sz w:val="26"/>
+          <w:szCs w:val="26"/>
+        </w:rPr>
+        <w:t>u.</w:t>
+      </w:r>
+    </w:p>
+    <w:p>
+      <w:pPr>
+        <w:spacing w:line="360" w:lineRule="auto"/>
+        <w:ind w:firstLine="720"/>
+        <w:jc w:val="both"/>
+        <w:rPr>
+          <w:rFonts w:ascii="Times New Roman" w:eastAsia="Times New Roman" w:hAnsi="Times New Roman" w:cs="Times New Roman"/>
+          <w:sz w:val="26"/>
+          <w:szCs w:val="26"/>
+        </w:rPr>
+      </w:pPr>
+    </w:p>
+    <w:p>
+      <w:pPr>
+        <w:spacing w:line="360" w:lineRule="auto"/>
         <w:jc w:val="center"/>
         <w:rPr>
           <w:rFonts w:ascii="Times New Roman" w:eastAsia="Times New Roman" w:hAnsi="Times New Roman" w:cs="Times New Roman"/>
@@ -6663,10 +7104,10 @@
         </w:rPr>
         <w:lastRenderedPageBreak/>
         <w:drawing>
-          <wp:inline distT="0" distB="0" distL="0" distR="0" wp14:anchorId="0A658645" wp14:editId="73DCCDF8">
-            <wp:extent cx="1152525" cy="2009775"/>
+          <wp:inline distT="0" distB="0" distL="0" distR="0" wp14:anchorId="6AAC1E80" wp14:editId="13099013">
+            <wp:extent cx="2676525" cy="2676525"/>
             <wp:effectExtent l="0" t="0" r="9525" b="9525"/>
-            <wp:docPr id="8" name="Picture 8" descr="Diagram&#10;&#10;Description automatically generated"/>
+            <wp:docPr id="13" name="Picture 13" descr="Diagram&#10;&#10;Description automatically generated"/>
             <wp:cNvGraphicFramePr>
               <a:graphicFrameLocks xmlns:a="http://schemas.openxmlformats.org/drawingml/2006/main" noChangeAspect="1"/>
             </wp:cNvGraphicFramePr>
@@ -6674,7 +7115,7 @@
               <a:graphicData uri="http://schemas.openxmlformats.org/drawingml/2006/picture">
                 <pic:pic xmlns:pic="http://schemas.openxmlformats.org/drawingml/2006/picture">
                   <pic:nvPicPr>
-                    <pic:cNvPr id="8" name="Picture 8" descr="Diagram&#10;&#10;Description automatically generated"/>
+                    <pic:cNvPr id="13" name="Picture 13" descr="Diagram&#10;&#10;Description automatically generated"/>
                     <pic:cNvPicPr/>
                   </pic:nvPicPr>
                   <pic:blipFill>
@@ -6692,7 +7133,7 @@
                   <pic:spPr>
                     <a:xfrm>
                       <a:off x="0" y="0"/>
-                      <a:ext cx="1152525" cy="2009775"/>
+                      <a:ext cx="2676525" cy="2676525"/>
                     </a:xfrm>
                     <a:prstGeom prst="rect">
                       <a:avLst/>
@@ -6719,7 +7160,21 @@
           <w:rFonts w:ascii="Times New Roman" w:eastAsia="Times New Roman" w:hAnsi="Times New Roman" w:cs="Times New Roman"/>
           <w:color w:val="BFBFBF" w:themeColor="background1" w:themeShade="BF"/>
         </w:rPr>
-        <w:t xml:space="preserve">Mô hình quản lí nhà kho </w:t>
+        <w:t xml:space="preserve">Mô hình chức năng </w:t>
+      </w:r>
+      <w:r>
+        <w:rPr>
+          <w:rFonts w:ascii="Times New Roman" w:eastAsia="Times New Roman" w:hAnsi="Times New Roman" w:cs="Times New Roman"/>
+          <w:color w:val="BFBFBF" w:themeColor="background1" w:themeShade="BF"/>
+        </w:rPr>
+        <w:t>bán</w:t>
+      </w:r>
+      <w:r>
+        <w:rPr>
+          <w:rFonts w:ascii="Times New Roman" w:eastAsia="Times New Roman" w:hAnsi="Times New Roman" w:cs="Times New Roman"/>
+          <w:color w:val="BFBFBF" w:themeColor="background1" w:themeShade="BF"/>
+        </w:rPr>
+        <w:t xml:space="preserve"> hàng</w:t>
       </w:r>
     </w:p>
     <w:p>
@@ -6739,58 +7194,379 @@
           <w:sz w:val="26"/>
           <w:szCs w:val="26"/>
         </w:rPr>
-        <w:t xml:space="preserve">- Đối với bộ phận </w:t>
-      </w:r>
-      <w:r>
-        <w:rPr>
-          <w:rFonts w:ascii="Times New Roman" w:eastAsia="Times New Roman" w:hAnsi="Times New Roman" w:cs="Times New Roman"/>
-          <w:sz w:val="26"/>
-          <w:szCs w:val="26"/>
-        </w:rPr>
-        <w:t>quản lí k</w:t>
-      </w:r>
-      <w:r>
-        <w:rPr>
-          <w:rFonts w:ascii="Times New Roman" w:eastAsia="Times New Roman" w:hAnsi="Times New Roman" w:cs="Times New Roman"/>
-          <w:sz w:val="26"/>
-          <w:szCs w:val="26"/>
-        </w:rPr>
-        <w:t>ho: đây là bộ phận đảm nhiệm công việc lưu trữ hàng hoá và quản lí nguyên vật liệu nhập và xuất trong bộ phận này sẽ có nhân viên giao hàng chuyên đảm nhận công việc giao hàng đến cho khách hàng.</w:t>
+        <w:t>- Chức năng Bán Hàng là chức năng hỗ trợ quản lí bán hàng, chức năng này bảo đảm nhiệm vụ thao tác bán hàng được trở nên thuận lợi</w:t>
+      </w:r>
+      <w:r>
+        <w:rPr>
+          <w:rFonts w:ascii="Times New Roman" w:eastAsia="Times New Roman" w:hAnsi="Times New Roman" w:cs="Times New Roman"/>
+          <w:sz w:val="26"/>
+          <w:szCs w:val="26"/>
+        </w:rPr>
+        <w:t>. Chức năng bán hàng được chia làm 3 nhiệm vụ chính trong chuỗi:</w:t>
       </w:r>
     </w:p>
     <w:p>
       <w:pPr>
         <w:spacing w:line="360" w:lineRule="auto"/>
+        <w:ind w:firstLine="720"/>
+        <w:jc w:val="both"/>
+        <w:rPr>
+          <w:rFonts w:ascii="Times New Roman" w:eastAsia="Times New Roman" w:hAnsi="Times New Roman" w:cs="Times New Roman"/>
+          <w:sz w:val="26"/>
+          <w:szCs w:val="26"/>
+        </w:rPr>
+      </w:pPr>
+      <w:r>
+        <w:rPr>
+          <w:rFonts w:ascii="Times New Roman" w:eastAsia="Times New Roman" w:hAnsi="Times New Roman" w:cs="Times New Roman"/>
+          <w:sz w:val="26"/>
+          <w:szCs w:val="26"/>
+        </w:rPr>
+        <w:t xml:space="preserve">+ Lập hoá đơn bán </w:t>
+      </w:r>
+      <w:r>
+        <w:rPr>
+          <w:rFonts w:ascii="Times New Roman" w:eastAsia="Times New Roman" w:hAnsi="Times New Roman" w:cs="Times New Roman"/>
+          <w:sz w:val="26"/>
+          <w:szCs w:val="26"/>
+        </w:rPr>
+        <w:t>món ăn</w:t>
+      </w:r>
+      <w:r>
+        <w:rPr>
+          <w:rFonts w:ascii="Times New Roman" w:eastAsia="Times New Roman" w:hAnsi="Times New Roman" w:cs="Times New Roman"/>
+          <w:sz w:val="26"/>
+          <w:szCs w:val="26"/>
+        </w:rPr>
+        <w:t>: chức năng này sẽ lập hoá đơn bán</w:t>
+      </w:r>
+      <w:r>
+        <w:rPr>
+          <w:rFonts w:ascii="Times New Roman" w:eastAsia="Times New Roman" w:hAnsi="Times New Roman" w:cs="Times New Roman"/>
+          <w:sz w:val="26"/>
+          <w:szCs w:val="26"/>
+        </w:rPr>
+        <w:t xml:space="preserve"> món ăn</w:t>
+      </w:r>
+      <w:r>
+        <w:rPr>
+          <w:rFonts w:ascii="Times New Roman" w:eastAsia="Times New Roman" w:hAnsi="Times New Roman" w:cs="Times New Roman"/>
+          <w:sz w:val="26"/>
+          <w:szCs w:val="26"/>
+        </w:rPr>
+        <w:t xml:space="preserve"> cho khách hàng, hoá đơn bán hàng bao gồm danh sách</w:t>
+      </w:r>
+      <w:r>
+        <w:rPr>
+          <w:rFonts w:ascii="Times New Roman" w:eastAsia="Times New Roman" w:hAnsi="Times New Roman" w:cs="Times New Roman"/>
+          <w:sz w:val="26"/>
+          <w:szCs w:val="26"/>
+        </w:rPr>
+        <w:t xml:space="preserve"> món ăn</w:t>
+      </w:r>
+      <w:r>
+        <w:rPr>
+          <w:rFonts w:ascii="Times New Roman" w:eastAsia="Times New Roman" w:hAnsi="Times New Roman" w:cs="Times New Roman"/>
+          <w:sz w:val="26"/>
+          <w:szCs w:val="26"/>
+        </w:rPr>
+        <w:t xml:space="preserve"> mà khách hàng lựa chọn, tiền khách hàng đưa, tổng tiền của danh sách đó và số lượng sản phẩm của chúng, thời gian lập hoá đơn, mã hoá đơn… Sau khi lập hoá đơn thành công sẽ xuất bill cho khách hàng, giúp cho khách hàng kiểm tra được những </w:t>
+      </w:r>
+      <w:r>
+        <w:rPr>
+          <w:rFonts w:ascii="Times New Roman" w:eastAsia="Times New Roman" w:hAnsi="Times New Roman" w:cs="Times New Roman"/>
+          <w:sz w:val="26"/>
+          <w:szCs w:val="26"/>
+        </w:rPr>
+        <w:t xml:space="preserve">món ăn </w:t>
+      </w:r>
+      <w:r>
+        <w:rPr>
+          <w:rFonts w:ascii="Times New Roman" w:eastAsia="Times New Roman" w:hAnsi="Times New Roman" w:cs="Times New Roman"/>
+          <w:sz w:val="26"/>
+          <w:szCs w:val="26"/>
+        </w:rPr>
+        <w:t>họ đã mua</w:t>
+      </w:r>
+    </w:p>
+    <w:p>
+      <w:pPr>
+        <w:spacing w:line="360" w:lineRule="auto"/>
+        <w:ind w:firstLine="720"/>
+        <w:jc w:val="both"/>
+        <w:rPr>
+          <w:rFonts w:ascii="Times New Roman" w:eastAsia="Times New Roman" w:hAnsi="Times New Roman" w:cs="Times New Roman"/>
+          <w:sz w:val="26"/>
+          <w:szCs w:val="26"/>
+        </w:rPr>
+      </w:pPr>
+      <w:r>
+        <w:rPr>
+          <w:rFonts w:ascii="Times New Roman" w:eastAsia="Times New Roman" w:hAnsi="Times New Roman" w:cs="Times New Roman"/>
+          <w:sz w:val="26"/>
+          <w:szCs w:val="26"/>
+        </w:rPr>
+        <w:t xml:space="preserve">+ Kiểm tra thông tin </w:t>
+      </w:r>
+      <w:r>
+        <w:rPr>
+          <w:rFonts w:ascii="Times New Roman" w:eastAsia="Times New Roman" w:hAnsi="Times New Roman" w:cs="Times New Roman"/>
+          <w:sz w:val="26"/>
+          <w:szCs w:val="26"/>
+        </w:rPr>
+        <w:t>bán hàng</w:t>
+      </w:r>
+      <w:r>
+        <w:rPr>
+          <w:rFonts w:ascii="Times New Roman" w:eastAsia="Times New Roman" w:hAnsi="Times New Roman" w:cs="Times New Roman"/>
+          <w:sz w:val="26"/>
+          <w:szCs w:val="26"/>
+        </w:rPr>
+        <w:t xml:space="preserve">: chức năng này sẽ kiểm tra các thông tin trên hoá đơn </w:t>
+      </w:r>
+      <w:r>
+        <w:rPr>
+          <w:rFonts w:ascii="Times New Roman" w:eastAsia="Times New Roman" w:hAnsi="Times New Roman" w:cs="Times New Roman"/>
+          <w:sz w:val="26"/>
+          <w:szCs w:val="26"/>
+        </w:rPr>
+        <w:t>bán</w:t>
+      </w:r>
+      <w:r>
+        <w:rPr>
+          <w:rFonts w:ascii="Times New Roman" w:eastAsia="Times New Roman" w:hAnsi="Times New Roman" w:cs="Times New Roman"/>
+          <w:sz w:val="26"/>
+          <w:szCs w:val="26"/>
+        </w:rPr>
+        <w:t xml:space="preserve"> hàng, xử lí và tiếp nhận các lỗi liên quan tới </w:t>
+      </w:r>
+      <w:r>
+        <w:rPr>
+          <w:rFonts w:ascii="Times New Roman" w:eastAsia="Times New Roman" w:hAnsi="Times New Roman" w:cs="Times New Roman"/>
+          <w:sz w:val="26"/>
+          <w:szCs w:val="26"/>
+        </w:rPr>
+        <w:t xml:space="preserve">bán </w:t>
+      </w:r>
+      <w:r>
+        <w:rPr>
+          <w:rFonts w:ascii="Times New Roman" w:eastAsia="Times New Roman" w:hAnsi="Times New Roman" w:cs="Times New Roman"/>
+          <w:sz w:val="26"/>
+          <w:szCs w:val="26"/>
+        </w:rPr>
+        <w:t xml:space="preserve">hàng và đồng thời bảo đảm </w:t>
+      </w:r>
+      <w:r>
+        <w:rPr>
+          <w:rFonts w:ascii="Times New Roman" w:eastAsia="Times New Roman" w:hAnsi="Times New Roman" w:cs="Times New Roman"/>
+          <w:sz w:val="26"/>
+          <w:szCs w:val="26"/>
+        </w:rPr>
+        <w:t>bảo cho phiên bán hàng được diễn ra thuận lợi và nhanh chóng, đảm bảo quyền lợi cho khách hàng khi mua sắm sản phẩm tại cửa hàng</w:t>
+      </w:r>
+    </w:p>
+    <w:p>
+      <w:pPr>
+        <w:spacing w:line="360" w:lineRule="auto"/>
+        <w:ind w:firstLine="720"/>
+        <w:jc w:val="both"/>
+        <w:rPr>
+          <w:rFonts w:ascii="Times New Roman" w:eastAsia="Times New Roman" w:hAnsi="Times New Roman" w:cs="Times New Roman"/>
+          <w:sz w:val="26"/>
+          <w:szCs w:val="26"/>
+        </w:rPr>
+      </w:pPr>
+      <w:r>
+        <w:rPr>
+          <w:rFonts w:ascii="Times New Roman" w:eastAsia="Times New Roman" w:hAnsi="Times New Roman" w:cs="Times New Roman"/>
+          <w:sz w:val="26"/>
+          <w:szCs w:val="26"/>
+        </w:rPr>
+        <w:t xml:space="preserve">+ Cập nhật số lượng </w:t>
+      </w:r>
+      <w:r>
+        <w:rPr>
+          <w:rFonts w:ascii="Times New Roman" w:eastAsia="Times New Roman" w:hAnsi="Times New Roman" w:cs="Times New Roman"/>
+          <w:sz w:val="26"/>
+          <w:szCs w:val="26"/>
+        </w:rPr>
+        <w:t>nguyên liệu</w:t>
+      </w:r>
+      <w:r>
+        <w:rPr>
+          <w:rFonts w:ascii="Times New Roman" w:eastAsia="Times New Roman" w:hAnsi="Times New Roman" w:cs="Times New Roman"/>
+          <w:sz w:val="26"/>
+          <w:szCs w:val="26"/>
+        </w:rPr>
+        <w:t xml:space="preserve"> sử dụng</w:t>
+      </w:r>
+      <w:r>
+        <w:rPr>
+          <w:rFonts w:ascii="Times New Roman" w:eastAsia="Times New Roman" w:hAnsi="Times New Roman" w:cs="Times New Roman"/>
+          <w:sz w:val="26"/>
+          <w:szCs w:val="26"/>
+        </w:rPr>
+        <w:t xml:space="preserve">: chức năng này sẽ cập nhật số lượng </w:t>
+      </w:r>
+      <w:r>
+        <w:rPr>
+          <w:rFonts w:ascii="Times New Roman" w:eastAsia="Times New Roman" w:hAnsi="Times New Roman" w:cs="Times New Roman"/>
+          <w:sz w:val="26"/>
+          <w:szCs w:val="26"/>
+        </w:rPr>
+        <w:t xml:space="preserve">nguyên liệu được sử dụng </w:t>
+      </w:r>
+      <w:r>
+        <w:rPr>
+          <w:rFonts w:ascii="Times New Roman" w:eastAsia="Times New Roman" w:hAnsi="Times New Roman" w:cs="Times New Roman"/>
+          <w:sz w:val="26"/>
+          <w:szCs w:val="26"/>
+        </w:rPr>
+        <w:t xml:space="preserve">và trừ </w:t>
+      </w:r>
+      <w:r>
+        <w:rPr>
+          <w:rFonts w:ascii="Times New Roman" w:eastAsia="Times New Roman" w:hAnsi="Times New Roman" w:cs="Times New Roman"/>
+          <w:sz w:val="26"/>
+          <w:szCs w:val="26"/>
+        </w:rPr>
+        <w:t>số lượng nguyên liệu đã được sử dụng</w:t>
+      </w:r>
+      <w:r>
+        <w:rPr>
+          <w:rFonts w:ascii="Times New Roman" w:eastAsia="Times New Roman" w:hAnsi="Times New Roman" w:cs="Times New Roman"/>
+          <w:sz w:val="26"/>
+          <w:szCs w:val="26"/>
+        </w:rPr>
+        <w:t xml:space="preserve"> vào</w:t>
+      </w:r>
+      <w:r>
+        <w:rPr>
+          <w:rFonts w:ascii="Times New Roman" w:eastAsia="Times New Roman" w:hAnsi="Times New Roman" w:cs="Times New Roman"/>
+          <w:sz w:val="26"/>
+          <w:szCs w:val="26"/>
+        </w:rPr>
+        <w:t xml:space="preserve"> trong kho, </w:t>
+      </w:r>
+      <w:r>
+        <w:rPr>
+          <w:rFonts w:ascii="Times New Roman" w:eastAsia="Times New Roman" w:hAnsi="Times New Roman" w:cs="Times New Roman"/>
+          <w:sz w:val="26"/>
+          <w:szCs w:val="26"/>
+        </w:rPr>
+        <w:t xml:space="preserve">giảm </w:t>
+      </w:r>
+      <w:r>
+        <w:rPr>
+          <w:rFonts w:ascii="Times New Roman" w:eastAsia="Times New Roman" w:hAnsi="Times New Roman" w:cs="Times New Roman"/>
+          <w:sz w:val="26"/>
+          <w:szCs w:val="26"/>
+        </w:rPr>
+        <w:t xml:space="preserve">số lượng </w:t>
+      </w:r>
+      <w:r>
+        <w:rPr>
+          <w:rFonts w:ascii="Times New Roman" w:eastAsia="Times New Roman" w:hAnsi="Times New Roman" w:cs="Times New Roman"/>
+          <w:sz w:val="26"/>
+          <w:szCs w:val="26"/>
+        </w:rPr>
+        <w:t xml:space="preserve">nguyên liệu </w:t>
+      </w:r>
+      <w:r>
+        <w:rPr>
+          <w:rFonts w:ascii="Times New Roman" w:eastAsia="Times New Roman" w:hAnsi="Times New Roman" w:cs="Times New Roman"/>
+          <w:sz w:val="26"/>
+          <w:szCs w:val="26"/>
+        </w:rPr>
+        <w:t xml:space="preserve">hiện tại của </w:t>
+      </w:r>
+      <w:r>
+        <w:rPr>
+          <w:rFonts w:ascii="Times New Roman" w:eastAsia="Times New Roman" w:hAnsi="Times New Roman" w:cs="Times New Roman"/>
+          <w:sz w:val="26"/>
+          <w:szCs w:val="26"/>
+        </w:rPr>
+        <w:t>nguyên liệu</w:t>
+      </w:r>
+      <w:r>
+        <w:rPr>
+          <w:rFonts w:ascii="Times New Roman" w:eastAsia="Times New Roman" w:hAnsi="Times New Roman" w:cs="Times New Roman"/>
+          <w:sz w:val="26"/>
+          <w:szCs w:val="26"/>
+        </w:rPr>
+        <w:t xml:space="preserve"> đã</w:t>
+      </w:r>
+      <w:r>
+        <w:rPr>
+          <w:rFonts w:ascii="Times New Roman" w:eastAsia="Times New Roman" w:hAnsi="Times New Roman" w:cs="Times New Roman"/>
+          <w:sz w:val="26"/>
+          <w:szCs w:val="26"/>
+        </w:rPr>
+        <w:t xml:space="preserve"> </w:t>
+      </w:r>
+      <w:r>
+        <w:rPr>
+          <w:rFonts w:ascii="Times New Roman" w:eastAsia="Times New Roman" w:hAnsi="Times New Roman" w:cs="Times New Roman"/>
+          <w:sz w:val="26"/>
+          <w:szCs w:val="26"/>
+        </w:rPr>
+        <w:t>được</w:t>
+      </w:r>
+      <w:r>
+        <w:rPr>
+          <w:rFonts w:ascii="Times New Roman" w:eastAsia="Times New Roman" w:hAnsi="Times New Roman" w:cs="Times New Roman"/>
+          <w:sz w:val="26"/>
+          <w:szCs w:val="26"/>
+        </w:rPr>
+        <w:t xml:space="preserve"> chế biến thành món </w:t>
+      </w:r>
+      <w:r>
+        <w:rPr>
+          <w:rFonts w:ascii="Times New Roman" w:eastAsia="Times New Roman" w:hAnsi="Times New Roman" w:cs="Times New Roman"/>
+          <w:sz w:val="26"/>
+          <w:szCs w:val="26"/>
+        </w:rPr>
+        <w:t xml:space="preserve">và cập nhật dữ liệu trong cơ sở dữ </w:t>
+      </w:r>
+      <w:r>
+        <w:rPr>
+          <w:rFonts w:ascii="Times New Roman" w:eastAsia="Times New Roman" w:hAnsi="Times New Roman" w:cs="Times New Roman"/>
+          <w:sz w:val="26"/>
+          <w:szCs w:val="26"/>
+        </w:rPr>
+        <w:t>liệu.</w:t>
+      </w:r>
+    </w:p>
+    <w:p>
+      <w:pPr>
+        <w:jc w:val="center"/>
+        <w:rPr>
+          <w:rFonts w:ascii="Times New Roman" w:eastAsia="Times New Roman" w:hAnsi="Times New Roman" w:cs="Times New Roman"/>
+          <w:sz w:val="26"/>
+          <w:szCs w:val="26"/>
+        </w:rPr>
+      </w:pPr>
+      <w:r>
+        <w:rPr>
+          <w:rFonts w:ascii="Times New Roman" w:eastAsia="Times New Roman" w:hAnsi="Times New Roman" w:cs="Times New Roman"/>
+          <w:sz w:val="26"/>
+          <w:szCs w:val="26"/>
+        </w:rPr>
+        <w:br w:type="page"/>
+      </w:r>
+      <w:r>
         <w:rPr>
           <w:rFonts w:ascii="Times New Roman" w:eastAsia="Times New Roman" w:hAnsi="Times New Roman" w:cs="Times New Roman"/>
           <w:noProof/>
           <w:sz w:val="26"/>
           <w:szCs w:val="26"/>
         </w:rPr>
-      </w:pPr>
-    </w:p>
-    <w:p>
-      <w:pPr>
-        <w:spacing w:line="360" w:lineRule="auto"/>
-        <w:jc w:val="center"/>
-        <w:rPr>
-          <w:rFonts w:ascii="Times New Roman" w:eastAsia="Times New Roman" w:hAnsi="Times New Roman" w:cs="Times New Roman"/>
-          <w:sz w:val="26"/>
-          <w:szCs w:val="26"/>
-        </w:rPr>
-      </w:pPr>
-      <w:r>
-        <w:rPr>
-          <w:rFonts w:ascii="Times New Roman" w:eastAsia="Times New Roman" w:hAnsi="Times New Roman" w:cs="Times New Roman"/>
-          <w:noProof/>
-          <w:sz w:val="26"/>
-          <w:szCs w:val="26"/>
-        </w:rPr>
+        <w:lastRenderedPageBreak/>
         <w:drawing>
-          <wp:inline distT="0" distB="0" distL="0" distR="0" wp14:anchorId="1471D5EB" wp14:editId="64C40C6C">
-            <wp:extent cx="1152525" cy="2009775"/>
+          <wp:inline distT="0" distB="0" distL="0" distR="0" wp14:anchorId="6677E6C6" wp14:editId="7FD2E3A0">
+            <wp:extent cx="2676525" cy="2676525"/>
             <wp:effectExtent l="0" t="0" r="9525" b="9525"/>
-            <wp:docPr id="27" name="Picture 27" descr="Diagram&#10;&#10;Description automatically generated"/>
+            <wp:docPr id="20" name="Picture 20" descr="Diagram&#10;&#10;Description automatically generated"/>
             <wp:cNvGraphicFramePr>
               <a:graphicFrameLocks xmlns:a="http://schemas.openxmlformats.org/drawingml/2006/main" noChangeAspect="1"/>
             </wp:cNvGraphicFramePr>
@@ -6798,7 +7574,7 @@
               <a:graphicData uri="http://schemas.openxmlformats.org/drawingml/2006/picture">
                 <pic:pic xmlns:pic="http://schemas.openxmlformats.org/drawingml/2006/picture">
                   <pic:nvPicPr>
-                    <pic:cNvPr id="27" name="Picture 27" descr="Diagram&#10;&#10;Description automatically generated"/>
+                    <pic:cNvPr id="20" name="Picture 20" descr="Diagram&#10;&#10;Description automatically generated"/>
                     <pic:cNvPicPr/>
                   </pic:nvPicPr>
                   <pic:blipFill>
@@ -6816,7 +7592,7 @@
                   <pic:spPr>
                     <a:xfrm>
                       <a:off x="0" y="0"/>
-                      <a:ext cx="1152525" cy="2009775"/>
+                      <a:ext cx="2676525" cy="2676525"/>
                     </a:xfrm>
                     <a:prstGeom prst="rect">
                       <a:avLst/>
@@ -6843,7 +7619,14 @@
           <w:rFonts w:ascii="Times New Roman" w:eastAsia="Times New Roman" w:hAnsi="Times New Roman" w:cs="Times New Roman"/>
           <w:color w:val="BFBFBF" w:themeColor="background1" w:themeShade="BF"/>
         </w:rPr>
-        <w:t>Mô hình quản lí kế toán</w:t>
+        <w:t xml:space="preserve">Mô hình chức năng </w:t>
+      </w:r>
+      <w:r>
+        <w:rPr>
+          <w:rFonts w:ascii="Times New Roman" w:eastAsia="Times New Roman" w:hAnsi="Times New Roman" w:cs="Times New Roman"/>
+          <w:color w:val="BFBFBF" w:themeColor="background1" w:themeShade="BF"/>
+        </w:rPr>
+        <w:t>chế biến</w:t>
       </w:r>
     </w:p>
     <w:p>
@@ -6863,20 +7646,195 @@
           <w:sz w:val="26"/>
           <w:szCs w:val="26"/>
         </w:rPr>
-        <w:t xml:space="preserve">- Đối với bộ phận kế toán: đây là bộ phận đảm nhiệm công việc </w:t>
-      </w:r>
-      <w:r>
-        <w:rPr>
-          <w:rFonts w:ascii="Times New Roman" w:eastAsia="Times New Roman" w:hAnsi="Times New Roman" w:cs="Times New Roman"/>
-          <w:sz w:val="26"/>
-          <w:szCs w:val="26"/>
-        </w:rPr>
-        <w:t>thống kê doanh thu bán hàng và kiểm soát các khoảng chi tiêu của cửa hàng. Đây là bộ phận cốt lõi của hệ thống vì nó giúp hệ thống quản lí được các luồng tiền tệ và bảo đảm cho hệ thống vận hàng hiệu quả. Nhân viên bán hàng sẽ có nhiệm vụ thống kê lại số tiền trong ngày và lập báo cáo cho kế toán viên hoặc kế toán trưởng.</w:t>
+        <w:t>- Chức năng</w:t>
+      </w:r>
+      <w:r>
+        <w:rPr>
+          <w:rFonts w:ascii="Times New Roman" w:eastAsia="Times New Roman" w:hAnsi="Times New Roman" w:cs="Times New Roman"/>
+          <w:sz w:val="26"/>
+          <w:szCs w:val="26"/>
+        </w:rPr>
+        <w:t xml:space="preserve"> Chế biến</w:t>
+      </w:r>
+      <w:r>
+        <w:rPr>
+          <w:rFonts w:ascii="Times New Roman" w:eastAsia="Times New Roman" w:hAnsi="Times New Roman" w:cs="Times New Roman"/>
+          <w:sz w:val="26"/>
+          <w:szCs w:val="26"/>
+        </w:rPr>
+        <w:t xml:space="preserve"> là chức năng </w:t>
+      </w:r>
+      <w:r>
+        <w:rPr>
+          <w:rFonts w:ascii="Times New Roman" w:eastAsia="Times New Roman" w:hAnsi="Times New Roman" w:cs="Times New Roman"/>
+          <w:sz w:val="26"/>
+          <w:szCs w:val="26"/>
+        </w:rPr>
+        <w:t>hỗ trợ công việc chế biến món ăn của bên phía nhà bếp, chức năng này bảo đảm nhiệm vụ chế biến món ăn của cửa hàng diễn ra nhanh chóng và thuận lợi, đáp ứng nhu cầu khách hàng. Chức năng chế biến được chia làm 3 nhiệm vụ chính:</w:t>
       </w:r>
     </w:p>
     <w:p>
       <w:pPr>
         <w:spacing w:line="360" w:lineRule="auto"/>
+        <w:ind w:firstLine="720"/>
+        <w:jc w:val="both"/>
+        <w:rPr>
+          <w:rFonts w:ascii="Times New Roman" w:eastAsia="Times New Roman" w:hAnsi="Times New Roman" w:cs="Times New Roman"/>
+          <w:sz w:val="26"/>
+          <w:szCs w:val="26"/>
+        </w:rPr>
+      </w:pPr>
+      <w:r>
+        <w:rPr>
+          <w:rFonts w:ascii="Times New Roman" w:eastAsia="Times New Roman" w:hAnsi="Times New Roman" w:cs="Times New Roman"/>
+          <w:sz w:val="26"/>
+          <w:szCs w:val="26"/>
+        </w:rPr>
+        <w:t>+ Lập phiếu món ăn chế biến: chức năng này sẽ lập phiếu món ăn sẽ được chế biến theo yêu cầu của thực khách, món ăn được chế biến còn tuỳ thuộc vào nguyên liệu chúng được sử dụng</w:t>
+      </w:r>
+      <w:r>
+        <w:rPr>
+          <w:rFonts w:ascii="Times New Roman" w:eastAsia="Times New Roman" w:hAnsi="Times New Roman" w:cs="Times New Roman"/>
+          <w:sz w:val="26"/>
+          <w:szCs w:val="26"/>
+        </w:rPr>
+        <w:t>.</w:t>
+      </w:r>
+    </w:p>
+    <w:p>
+      <w:pPr>
+        <w:spacing w:line="360" w:lineRule="auto"/>
+        <w:ind w:firstLine="720"/>
+        <w:jc w:val="both"/>
+        <w:rPr>
+          <w:rFonts w:ascii="Times New Roman" w:eastAsia="Times New Roman" w:hAnsi="Times New Roman" w:cs="Times New Roman"/>
+          <w:sz w:val="26"/>
+          <w:szCs w:val="26"/>
+        </w:rPr>
+      </w:pPr>
+      <w:r>
+        <w:rPr>
+          <w:rFonts w:ascii="Times New Roman" w:eastAsia="Times New Roman" w:hAnsi="Times New Roman" w:cs="Times New Roman"/>
+          <w:sz w:val="26"/>
+          <w:szCs w:val="26"/>
+        </w:rPr>
+        <w:t>+ Kiểm tra thông tin</w:t>
+      </w:r>
+      <w:r>
+        <w:rPr>
+          <w:rFonts w:ascii="Times New Roman" w:eastAsia="Times New Roman" w:hAnsi="Times New Roman" w:cs="Times New Roman"/>
+          <w:sz w:val="26"/>
+          <w:szCs w:val="26"/>
+        </w:rPr>
+        <w:t xml:space="preserve"> món ăn</w:t>
+      </w:r>
+      <w:r>
+        <w:rPr>
+          <w:rFonts w:ascii="Times New Roman" w:eastAsia="Times New Roman" w:hAnsi="Times New Roman" w:cs="Times New Roman"/>
+          <w:sz w:val="26"/>
+          <w:szCs w:val="26"/>
+        </w:rPr>
+        <w:t>: chức năng này sẽ kiểm tra các thông tin trên</w:t>
+      </w:r>
+      <w:r>
+        <w:rPr>
+          <w:rFonts w:ascii="Times New Roman" w:eastAsia="Times New Roman" w:hAnsi="Times New Roman" w:cs="Times New Roman"/>
+          <w:sz w:val="26"/>
+          <w:szCs w:val="26"/>
+        </w:rPr>
+        <w:t xml:space="preserve"> phiếu món ăn</w:t>
+      </w:r>
+      <w:r>
+        <w:rPr>
+          <w:rFonts w:ascii="Times New Roman" w:eastAsia="Times New Roman" w:hAnsi="Times New Roman" w:cs="Times New Roman"/>
+          <w:sz w:val="26"/>
+          <w:szCs w:val="26"/>
+        </w:rPr>
+        <w:t xml:space="preserve">, xử lí và tiếp nhận các lỗi liên quan tới </w:t>
+      </w:r>
+      <w:r>
+        <w:rPr>
+          <w:rFonts w:ascii="Times New Roman" w:eastAsia="Times New Roman" w:hAnsi="Times New Roman" w:cs="Times New Roman"/>
+          <w:sz w:val="26"/>
+          <w:szCs w:val="26"/>
+        </w:rPr>
+        <w:t>các thao tác đặt món</w:t>
+      </w:r>
+      <w:r>
+        <w:rPr>
+          <w:rFonts w:ascii="Times New Roman" w:eastAsia="Times New Roman" w:hAnsi="Times New Roman" w:cs="Times New Roman"/>
+          <w:sz w:val="26"/>
+          <w:szCs w:val="26"/>
+        </w:rPr>
+        <w:t xml:space="preserve"> và đồng thời bảo đảm </w:t>
+      </w:r>
+      <w:r>
+        <w:rPr>
+          <w:rFonts w:ascii="Times New Roman" w:eastAsia="Times New Roman" w:hAnsi="Times New Roman" w:cs="Times New Roman"/>
+          <w:sz w:val="26"/>
+          <w:szCs w:val="26"/>
+        </w:rPr>
+        <w:t xml:space="preserve">cho các món ăn sẽ được chế biến </w:t>
+      </w:r>
+      <w:r>
+        <w:rPr>
+          <w:rFonts w:ascii="Times New Roman" w:eastAsia="Times New Roman" w:hAnsi="Times New Roman" w:cs="Times New Roman"/>
+          <w:sz w:val="26"/>
+          <w:szCs w:val="26"/>
+        </w:rPr>
+        <w:t>được điễn ra thuận lợi và nhanh chóng.</w:t>
+      </w:r>
+    </w:p>
+    <w:p>
+      <w:pPr>
+        <w:spacing w:line="360" w:lineRule="auto"/>
+        <w:ind w:firstLine="720"/>
+        <w:jc w:val="both"/>
+        <w:rPr>
+          <w:rFonts w:ascii="Times New Roman" w:eastAsia="Times New Roman" w:hAnsi="Times New Roman" w:cs="Times New Roman"/>
+          <w:sz w:val="26"/>
+          <w:szCs w:val="26"/>
+        </w:rPr>
+      </w:pPr>
+      <w:r>
+        <w:rPr>
+          <w:rFonts w:ascii="Times New Roman" w:eastAsia="Times New Roman" w:hAnsi="Times New Roman" w:cs="Times New Roman"/>
+          <w:sz w:val="26"/>
+          <w:szCs w:val="26"/>
+        </w:rPr>
+        <w:t>+ Thông báo trạng thái món ăn: chức năng này sẽ thông báo tới cho quầy khách/thực khách về tình trạng món ăn của họ, nếu món ăn đã được làm xong nó sẽ thông báo và nhân viên phục vụ sẽ đem món đến cho họ.</w:t>
+      </w:r>
+    </w:p>
+    <w:p>
+      <w:pPr>
+        <w:spacing w:line="360" w:lineRule="auto"/>
+        <w:rPr>
+          <w:rFonts w:ascii="Times New Roman" w:eastAsia="Times New Roman" w:hAnsi="Times New Roman" w:cs="Times New Roman"/>
+          <w:color w:val="BFBFBF" w:themeColor="background1" w:themeShade="BF"/>
+        </w:rPr>
+      </w:pPr>
+    </w:p>
+    <w:p>
+      <w:pPr>
+        <w:rPr>
+          <w:rFonts w:ascii="Times New Roman" w:eastAsia="Times New Roman" w:hAnsi="Times New Roman" w:cs="Times New Roman"/>
+          <w:sz w:val="26"/>
+          <w:szCs w:val="26"/>
+        </w:rPr>
+      </w:pPr>
+      <w:r>
+        <w:rPr>
+          <w:rFonts w:ascii="Times New Roman" w:eastAsia="Times New Roman" w:hAnsi="Times New Roman" w:cs="Times New Roman"/>
+          <w:sz w:val="26"/>
+          <w:szCs w:val="26"/>
+        </w:rPr>
+        <w:br w:type="page"/>
+      </w:r>
+    </w:p>
+    <w:p>
+      <w:pPr>
+        <w:spacing w:line="360" w:lineRule="auto"/>
+        <w:ind w:firstLine="720"/>
         <w:jc w:val="center"/>
         <w:rPr>
           <w:rFonts w:ascii="Times New Roman" w:eastAsia="Times New Roman" w:hAnsi="Times New Roman" w:cs="Times New Roman"/>
@@ -6893,10 +7851,10 @@
         </w:rPr>
         <w:lastRenderedPageBreak/>
         <w:drawing>
-          <wp:inline distT="0" distB="0" distL="0" distR="0" wp14:anchorId="7CAFDD6C" wp14:editId="06CAF4C7">
-            <wp:extent cx="4391025" cy="2009775"/>
-            <wp:effectExtent l="0" t="0" r="9525" b="9525"/>
-            <wp:docPr id="17" name="Picture 17" descr="Diagram&#10;&#10;Description automatically generated"/>
+          <wp:inline distT="0" distB="0" distL="0" distR="0" wp14:anchorId="7384E837" wp14:editId="3D594F47">
+            <wp:extent cx="2023109" cy="3031066"/>
+            <wp:effectExtent l="0" t="0" r="0" b="0"/>
+            <wp:docPr id="18" name="Picture 18" descr="Diagram&#10;&#10;Description automatically generated"/>
             <wp:cNvGraphicFramePr>
               <a:graphicFrameLocks xmlns:a="http://schemas.openxmlformats.org/drawingml/2006/main" noChangeAspect="1"/>
             </wp:cNvGraphicFramePr>
@@ -6904,7 +7862,7 @@
               <a:graphicData uri="http://schemas.openxmlformats.org/drawingml/2006/picture">
                 <pic:pic xmlns:pic="http://schemas.openxmlformats.org/drawingml/2006/picture">
                   <pic:nvPicPr>
-                    <pic:cNvPr id="17" name="Picture 17" descr="Diagram&#10;&#10;Description automatically generated"/>
+                    <pic:cNvPr id="18" name="Picture 18" descr="Diagram&#10;&#10;Description automatically generated"/>
                     <pic:cNvPicPr/>
                   </pic:nvPicPr>
                   <pic:blipFill>
@@ -6922,7 +7880,7 @@
                   <pic:spPr>
                     <a:xfrm>
                       <a:off x="0" y="0"/>
-                      <a:ext cx="4391025" cy="2009775"/>
+                      <a:ext cx="2043394" cy="3061458"/>
                     </a:xfrm>
                     <a:prstGeom prst="rect">
                       <a:avLst/>
@@ -6949,7 +7907,14 @@
           <w:rFonts w:ascii="Times New Roman" w:eastAsia="Times New Roman" w:hAnsi="Times New Roman" w:cs="Times New Roman"/>
           <w:color w:val="BFBFBF" w:themeColor="background1" w:themeShade="BF"/>
         </w:rPr>
-        <w:t>Mô hình quản lí giám sát</w:t>
+        <w:t xml:space="preserve">Mô hình chức năng </w:t>
+      </w:r>
+      <w:r>
+        <w:rPr>
+          <w:rFonts w:ascii="Times New Roman" w:eastAsia="Times New Roman" w:hAnsi="Times New Roman" w:cs="Times New Roman"/>
+          <w:color w:val="BFBFBF" w:themeColor="background1" w:themeShade="BF"/>
+        </w:rPr>
+        <w:t>thống kê</w:t>
       </w:r>
     </w:p>
     <w:p>
@@ -6969,59 +7934,103 @@
           <w:sz w:val="26"/>
           <w:szCs w:val="26"/>
         </w:rPr>
-        <w:t>- Đối với bộ phận giám sát: đây chính là bộ</w:t>
-      </w:r>
-      <w:r>
-        <w:rPr>
-          <w:rFonts w:ascii="Times New Roman" w:eastAsia="Times New Roman" w:hAnsi="Times New Roman" w:cs="Times New Roman"/>
-          <w:sz w:val="26"/>
-          <w:szCs w:val="26"/>
-        </w:rPr>
-        <w:t xml:space="preserve"> phận dảm nhiệm các công việc chính của cửa hàng</w:t>
-      </w:r>
-      <w:r>
-        <w:rPr>
-          <w:rFonts w:ascii="Times New Roman" w:eastAsia="Times New Roman" w:hAnsi="Times New Roman" w:cs="Times New Roman"/>
-          <w:sz w:val="26"/>
-          <w:szCs w:val="26"/>
-        </w:rPr>
-        <w:t xml:space="preserve"> giúp hệ thống vận hành</w:t>
-      </w:r>
-      <w:r>
-        <w:rPr>
-          <w:rFonts w:ascii="Times New Roman" w:eastAsia="Times New Roman" w:hAnsi="Times New Roman" w:cs="Times New Roman"/>
-          <w:sz w:val="26"/>
-          <w:szCs w:val="26"/>
-        </w:rPr>
-        <w:t>, các nhóm được vận hành như sau:</w:t>
-      </w:r>
-    </w:p>
-    <w:p>
-      <w:pPr>
-        <w:spacing w:line="360" w:lineRule="auto"/>
-        <w:ind w:firstLine="720"/>
-        <w:jc w:val="both"/>
-        <w:rPr>
-          <w:rFonts w:ascii="Times New Roman" w:eastAsia="Times New Roman" w:hAnsi="Times New Roman" w:cs="Times New Roman"/>
-          <w:sz w:val="26"/>
-          <w:szCs w:val="26"/>
-        </w:rPr>
-      </w:pPr>
-      <w:r>
-        <w:rPr>
-          <w:rFonts w:ascii="Times New Roman" w:eastAsia="Times New Roman" w:hAnsi="Times New Roman" w:cs="Times New Roman"/>
-          <w:sz w:val="26"/>
-          <w:szCs w:val="26"/>
-        </w:rPr>
-        <w:t>+</w:t>
-      </w:r>
-      <w:r>
-        <w:rPr>
-          <w:rFonts w:ascii="Times New Roman" w:eastAsia="Times New Roman" w:hAnsi="Times New Roman" w:cs="Times New Roman"/>
-          <w:sz w:val="26"/>
-          <w:szCs w:val="26"/>
-        </w:rPr>
-        <w:t xml:space="preserve"> Nhóm nhân viên phục vụ là nhóm sẽ đảm nhận công việc phục vụ thực khách, dọn dẹp và vệ sinh bàn sau khi khách dùng bữa xong, đồng thời nhóm này cũng có thể đảm nhiệm nhiều công việc khác.</w:t>
+        <w:t xml:space="preserve">- Chức </w:t>
+      </w:r>
+      <w:r>
+        <w:rPr>
+          <w:rFonts w:ascii="Times New Roman" w:eastAsia="Times New Roman" w:hAnsi="Times New Roman" w:cs="Times New Roman"/>
+          <w:sz w:val="26"/>
+          <w:szCs w:val="26"/>
+        </w:rPr>
+        <w:t xml:space="preserve">năng Thống kê </w:t>
+      </w:r>
+      <w:r>
+        <w:rPr>
+          <w:rFonts w:ascii="Times New Roman" w:eastAsia="Times New Roman" w:hAnsi="Times New Roman" w:cs="Times New Roman"/>
+          <w:sz w:val="26"/>
+          <w:szCs w:val="26"/>
+        </w:rPr>
+        <w:t>là chức năng hỗ trợ</w:t>
+      </w:r>
+      <w:r>
+        <w:rPr>
+          <w:rFonts w:ascii="Times New Roman" w:eastAsia="Times New Roman" w:hAnsi="Times New Roman" w:cs="Times New Roman"/>
+          <w:sz w:val="26"/>
+          <w:szCs w:val="26"/>
+        </w:rPr>
+        <w:t xml:space="preserve"> thống kê các khoảng chi phí, doanh thu của cửa hàng</w:t>
+      </w:r>
+      <w:r>
+        <w:rPr>
+          <w:rFonts w:ascii="Times New Roman" w:eastAsia="Times New Roman" w:hAnsi="Times New Roman" w:cs="Times New Roman"/>
+          <w:sz w:val="26"/>
+          <w:szCs w:val="26"/>
+        </w:rPr>
+        <w:t xml:space="preserve">, chức năng này bảo </w:t>
+      </w:r>
+      <w:r>
+        <w:rPr>
+          <w:rFonts w:ascii="Times New Roman" w:eastAsia="Times New Roman" w:hAnsi="Times New Roman" w:cs="Times New Roman"/>
+          <w:sz w:val="26"/>
+          <w:szCs w:val="26"/>
+        </w:rPr>
+        <w:t>đảm các hoạt động trong cửa hàng</w:t>
+      </w:r>
+      <w:r>
+        <w:rPr>
+          <w:rFonts w:ascii="Times New Roman" w:eastAsia="Times New Roman" w:hAnsi="Times New Roman" w:cs="Times New Roman"/>
+          <w:sz w:val="26"/>
+          <w:szCs w:val="26"/>
+        </w:rPr>
+        <w:t xml:space="preserve"> </w:t>
+      </w:r>
+      <w:r>
+        <w:rPr>
+          <w:rFonts w:ascii="Times New Roman" w:eastAsia="Times New Roman" w:hAnsi="Times New Roman" w:cs="Times New Roman"/>
+          <w:sz w:val="26"/>
+          <w:szCs w:val="26"/>
+        </w:rPr>
+        <w:t>diễn ra</w:t>
+      </w:r>
+      <w:r>
+        <w:rPr>
+          <w:rFonts w:ascii="Times New Roman" w:eastAsia="Times New Roman" w:hAnsi="Times New Roman" w:cs="Times New Roman"/>
+          <w:sz w:val="26"/>
+          <w:szCs w:val="26"/>
+        </w:rPr>
+        <w:t xml:space="preserve"> thuận lợi</w:t>
+      </w:r>
+      <w:r>
+        <w:rPr>
+          <w:rFonts w:ascii="Times New Roman" w:eastAsia="Times New Roman" w:hAnsi="Times New Roman" w:cs="Times New Roman"/>
+          <w:sz w:val="26"/>
+          <w:szCs w:val="26"/>
+        </w:rPr>
+        <w:t xml:space="preserve"> bằng cách tính toán và lập kế hoạch dựa vào thống kê của tháng trước</w:t>
+      </w:r>
+      <w:r>
+        <w:rPr>
+          <w:rFonts w:ascii="Times New Roman" w:eastAsia="Times New Roman" w:hAnsi="Times New Roman" w:cs="Times New Roman"/>
+          <w:sz w:val="26"/>
+          <w:szCs w:val="26"/>
+        </w:rPr>
+        <w:t xml:space="preserve">. Chức năng bán hàng được chia làm </w:t>
+      </w:r>
+      <w:r>
+        <w:rPr>
+          <w:rFonts w:ascii="Times New Roman" w:eastAsia="Times New Roman" w:hAnsi="Times New Roman" w:cs="Times New Roman"/>
+          <w:sz w:val="26"/>
+          <w:szCs w:val="26"/>
+        </w:rPr>
+        <w:t>5</w:t>
+      </w:r>
+      <w:r>
+        <w:rPr>
+          <w:rFonts w:ascii="Times New Roman" w:eastAsia="Times New Roman" w:hAnsi="Times New Roman" w:cs="Times New Roman"/>
+          <w:sz w:val="26"/>
+          <w:szCs w:val="26"/>
+        </w:rPr>
+        <w:t xml:space="preserve"> nhiệm vụ chính trong chuỗi:</w:t>
       </w:r>
     </w:p>
     <w:p>
@@ -7041,22 +8050,47 @@
           <w:szCs w:val="26"/>
         </w:rPr>
         <w:tab/>
-      </w:r>
-      <w:r>
-        <w:rPr>
-          <w:rFonts w:ascii="Times New Roman" w:eastAsia="Times New Roman" w:hAnsi="Times New Roman" w:cs="Times New Roman"/>
-          <w:sz w:val="26"/>
-          <w:szCs w:val="26"/>
-        </w:rPr>
-        <w:t xml:space="preserve">+ </w:t>
-      </w:r>
-      <w:r>
-        <w:rPr>
-          <w:rFonts w:ascii="Times New Roman" w:eastAsia="Times New Roman" w:hAnsi="Times New Roman" w:cs="Times New Roman"/>
-          <w:sz w:val="26"/>
-          <w:szCs w:val="26"/>
-        </w:rPr>
-        <w:t>Nhóm nhân viên bán hàng sẽ là nhóm đảm nhiệm công việc tiếp nhận và lập hoá đơn cho khách, tư vấn cho khách hàng theo nhu cầu và thuyết phục khách hàng quyết định mua.</w:t>
+        <w:t>+ Thống kê số lượng</w:t>
+      </w:r>
+      <w:r>
+        <w:rPr>
+          <w:rFonts w:ascii="Times New Roman" w:eastAsia="Times New Roman" w:hAnsi="Times New Roman" w:cs="Times New Roman"/>
+          <w:sz w:val="26"/>
+          <w:szCs w:val="26"/>
+        </w:rPr>
+        <w:t xml:space="preserve"> món ăn</w:t>
+      </w:r>
+      <w:r>
+        <w:rPr>
+          <w:rFonts w:ascii="Times New Roman" w:eastAsia="Times New Roman" w:hAnsi="Times New Roman" w:cs="Times New Roman"/>
+          <w:sz w:val="26"/>
+          <w:szCs w:val="26"/>
+        </w:rPr>
+        <w:t xml:space="preserve"> bán: chức năng này sẽ thống kê số lượng</w:t>
+      </w:r>
+      <w:r>
+        <w:rPr>
+          <w:rFonts w:ascii="Times New Roman" w:eastAsia="Times New Roman" w:hAnsi="Times New Roman" w:cs="Times New Roman"/>
+          <w:sz w:val="26"/>
+          <w:szCs w:val="26"/>
+        </w:rPr>
+        <w:t xml:space="preserve"> món ăn</w:t>
+      </w:r>
+      <w:r>
+        <w:rPr>
+          <w:rFonts w:ascii="Times New Roman" w:eastAsia="Times New Roman" w:hAnsi="Times New Roman" w:cs="Times New Roman"/>
+          <w:sz w:val="26"/>
+          <w:szCs w:val="26"/>
+        </w:rPr>
+        <w:t xml:space="preserve"> được bán ra, đặc biệt hơn chức năng này thống kê được doanh thu tổng của món hàng đó kể từ khi được xuất hiện vào trong cửa hàng</w:t>
+      </w:r>
+      <w:r>
+        <w:rPr>
+          <w:rFonts w:ascii="Times New Roman" w:eastAsia="Times New Roman" w:hAnsi="Times New Roman" w:cs="Times New Roman"/>
+          <w:sz w:val="26"/>
+          <w:szCs w:val="26"/>
+        </w:rPr>
+        <w:t>.</w:t>
       </w:r>
     </w:p>
     <w:p>
@@ -7076,54 +8110,7 @@
           <w:szCs w:val="26"/>
         </w:rPr>
         <w:tab/>
-      </w:r>
-      <w:r>
-        <w:rPr>
-          <w:rFonts w:ascii="Times New Roman" w:eastAsia="Times New Roman" w:hAnsi="Times New Roman" w:cs="Times New Roman"/>
-          <w:sz w:val="26"/>
-          <w:szCs w:val="26"/>
-        </w:rPr>
-        <w:t xml:space="preserve">+ </w:t>
-      </w:r>
-      <w:r>
-        <w:rPr>
-          <w:rFonts w:ascii="Times New Roman" w:eastAsia="Times New Roman" w:hAnsi="Times New Roman" w:cs="Times New Roman"/>
-          <w:sz w:val="26"/>
-          <w:szCs w:val="26"/>
-        </w:rPr>
-        <w:t xml:space="preserve">Nhóm nhân viên bảo vệ sẽ là nhóm đảm nhiệm công việc bảo đảm an ninh cho </w:t>
-      </w:r>
-      <w:r>
-        <w:rPr>
-          <w:rFonts w:ascii="Times New Roman" w:eastAsia="Times New Roman" w:hAnsi="Times New Roman" w:cs="Times New Roman"/>
-          <w:sz w:val="26"/>
-          <w:szCs w:val="26"/>
-        </w:rPr>
-        <w:t>cửa hàng</w:t>
-      </w:r>
-      <w:r>
-        <w:rPr>
-          <w:rFonts w:ascii="Times New Roman" w:eastAsia="Times New Roman" w:hAnsi="Times New Roman" w:cs="Times New Roman"/>
-          <w:sz w:val="26"/>
-          <w:szCs w:val="26"/>
-        </w:rPr>
-        <w:t xml:space="preserve">, phòng chống và ngăn chặn nạn trộm cắp, bảo đảm sự ổn định cho </w:t>
-      </w:r>
-      <w:r>
-        <w:rPr>
-          <w:rFonts w:ascii="Times New Roman" w:eastAsia="Times New Roman" w:hAnsi="Times New Roman" w:cs="Times New Roman"/>
-          <w:sz w:val="26"/>
-          <w:szCs w:val="26"/>
-        </w:rPr>
-        <w:t>cửa hàng</w:t>
-      </w:r>
-      <w:r>
-        <w:rPr>
-          <w:rFonts w:ascii="Times New Roman" w:eastAsia="Times New Roman" w:hAnsi="Times New Roman" w:cs="Times New Roman"/>
-          <w:sz w:val="26"/>
-          <w:szCs w:val="26"/>
-        </w:rPr>
-        <w:t>.</w:t>
+        <w:t>+ Thống kê số lượng nguyên liệu nhập/xuất: chức năng này sẽ thống kê tổng số lượng nguyên liệu được sử dụng và được nhập vào.</w:t>
       </w:r>
     </w:p>
     <w:p>
@@ -7143,47 +8130,47 @@
           <w:szCs w:val="26"/>
         </w:rPr>
         <w:tab/>
-      </w:r>
-      <w:r>
-        <w:rPr>
-          <w:rFonts w:ascii="Times New Roman" w:eastAsia="Times New Roman" w:hAnsi="Times New Roman" w:cs="Times New Roman"/>
-          <w:sz w:val="26"/>
-          <w:szCs w:val="26"/>
-        </w:rPr>
-        <w:t xml:space="preserve">+ </w:t>
-      </w:r>
-      <w:r>
-        <w:rPr>
-          <w:rFonts w:ascii="Times New Roman" w:eastAsia="Times New Roman" w:hAnsi="Times New Roman" w:cs="Times New Roman"/>
-          <w:sz w:val="26"/>
-          <w:szCs w:val="26"/>
-        </w:rPr>
-        <w:t xml:space="preserve">Quản lí giám sát là nhóm người sẽ quản lí các nhóm còn lại và đồng thời đưa ra quyết định và chỉ đạo công việc cần làm, </w:t>
-      </w:r>
-      <w:r>
-        <w:rPr>
-          <w:rFonts w:ascii="Times New Roman" w:eastAsia="Times New Roman" w:hAnsi="Times New Roman" w:cs="Times New Roman"/>
-          <w:sz w:val="26"/>
-          <w:szCs w:val="26"/>
-        </w:rPr>
-        <w:t>nhiệm vụ chính của họ sẽ là bảo đảm các nhóm còn lại hoạt động ổn định và đồng thời có thể đảm nhận các công việc lẻ khác từ cấp trên đưa cho.</w:t>
+        <w:t>+ Thống kê doanh thu tháng/năm: chức năng này sẽ thống kê doanh số bán món ăn của cửa hàng theo tháng/năm</w:t>
       </w:r>
     </w:p>
     <w:p>
       <w:pPr>
         <w:spacing w:line="360" w:lineRule="auto"/>
-        <w:rPr>
-          <w:rFonts w:ascii="Times New Roman" w:eastAsia="Times New Roman" w:hAnsi="Times New Roman" w:cs="Times New Roman"/>
-          <w:color w:val="BFBFBF" w:themeColor="background1" w:themeShade="BF"/>
-        </w:rPr>
-      </w:pPr>
-      <w:r>
-        <w:rPr>
-          <w:rFonts w:ascii="Times New Roman" w:eastAsia="Times New Roman" w:hAnsi="Times New Roman" w:cs="Times New Roman"/>
-          <w:sz w:val="26"/>
-          <w:szCs w:val="26"/>
-        </w:rPr>
-        <w:br w:type="page"/>
+        <w:jc w:val="both"/>
+        <w:rPr>
+          <w:rFonts w:ascii="Times New Roman" w:eastAsia="Times New Roman" w:hAnsi="Times New Roman" w:cs="Times New Roman"/>
+          <w:sz w:val="26"/>
+          <w:szCs w:val="26"/>
+        </w:rPr>
+      </w:pPr>
+      <w:r>
+        <w:rPr>
+          <w:rFonts w:ascii="Times New Roman" w:eastAsia="Times New Roman" w:hAnsi="Times New Roman" w:cs="Times New Roman"/>
+          <w:sz w:val="26"/>
+          <w:szCs w:val="26"/>
+        </w:rPr>
+        <w:tab/>
+        <w:t>+ Thống kê chi phi sinh hoạt: chức năng này sẽ thống kê các chi phí sinh hoạt của nhà hàng theo tháng hoặc năm.</w:t>
+      </w:r>
+    </w:p>
+    <w:p>
+      <w:pPr>
+        <w:spacing w:line="360" w:lineRule="auto"/>
+        <w:jc w:val="both"/>
+        <w:rPr>
+          <w:rFonts w:ascii="Times New Roman" w:eastAsia="Times New Roman" w:hAnsi="Times New Roman" w:cs="Times New Roman"/>
+          <w:sz w:val="26"/>
+          <w:szCs w:val="26"/>
+        </w:rPr>
+      </w:pPr>
+      <w:r>
+        <w:rPr>
+          <w:rFonts w:ascii="Times New Roman" w:eastAsia="Times New Roman" w:hAnsi="Times New Roman" w:cs="Times New Roman"/>
+          <w:sz w:val="26"/>
+          <w:szCs w:val="26"/>
+        </w:rPr>
+        <w:tab/>
+        <w:t>+ Thống kê tiền lương theo tháng: chức năng này sẽ thống kê số tiền lương của các nhân viên bằng cách chấm công theo số giờ làm được.</w:t>
       </w:r>
     </w:p>
     <w:p>
@@ -7196,7 +8183,7 @@
           <w:szCs w:val="26"/>
         </w:rPr>
       </w:pPr>
-      <w:bookmarkStart w:id="10" w:name="_Toc103734652"/>
+      <w:bookmarkStart w:id="10" w:name="_Toc103900180"/>
       <w:r>
         <w:rPr>
           <w:rFonts w:ascii="Times New Roman" w:eastAsia="Times New Roman" w:hAnsi="Times New Roman" w:cs="Times New Roman"/>
@@ -9804,7 +10791,7 @@
           <w:szCs w:val="26"/>
         </w:rPr>
       </w:pPr>
-      <w:bookmarkStart w:id="11" w:name="_Toc103734653"/>
+      <w:bookmarkStart w:id="11" w:name="_Toc103900181"/>
       <w:r>
         <w:rPr>
           <w:rFonts w:ascii="Times New Roman" w:eastAsia="Times New Roman" w:hAnsi="Times New Roman" w:cs="Times New Roman"/>
@@ -22803,7 +23790,7 @@
           <w:szCs w:val="26"/>
         </w:rPr>
       </w:pPr>
-      <w:bookmarkStart w:id="12" w:name="_Toc103734654"/>
+      <w:bookmarkStart w:id="12" w:name="_Toc103900182"/>
       <w:r>
         <w:rPr>
           <w:rFonts w:ascii="Times New Roman" w:eastAsia="Times New Roman" w:hAnsi="Times New Roman" w:cs="Times New Roman"/>
@@ -23430,7 +24417,7 @@
           <w:szCs w:val="26"/>
         </w:rPr>
       </w:pPr>
-      <w:bookmarkStart w:id="13" w:name="_Toc103734655"/>
+      <w:bookmarkStart w:id="13" w:name="_Toc103900183"/>
       <w:r>
         <w:rPr>
           <w:rFonts w:ascii="Times New Roman" w:eastAsia="Times New Roman" w:hAnsi="Times New Roman" w:cs="Times New Roman"/>
@@ -23478,7 +24465,7 @@
           <w:szCs w:val="26"/>
         </w:rPr>
       </w:pPr>
-      <w:bookmarkStart w:id="14" w:name="_Toc103734656"/>
+      <w:bookmarkStart w:id="14" w:name="_Toc103900184"/>
       <w:r>
         <w:rPr>
           <w:rFonts w:ascii="Times New Roman" w:hAnsi="Times New Roman" w:cs="Times New Roman"/>
@@ -24655,7 +25642,7 @@
           <w:szCs w:val="26"/>
         </w:rPr>
       </w:pPr>
-      <w:bookmarkStart w:id="15" w:name="_Toc103734657"/>
+      <w:bookmarkStart w:id="15" w:name="_Toc103900185"/>
       <w:r>
         <w:rPr>
           <w:rFonts w:ascii="Times New Roman" w:hAnsi="Times New Roman" w:cs="Times New Roman"/>
@@ -27582,28 +28569,28 @@
 </file>
 
 <file path=customXml/item1.xml><?xml version="1.0" encoding="utf-8"?>
-<b:Sources xmlns:b="http://schemas.openxmlformats.org/officeDocument/2006/bibliography" xmlns="http://schemas.openxmlformats.org/officeDocument/2006/bibliography" SelectedStyle="\APASixthEditionOfficeOnline.xsl" StyleName="APA" Version="6"/>
-</file>
-
-<file path=customXml/item2.xml><?xml version="1.0" encoding="utf-8"?>
 <go:gDocsCustomXmlDataStorage xmlns:go="http://customooxmlschemas.google.com/" xmlns:r="http://schemas.openxmlformats.org/officeDocument/2006/relationships">
   <go:docsCustomData xmlns:go="http://customooxmlschemas.google.com/" roundtripDataSignature="AMtx7mhO1w0bWTDGSfuzLauTvt5gKThoMg==">AMUW2mXgvacQo4NnJvpGnh3YJFvlZHijK+QmU7AaRYnt39NLiqCTDv+nO4MByYGP19fMcMIe2HpsivpaZCx/UDcvNhls527QN4KfbYgltnak/+vkHJTYr4iTAgtcez26PhZDFSkZZzYw</go:docsCustomData>
 </go:gDocsCustomXmlDataStorage>
 </file>
 
-<file path=customXml/itemProps1.xml><?xml version="1.0" encoding="utf-8"?>
-<ds:datastoreItem xmlns:ds="http://schemas.openxmlformats.org/officeDocument/2006/customXml" ds:itemID="{26D47E6A-AEDB-4A35-90B3-B6B09EA0223A}">
-  <ds:schemaRefs>
-    <ds:schemaRef ds:uri="http://schemas.openxmlformats.org/officeDocument/2006/bibliography"/>
-  </ds:schemaRefs>
-</ds:datastoreItem>
+<file path=customXml/item2.xml><?xml version="1.0" encoding="utf-8"?>
+<b:Sources xmlns:b="http://schemas.openxmlformats.org/officeDocument/2006/bibliography" xmlns="http://schemas.openxmlformats.org/officeDocument/2006/bibliography" SelectedStyle="\APASixthEditionOfficeOnline.xsl" StyleName="APA" Version="6"/>
 </file>
 
-<file path=customXml/itemProps2.xml><?xml version="1.0" encoding="utf-8"?>
+<file path=customXml/itemProps1.xml><?xml version="1.0" encoding="utf-8"?>
 <ds:datastoreItem xmlns:ds="http://schemas.openxmlformats.org/officeDocument/2006/customXml" ds:itemID="{11111111-1234-1234-1234-123412341234}">
   <ds:schemaRefs>
     <ds:schemaRef ds:uri="http://customooxmlschemas.google.com/"/>
     <ds:schemaRef ds:uri="http://schemas.openxmlformats.org/officeDocument/2006/relationships"/>
   </ds:schemaRefs>
 </ds:datastoreItem>
+</file>
+
+<file path=customXml/itemProps2.xml><?xml version="1.0" encoding="utf-8"?>
+<ds:datastoreItem xmlns:ds="http://schemas.openxmlformats.org/officeDocument/2006/customXml" ds:itemID="{26D47E6A-AEDB-4A35-90B3-B6B09EA0223A}">
+  <ds:schemaRefs>
+    <ds:schemaRef ds:uri="http://schemas.openxmlformats.org/officeDocument/2006/bibliography"/>
+  </ds:schemaRefs>
+</ds:datastoreItem>
 </file>
</xml_diff>